<commit_message>
progress on data exploration
</commit_message>
<xml_diff>
--- a/Task2_files/D195_task_2_template.docx
+++ b/Task2_files/D195_task_2_template.docx
@@ -1,6 +1,6 @@
 
 <file path=word/document.xml><?xml version="1.0" encoding="utf-8"?>
-<w:document xmlns:wpc="http://schemas.microsoft.com/office/word/2010/wordprocessingCanvas" xmlns:cx="http://schemas.microsoft.com/office/drawing/2014/chartex" xmlns:cx1="http://schemas.microsoft.com/office/drawing/2015/9/8/chartex" xmlns:cx2="http://schemas.microsoft.com/office/drawing/2015/10/21/chartex" xmlns:cx3="http://schemas.microsoft.com/office/drawing/2016/5/9/chartex" xmlns:cx4="http://schemas.microsoft.com/office/drawing/2016/5/10/chartex" xmlns:cx5="http://schemas.microsoft.com/office/drawing/2016/5/11/chartex" xmlns:cx6="http://schemas.microsoft.com/office/drawing/2016/5/12/chartex" xmlns:cx7="http://schemas.microsoft.com/office/drawing/2016/5/13/chartex" xmlns:cx8="http://schemas.microsoft.com/office/drawing/2016/5/14/chartex" xmlns:mc="http://schemas.openxmlformats.org/markup-compatibility/2006" xmlns:aink="http://schemas.microsoft.com/office/drawing/2016/ink" xmlns:am3d="http://schemas.microsoft.com/office/drawing/2017/model3d" xmlns:o="urn:schemas-microsoft-com:office:office" xmlns:oel="http://schemas.microsoft.com/office/2019/extlst" xmlns:r="http://schemas.openxmlformats.org/officeDocument/2006/relationships" xmlns:m="http://schemas.openxmlformats.org/officeDocument/2006/math" xmlns:v="urn:schemas-microsoft-com:vml" xmlns:wp14="http://schemas.microsoft.com/office/word/2010/wordprocessingDrawing" xmlns:wp="http://schemas.openxmlformats.org/drawingml/2006/wordprocessingDrawing" xmlns:w10="urn:schemas-microsoft-com:office:word" xmlns:w="http://schemas.openxmlformats.org/wordprocessingml/2006/main" xmlns:w14="http://schemas.microsoft.com/office/word/2010/wordml" xmlns:w15="http://schemas.microsoft.com/office/word/2012/wordml" xmlns:w16cex="http://schemas.microsoft.com/office/word/2018/wordml/cex" xmlns:w16cid="http://schemas.microsoft.com/office/word/2016/wordml/cid" xmlns:w16="http://schemas.microsoft.com/office/word/2018/wordml" xmlns:w16sdtdh="http://schemas.microsoft.com/office/word/2020/wordml/sdtdatahash" xmlns:w16se="http://schemas.microsoft.com/office/word/2015/wordml/symex" xmlns:wpg="http://schemas.microsoft.com/office/word/2010/wordprocessingGroup" xmlns:wpi="http://schemas.microsoft.com/office/word/2010/wordprocessingInk" xmlns:wne="http://schemas.microsoft.com/office/word/2006/wordml" xmlns:wps="http://schemas.microsoft.com/office/word/2010/wordprocessingShape" mc:Ignorable="w14 w15 w16se w16cid w16 w16cex w16sdtdh wp14">
+<w:document xmlns:wpc="http://schemas.microsoft.com/office/word/2010/wordprocessingCanvas" xmlns:cx="http://schemas.microsoft.com/office/drawing/2014/chartex" xmlns:cx1="http://schemas.microsoft.com/office/drawing/2015/9/8/chartex" xmlns:cx2="http://schemas.microsoft.com/office/drawing/2015/10/21/chartex" xmlns:cx3="http://schemas.microsoft.com/office/drawing/2016/5/9/chartex" xmlns:cx4="http://schemas.microsoft.com/office/drawing/2016/5/10/chartex" xmlns:cx5="http://schemas.microsoft.com/office/drawing/2016/5/11/chartex" xmlns:cx6="http://schemas.microsoft.com/office/drawing/2016/5/12/chartex" xmlns:cx7="http://schemas.microsoft.com/office/drawing/2016/5/13/chartex" xmlns:cx8="http://schemas.microsoft.com/office/drawing/2016/5/14/chartex" xmlns:mc="http://schemas.openxmlformats.org/markup-compatibility/2006" xmlns:aink="http://schemas.microsoft.com/office/drawing/2016/ink" xmlns:am3d="http://schemas.microsoft.com/office/drawing/2017/model3d" xmlns:o="urn:schemas-microsoft-com:office:office" xmlns:oel="http://schemas.microsoft.com/office/2019/extlst" xmlns:r="http://schemas.openxmlformats.org/officeDocument/2006/relationships" xmlns:m="http://schemas.openxmlformats.org/officeDocument/2006/math" xmlns:v="urn:schemas-microsoft-com:vml" xmlns:wp14="http://schemas.microsoft.com/office/word/2010/wordprocessingDrawing" xmlns:wp="http://schemas.openxmlformats.org/drawingml/2006/wordprocessingDrawing" xmlns:w10="urn:schemas-microsoft-com:office:word" xmlns:w="http://schemas.openxmlformats.org/wordprocessingml/2006/main" xmlns:w14="http://schemas.microsoft.com/office/word/2010/wordml" xmlns:w15="http://schemas.microsoft.com/office/word/2012/wordml" xmlns:w16cex="http://schemas.microsoft.com/office/word/2018/wordml/cex" xmlns:w16cid="http://schemas.microsoft.com/office/word/2016/wordml/cid" xmlns:w16="http://schemas.microsoft.com/office/word/2018/wordml" xmlns:w16du="http://schemas.microsoft.com/office/word/2023/wordml/word16du" xmlns:w16sdtdh="http://schemas.microsoft.com/office/word/2020/wordml/sdtdatahash" xmlns:w16sdtfl="http://schemas.microsoft.com/office/word/2024/wordml/sdtformatlock" xmlns:w16se="http://schemas.microsoft.com/office/word/2015/wordml/symex" xmlns:wpg="http://schemas.microsoft.com/office/word/2010/wordprocessingGroup" xmlns:wpi="http://schemas.microsoft.com/office/word/2010/wordprocessingInk" xmlns:wne="http://schemas.microsoft.com/office/word/2006/wordml" xmlns:wps="http://schemas.microsoft.com/office/word/2010/wordprocessingShape" mc:Ignorable="w14 w15 w16se w16cid w16 w16cex w16sdtdh w16sdtfl w16du wp14">
   <w:body>
     <w:p>
       <w:pPr>
@@ -231,7 +231,7 @@
         <w:sectPr>
           <w:headerReference w:type="default" r:id="rId9"/>
           <w:headerReference w:type="first" r:id="rId10"/>
-          <w:pgSz w:w="12240" w:h="15840" w:orient="portrait"/>
+          <w:pgSz w:w="12240" w:h="15840"/>
           <w:pgMar w:top="1440" w:right="1440" w:bottom="1440" w:left="1440" w:header="720" w:footer="720" w:gutter="0"/>
           <w:pgNumType w:start="1"/>
           <w:cols w:space="720"/>
@@ -256,24 +256,34 @@
           <w:bCs/>
           <w:noProof/>
         </w:rPr>
+        <w:lastRenderedPageBreak/>
         <w:br w:type="page"/>
       </w:r>
     </w:p>
     <w:sdt>
       <w:sdtPr>
+        <w:rPr>
+          <w:rFonts w:ascii="Times New Roman" w:eastAsia="Times New Roman" w:hAnsi="Times New Roman" w:cs="Times New Roman"/>
+          <w:b w:val="0"/>
+          <w:bCs w:val="0"/>
+          <w:color w:val="auto"/>
+          <w:sz w:val="22"/>
+          <w:szCs w:val="22"/>
+          <w:lang w:eastAsia="en-US"/>
+        </w:rPr>
         <w:id w:val="178109824"/>
         <w:docPartObj>
           <w:docPartGallery w:val="Table of Contents"/>
           <w:docPartUnique/>
         </w:docPartObj>
       </w:sdtPr>
+      <w:sdtEndPr/>
       <w:sdtContent>
         <w:p>
           <w:pPr>
             <w:pStyle w:val="TOCHeading"/>
           </w:pPr>
           <w:r>
-            <w:rPr/>
             <w:t>Table of Contents</w:t>
           </w:r>
         </w:p>
@@ -281,6 +291,7 @@
           <w:pPr>
             <w:pStyle w:val="TOC1"/>
             <w:tabs>
+              <w:tab w:val="clear" w:pos="9350"/>
               <w:tab w:val="right" w:leader="dot" w:pos="9360"/>
             </w:tabs>
             <w:rPr>
@@ -294,7 +305,7 @@
             <w:fldChar w:fldCharType="begin"/>
           </w:r>
           <w:r>
-            <w:instrText xml:space="preserve">TOC \o "1-3" \h \z \u</w:instrText>
+            <w:instrText>TOC \o "1-3" \h \z \u</w:instrText>
           </w:r>
           <w:r>
             <w:fldChar w:fldCharType="separate"/>
@@ -313,7 +324,7 @@
               <w:fldChar w:fldCharType="begin"/>
             </w:r>
             <w:r>
-              <w:instrText xml:space="preserve">PAGEREF _Toc2137083979 \h</w:instrText>
+              <w:instrText>PAGEREF _Toc2137083979 \h</w:instrText>
             </w:r>
             <w:r>
               <w:fldChar w:fldCharType="separate"/>
@@ -356,7 +367,7 @@
               <w:fldChar w:fldCharType="begin"/>
             </w:r>
             <w:r>
-              <w:instrText xml:space="preserve">PAGEREF _Toc1815560889 \h</w:instrText>
+              <w:instrText>PAGEREF _Toc1815560889 \h</w:instrText>
             </w:r>
             <w:r>
               <w:fldChar w:fldCharType="separate"/>
@@ -399,7 +410,7 @@
               <w:fldChar w:fldCharType="begin"/>
             </w:r>
             <w:r>
-              <w:instrText xml:space="preserve">PAGEREF _Toc1384268585 \h</w:instrText>
+              <w:instrText>PAGEREF _Toc1384268585 \h</w:instrText>
             </w:r>
             <w:r>
               <w:fldChar w:fldCharType="separate"/>
@@ -442,7 +453,7 @@
               <w:fldChar w:fldCharType="begin"/>
             </w:r>
             <w:r>
-              <w:instrText xml:space="preserve">PAGEREF _Toc2079458267 \h</w:instrText>
+              <w:instrText>PAGEREF _Toc2079458267 \h</w:instrText>
             </w:r>
             <w:r>
               <w:fldChar w:fldCharType="separate"/>
@@ -485,7 +496,7 @@
               <w:fldChar w:fldCharType="begin"/>
             </w:r>
             <w:r>
-              <w:instrText xml:space="preserve">PAGEREF _Toc694593955 \h</w:instrText>
+              <w:instrText>PAGEREF _Toc694593955 \h</w:instrText>
             </w:r>
             <w:r>
               <w:fldChar w:fldCharType="separate"/>
@@ -528,7 +539,7 @@
               <w:fldChar w:fldCharType="begin"/>
             </w:r>
             <w:r>
-              <w:instrText xml:space="preserve">PAGEREF _Toc475195288 \h</w:instrText>
+              <w:instrText>PAGEREF _Toc475195288 \h</w:instrText>
             </w:r>
             <w:r>
               <w:fldChar w:fldCharType="separate"/>
@@ -571,7 +582,7 @@
               <w:fldChar w:fldCharType="begin"/>
             </w:r>
             <w:r>
-              <w:instrText xml:space="preserve">PAGEREF _Toc1156669356 \h</w:instrText>
+              <w:instrText>PAGEREF _Toc1156669356 \h</w:instrText>
             </w:r>
             <w:r>
               <w:fldChar w:fldCharType="separate"/>
@@ -614,7 +625,7 @@
               <w:fldChar w:fldCharType="begin"/>
             </w:r>
             <w:r>
-              <w:instrText xml:space="preserve">PAGEREF _Toc374341712 \h</w:instrText>
+              <w:instrText>PAGEREF _Toc374341712 \h</w:instrText>
             </w:r>
             <w:r>
               <w:fldChar w:fldCharType="separate"/>
@@ -657,7 +668,7 @@
               <w:fldChar w:fldCharType="begin"/>
             </w:r>
             <w:r>
-              <w:instrText xml:space="preserve">PAGEREF _Toc1116633891 \h</w:instrText>
+              <w:instrText>PAGEREF _Toc1116633891 \h</w:instrText>
             </w:r>
             <w:r>
               <w:fldChar w:fldCharType="separate"/>
@@ -677,6 +688,7 @@
           <w:pPr>
             <w:pStyle w:val="TOC1"/>
             <w:tabs>
+              <w:tab w:val="clear" w:pos="9350"/>
               <w:tab w:val="right" w:leader="dot" w:pos="9360"/>
             </w:tabs>
             <w:rPr>
@@ -700,7 +712,7 @@
               <w:fldChar w:fldCharType="begin"/>
             </w:r>
             <w:r>
-              <w:instrText xml:space="preserve">PAGEREF _Toc1561262715 \h</w:instrText>
+              <w:instrText>PAGEREF _Toc1561262715 \h</w:instrText>
             </w:r>
             <w:r>
               <w:fldChar w:fldCharType="separate"/>
@@ -743,7 +755,7 @@
               <w:fldChar w:fldCharType="begin"/>
             </w:r>
             <w:r>
-              <w:instrText xml:space="preserve">PAGEREF _Toc1217623361 \h</w:instrText>
+              <w:instrText>PAGEREF _Toc1217623361 \h</w:instrText>
             </w:r>
             <w:r>
               <w:fldChar w:fldCharType="separate"/>
@@ -786,7 +798,7 @@
               <w:fldChar w:fldCharType="begin"/>
             </w:r>
             <w:r>
-              <w:instrText xml:space="preserve">PAGEREF _Toc427690838 \h</w:instrText>
+              <w:instrText>PAGEREF _Toc427690838 \h</w:instrText>
             </w:r>
             <w:r>
               <w:fldChar w:fldCharType="separate"/>
@@ -829,7 +841,7 @@
               <w:fldChar w:fldCharType="begin"/>
             </w:r>
             <w:r>
-              <w:instrText xml:space="preserve">PAGEREF _Toc1243851001 \h</w:instrText>
+              <w:instrText>PAGEREF _Toc1243851001 \h</w:instrText>
             </w:r>
             <w:r>
               <w:fldChar w:fldCharType="separate"/>
@@ -872,7 +884,7 @@
               <w:fldChar w:fldCharType="begin"/>
             </w:r>
             <w:r>
-              <w:instrText xml:space="preserve">PAGEREF _Toc2036717847 \h</w:instrText>
+              <w:instrText>PAGEREF _Toc2036717847 \h</w:instrText>
             </w:r>
             <w:r>
               <w:fldChar w:fldCharType="separate"/>
@@ -915,7 +927,7 @@
               <w:fldChar w:fldCharType="begin"/>
             </w:r>
             <w:r>
-              <w:instrText xml:space="preserve">PAGEREF _Toc204762054 \h</w:instrText>
+              <w:instrText>PAGEREF _Toc204762054 \h</w:instrText>
             </w:r>
             <w:r>
               <w:fldChar w:fldCharType="separate"/>
@@ -958,7 +970,7 @@
               <w:fldChar w:fldCharType="begin"/>
             </w:r>
             <w:r>
-              <w:instrText xml:space="preserve">PAGEREF _Toc1049840195 \h</w:instrText>
+              <w:instrText>PAGEREF _Toc1049840195 \h</w:instrText>
             </w:r>
             <w:r>
               <w:fldChar w:fldCharType="separate"/>
@@ -1001,7 +1013,7 @@
               <w:fldChar w:fldCharType="begin"/>
             </w:r>
             <w:r>
-              <w:instrText xml:space="preserve">PAGEREF _Toc313275103 \h</w:instrText>
+              <w:instrText>PAGEREF _Toc313275103 \h</w:instrText>
             </w:r>
             <w:r>
               <w:fldChar w:fldCharType="separate"/>
@@ -1044,7 +1056,7 @@
               <w:fldChar w:fldCharType="begin"/>
             </w:r>
             <w:r>
-              <w:instrText xml:space="preserve">PAGEREF _Toc1337049307 \h</w:instrText>
+              <w:instrText>PAGEREF _Toc1337049307 \h</w:instrText>
             </w:r>
             <w:r>
               <w:fldChar w:fldCharType="separate"/>
@@ -1064,6 +1076,7 @@
           <w:pPr>
             <w:pStyle w:val="TOC1"/>
             <w:tabs>
+              <w:tab w:val="clear" w:pos="9350"/>
               <w:tab w:val="right" w:leader="dot" w:pos="9360"/>
             </w:tabs>
             <w:rPr>
@@ -1087,7 +1100,7 @@
               <w:fldChar w:fldCharType="begin"/>
             </w:r>
             <w:r>
-              <w:instrText xml:space="preserve">PAGEREF _Toc764513894 \h</w:instrText>
+              <w:instrText>PAGEREF _Toc764513894 \h</w:instrText>
             </w:r>
             <w:r>
               <w:fldChar w:fldCharType="separate"/>
@@ -1130,7 +1143,7 @@
               <w:fldChar w:fldCharType="begin"/>
             </w:r>
             <w:r>
-              <w:instrText xml:space="preserve">PAGEREF _Toc1169566000 \h</w:instrText>
+              <w:instrText>PAGEREF _Toc1169566000 \h</w:instrText>
             </w:r>
             <w:r>
               <w:fldChar w:fldCharType="separate"/>
@@ -1173,7 +1186,7 @@
               <w:fldChar w:fldCharType="begin"/>
             </w:r>
             <w:r>
-              <w:instrText xml:space="preserve">PAGEREF _Toc1622461191 \h</w:instrText>
+              <w:instrText>PAGEREF _Toc1622461191 \h</w:instrText>
             </w:r>
             <w:r>
               <w:fldChar w:fldCharType="separate"/>
@@ -1216,7 +1229,7 @@
               <w:fldChar w:fldCharType="begin"/>
             </w:r>
             <w:r>
-              <w:instrText xml:space="preserve">PAGEREF _Toc53928856 \h</w:instrText>
+              <w:instrText>PAGEREF _Toc53928856 \h</w:instrText>
             </w:r>
             <w:r>
               <w:fldChar w:fldCharType="separate"/>
@@ -1259,7 +1272,7 @@
               <w:fldChar w:fldCharType="begin"/>
             </w:r>
             <w:r>
-              <w:instrText xml:space="preserve">PAGEREF _Toc1386867513 \h</w:instrText>
+              <w:instrText>PAGEREF _Toc1386867513 \h</w:instrText>
             </w:r>
             <w:r>
               <w:fldChar w:fldCharType="separate"/>
@@ -1302,7 +1315,7 @@
               <w:fldChar w:fldCharType="begin"/>
             </w:r>
             <w:r>
-              <w:instrText xml:space="preserve">PAGEREF _Toc157862960 \h</w:instrText>
+              <w:instrText>PAGEREF _Toc157862960 \h</w:instrText>
             </w:r>
             <w:r>
               <w:fldChar w:fldCharType="separate"/>
@@ -1345,7 +1358,7 @@
               <w:fldChar w:fldCharType="begin"/>
             </w:r>
             <w:r>
-              <w:instrText xml:space="preserve">PAGEREF _Toc1263386613 \h</w:instrText>
+              <w:instrText>PAGEREF _Toc1263386613 \h</w:instrText>
             </w:r>
             <w:r>
               <w:fldChar w:fldCharType="separate"/>
@@ -1365,6 +1378,7 @@
           <w:pPr>
             <w:pStyle w:val="TOC1"/>
             <w:tabs>
+              <w:tab w:val="clear" w:pos="9350"/>
               <w:tab w:val="right" w:leader="dot" w:pos="9360"/>
             </w:tabs>
             <w:rPr>
@@ -1388,7 +1402,7 @@
               <w:fldChar w:fldCharType="begin"/>
             </w:r>
             <w:r>
-              <w:instrText xml:space="preserve">PAGEREF _Toc34323025 \h</w:instrText>
+              <w:instrText>PAGEREF _Toc34323025 \h</w:instrText>
             </w:r>
             <w:r>
               <w:fldChar w:fldCharType="separate"/>
@@ -1431,7 +1445,7 @@
               <w:fldChar w:fldCharType="begin"/>
             </w:r>
             <w:r>
-              <w:instrText xml:space="preserve">PAGEREF _Toc1867631323 \h</w:instrText>
+              <w:instrText>PAGEREF _Toc1867631323 \h</w:instrText>
             </w:r>
             <w:r>
               <w:fldChar w:fldCharType="separate"/>
@@ -1474,7 +1488,7 @@
               <w:fldChar w:fldCharType="begin"/>
             </w:r>
             <w:r>
-              <w:instrText xml:space="preserve">PAGEREF _Toc418252330 \h</w:instrText>
+              <w:instrText>PAGEREF _Toc418252330 \h</w:instrText>
             </w:r>
             <w:r>
               <w:fldChar w:fldCharType="separate"/>
@@ -1517,7 +1531,7 @@
               <w:fldChar w:fldCharType="begin"/>
             </w:r>
             <w:r>
-              <w:instrText xml:space="preserve">PAGEREF _Toc1665164903 \h</w:instrText>
+              <w:instrText>PAGEREF _Toc1665164903 \h</w:instrText>
             </w:r>
             <w:r>
               <w:fldChar w:fldCharType="separate"/>
@@ -1560,7 +1574,7 @@
               <w:fldChar w:fldCharType="begin"/>
             </w:r>
             <w:r>
-              <w:instrText xml:space="preserve">PAGEREF _Toc57902398 \h</w:instrText>
+              <w:instrText>PAGEREF _Toc57902398 \h</w:instrText>
             </w:r>
             <w:r>
               <w:fldChar w:fldCharType="separate"/>
@@ -1603,7 +1617,7 @@
               <w:fldChar w:fldCharType="begin"/>
             </w:r>
             <w:r>
-              <w:instrText xml:space="preserve">PAGEREF _Toc1649406101 \h</w:instrText>
+              <w:instrText>PAGEREF _Toc1649406101 \h</w:instrText>
             </w:r>
             <w:r>
               <w:fldChar w:fldCharType="separate"/>
@@ -1623,6 +1637,7 @@
           <w:pPr>
             <w:pStyle w:val="TOC1"/>
             <w:tabs>
+              <w:tab w:val="clear" w:pos="9350"/>
               <w:tab w:val="right" w:leader="dot" w:pos="9360"/>
             </w:tabs>
             <w:rPr>
@@ -1646,7 +1661,7 @@
               <w:fldChar w:fldCharType="begin"/>
             </w:r>
             <w:r>
-              <w:instrText xml:space="preserve">PAGEREF _Toc1322159537 \h</w:instrText>
+              <w:instrText>PAGEREF _Toc1322159537 \h</w:instrText>
             </w:r>
             <w:r>
               <w:fldChar w:fldCharType="separate"/>
@@ -1666,6 +1681,7 @@
           <w:pPr>
             <w:pStyle w:val="TOC1"/>
             <w:tabs>
+              <w:tab w:val="clear" w:pos="9350"/>
               <w:tab w:val="right" w:leader="dot" w:pos="9360"/>
             </w:tabs>
             <w:rPr>
@@ -1689,7 +1705,7 @@
               <w:fldChar w:fldCharType="begin"/>
             </w:r>
             <w:r>
-              <w:instrText xml:space="preserve">PAGEREF _Toc1046046101 \h</w:instrText>
+              <w:instrText>PAGEREF _Toc1046046101 \h</w:instrText>
             </w:r>
             <w:r>
               <w:fldChar w:fldCharType="separate"/>
@@ -1709,6 +1725,7 @@
           <w:pPr>
             <w:pStyle w:val="TOC1"/>
             <w:tabs>
+              <w:tab w:val="clear" w:pos="9350"/>
               <w:tab w:val="right" w:leader="dot" w:pos="9360"/>
             </w:tabs>
             <w:rPr>
@@ -1732,7 +1749,7 @@
               <w:fldChar w:fldCharType="begin"/>
             </w:r>
             <w:r>
-              <w:instrText xml:space="preserve">PAGEREF _Toc804972029 \h</w:instrText>
+              <w:instrText>PAGEREF _Toc804972029 \h</w:instrText>
             </w:r>
             <w:r>
               <w:fldChar w:fldCharType="separate"/>
@@ -1752,6 +1769,7 @@
           <w:pPr>
             <w:pStyle w:val="TOC1"/>
             <w:tabs>
+              <w:tab w:val="clear" w:pos="9350"/>
               <w:tab w:val="right" w:leader="dot" w:pos="9360"/>
             </w:tabs>
             <w:rPr>
@@ -1775,7 +1793,7 @@
               <w:fldChar w:fldCharType="begin"/>
             </w:r>
             <w:r>
-              <w:instrText xml:space="preserve">PAGEREF _Toc128761729 \h</w:instrText>
+              <w:instrText>PAGEREF _Toc128761729 \h</w:instrText>
             </w:r>
             <w:r>
               <w:fldChar w:fldCharType="separate"/>
@@ -1795,6 +1813,7 @@
           <w:pPr>
             <w:pStyle w:val="TOC1"/>
             <w:tabs>
+              <w:tab w:val="clear" w:pos="9350"/>
               <w:tab w:val="right" w:leader="dot" w:pos="9360"/>
             </w:tabs>
             <w:rPr>
@@ -1818,7 +1837,7 @@
               <w:fldChar w:fldCharType="begin"/>
             </w:r>
             <w:r>
-              <w:instrText xml:space="preserve">PAGEREF _Toc1200922991 \h</w:instrText>
+              <w:instrText>PAGEREF _Toc1200922991 \h</w:instrText>
             </w:r>
             <w:r>
               <w:fldChar w:fldCharType="separate"/>
@@ -1838,6 +1857,7 @@
           <w:pPr>
             <w:pStyle w:val="TOC1"/>
             <w:tabs>
+              <w:tab w:val="clear" w:pos="9350"/>
               <w:tab w:val="right" w:leader="dot" w:pos="9360"/>
             </w:tabs>
             <w:rPr>
@@ -1861,7 +1881,7 @@
               <w:fldChar w:fldCharType="begin"/>
             </w:r>
             <w:r>
-              <w:instrText xml:space="preserve">PAGEREF _Toc1897962072 \h</w:instrText>
+              <w:instrText>PAGEREF _Toc1897962072 \h</w:instrText>
             </w:r>
             <w:r>
               <w:fldChar w:fldCharType="separate"/>
@@ -1881,6 +1901,7 @@
           <w:pPr>
             <w:pStyle w:val="TOC1"/>
             <w:tabs>
+              <w:tab w:val="clear" w:pos="9350"/>
               <w:tab w:val="right" w:leader="dot" w:pos="9360"/>
             </w:tabs>
             <w:rPr>
@@ -1904,7 +1925,7 @@
               <w:fldChar w:fldCharType="begin"/>
             </w:r>
             <w:r>
-              <w:instrText xml:space="preserve">PAGEREF _Toc1862588384 \h</w:instrText>
+              <w:instrText>PAGEREF _Toc1862588384 \h</w:instrText>
             </w:r>
             <w:r>
               <w:fldChar w:fldCharType="separate"/>
@@ -1924,6 +1945,7 @@
           <w:pPr>
             <w:pStyle w:val="TOC1"/>
             <w:tabs>
+              <w:tab w:val="clear" w:pos="9350"/>
               <w:tab w:val="right" w:leader="dot" w:pos="9360"/>
             </w:tabs>
             <w:rPr>
@@ -1947,7 +1969,7 @@
               <w:fldChar w:fldCharType="begin"/>
             </w:r>
             <w:r>
-              <w:instrText xml:space="preserve">PAGEREF _Toc1292381938 \h</w:instrText>
+              <w:instrText>PAGEREF _Toc1292381938 \h</w:instrText>
             </w:r>
             <w:r>
               <w:fldChar w:fldCharType="separate"/>
@@ -1967,6 +1989,7 @@
           <w:pPr>
             <w:pStyle w:val="TOC1"/>
             <w:tabs>
+              <w:tab w:val="clear" w:pos="9350"/>
               <w:tab w:val="right" w:leader="dot" w:pos="9360"/>
             </w:tabs>
             <w:rPr>
@@ -1990,7 +2013,7 @@
               <w:fldChar w:fldCharType="begin"/>
             </w:r>
             <w:r>
-              <w:instrText xml:space="preserve">PAGEREF _Toc390418831 \h</w:instrText>
+              <w:instrText>PAGEREF _Toc390418831 \h</w:instrText>
             </w:r>
             <w:r>
               <w:fldChar w:fldCharType="separate"/>
@@ -2041,6 +2064,7 @@
           <w:sz w:val="24"/>
           <w:szCs w:val="24"/>
         </w:rPr>
+        <w:lastRenderedPageBreak/>
         <w:t xml:space="preserve">Note: this template is </w:t>
       </w:r>
       <w:r>
@@ -2164,13 +2188,23 @@
         </w:rPr>
         <w:t>Green text = official rubric requirements for competency (</w:t>
       </w:r>
-      <w:r>
-        <w:rPr>
-          <w:color w:val="00B050"/>
-          <w:sz w:val="24"/>
-          <w:szCs w:val="24"/>
-        </w:rPr>
-        <w:t>remove before submitting</w:t>
+      <w:proofErr w:type="gramStart"/>
+      <w:r>
+        <w:rPr>
+          <w:color w:val="00B050"/>
+          <w:sz w:val="24"/>
+          <w:szCs w:val="24"/>
+        </w:rPr>
+        <w:t>remove</w:t>
+      </w:r>
+      <w:proofErr w:type="gramEnd"/>
+      <w:r>
+        <w:rPr>
+          <w:color w:val="00B050"/>
+          <w:sz w:val="24"/>
+          <w:szCs w:val="24"/>
+        </w:rPr>
+        <w:t xml:space="preserve"> before submitting</w:t>
       </w:r>
       <w:r>
         <w:rPr>
@@ -2293,20 +2327,17 @@
         <w:pStyle w:val="Heading1"/>
         <w:jc w:val="center"/>
       </w:pPr>
-      <w:bookmarkStart w:name="_Toc2137083979" w:id="1334638842"/>
-      <w:r>
-        <w:rPr/>
+      <w:bookmarkStart w:id="0" w:name="_Toc2137083979"/>
+      <w:r>
         <w:t xml:space="preserve">A. </w:t>
       </w:r>
       <w:r>
-        <w:rPr/>
         <w:t xml:space="preserve">Proposal </w:t>
       </w:r>
       <w:r>
-        <w:rPr/>
         <w:t>Overview</w:t>
       </w:r>
-      <w:bookmarkEnd w:id="1334638842"/>
+      <w:bookmarkEnd w:id="0"/>
     </w:p>
     <w:p>
       <w:pPr>
@@ -2352,12 +2383,12 @@
           <w:szCs w:val="24"/>
         </w:rPr>
       </w:pPr>
-      <w:bookmarkStart w:name="_heading=h.1fob9te" w:id="1"/>
+      <w:bookmarkStart w:id="1" w:name="_heading=h.1fob9te"/>
+      <w:bookmarkStart w:id="2" w:name="_Toc1815560889"/>
       <w:bookmarkEnd w:id="1"/>
-      <w:bookmarkStart w:name="_Toc1815560889" w:id="706523155"/>
-      <w:r>
-        <w:rPr>
-          <w:color w:val="000000" w:themeColor="text1" w:themeTint="FF" w:themeShade="FF"/>
+      <w:r>
+        <w:rPr>
+          <w:color w:val="000000" w:themeColor="text1"/>
           <w:sz w:val="24"/>
           <w:szCs w:val="24"/>
         </w:rPr>
@@ -2365,7 +2396,7 @@
       </w:r>
       <w:r>
         <w:rPr>
-          <w:color w:val="000000" w:themeColor="text1" w:themeTint="FF" w:themeShade="FF"/>
+          <w:color w:val="000000" w:themeColor="text1"/>
           <w:sz w:val="24"/>
           <w:szCs w:val="24"/>
         </w:rPr>
@@ -2373,7 +2404,7 @@
       </w:r>
       <w:r>
         <w:rPr>
-          <w:color w:val="000000" w:themeColor="text1" w:themeTint="FF" w:themeShade="FF"/>
+          <w:color w:val="000000" w:themeColor="text1"/>
           <w:sz w:val="24"/>
           <w:szCs w:val="24"/>
         </w:rPr>
@@ -2381,13 +2412,13 @@
       </w:r>
       <w:r>
         <w:rPr>
-          <w:color w:val="000000" w:themeColor="text1" w:themeTint="FF" w:themeShade="FF"/>
+          <w:color w:val="000000" w:themeColor="text1"/>
           <w:sz w:val="24"/>
           <w:szCs w:val="24"/>
         </w:rPr>
         <w:t>r Organizational Need</w:t>
       </w:r>
-      <w:bookmarkEnd w:id="706523155"/>
+      <w:bookmarkEnd w:id="2"/>
     </w:p>
     <w:p/>
     <w:p>
@@ -2555,12 +2586,12 @@
           <w:szCs w:val="24"/>
         </w:rPr>
       </w:pPr>
-      <w:bookmarkStart w:name="_heading=h.3znysh7" w:id="3"/>
+      <w:bookmarkStart w:id="3" w:name="_heading=h.3znysh7"/>
+      <w:bookmarkStart w:id="4" w:name="_Toc1384268585"/>
       <w:bookmarkEnd w:id="3"/>
-      <w:bookmarkStart w:name="_Toc1384268585" w:id="1153726073"/>
-      <w:r>
-        <w:rPr>
-          <w:color w:val="000000" w:themeColor="text1" w:themeTint="FF" w:themeShade="FF"/>
+      <w:r>
+        <w:rPr>
+          <w:color w:val="000000" w:themeColor="text1"/>
           <w:sz w:val="24"/>
           <w:szCs w:val="24"/>
         </w:rPr>
@@ -2568,13 +2599,13 @@
       </w:r>
       <w:r>
         <w:rPr>
-          <w:color w:val="000000" w:themeColor="text1" w:themeTint="FF" w:themeShade="FF"/>
+          <w:color w:val="000000" w:themeColor="text1"/>
           <w:sz w:val="24"/>
           <w:szCs w:val="24"/>
         </w:rPr>
         <w:t>Context and Background</w:t>
       </w:r>
-      <w:bookmarkEnd w:id="1153726073"/>
+      <w:bookmarkEnd w:id="4"/>
     </w:p>
     <w:p>
       <w:pPr>
@@ -2633,20 +2664,21 @@
           <w:szCs w:val="24"/>
         </w:rPr>
       </w:pPr>
-      <w:bookmarkStart w:name="_heading=h.2et92p0" w:id="5"/>
+      <w:bookmarkStart w:id="5" w:name="_heading=h.2et92p0"/>
+      <w:bookmarkStart w:id="6" w:name="_Toc2079458267"/>
       <w:bookmarkEnd w:id="5"/>
-      <w:bookmarkStart w:name="_Toc2079458267" w:id="66996090"/>
-      <w:r>
-        <w:rPr>
-          <w:color w:val="000000" w:themeColor="text1" w:themeTint="FF" w:themeShade="FF"/>
-          <w:sz w:val="24"/>
-          <w:szCs w:val="24"/>
-        </w:rPr>
+      <w:r>
+        <w:rPr>
+          <w:color w:val="000000" w:themeColor="text1"/>
+          <w:sz w:val="24"/>
+          <w:szCs w:val="24"/>
+        </w:rPr>
+        <w:lastRenderedPageBreak/>
         <w:t xml:space="preserve">A.3 </w:t>
       </w:r>
       <w:r>
         <w:rPr>
-          <w:color w:val="000000" w:themeColor="text1" w:themeTint="FF" w:themeShade="FF"/>
+          <w:color w:val="000000" w:themeColor="text1"/>
           <w:sz w:val="24"/>
           <w:szCs w:val="24"/>
         </w:rPr>
@@ -2654,7 +2686,7 @@
       </w:r>
       <w:r>
         <w:rPr>
-          <w:color w:val="000000" w:themeColor="text1" w:themeTint="FF" w:themeShade="FF"/>
+          <w:color w:val="000000" w:themeColor="text1"/>
           <w:sz w:val="24"/>
           <w:szCs w:val="24"/>
         </w:rPr>
@@ -2662,7 +2694,7 @@
       </w:r>
       <w:r>
         <w:rPr>
-          <w:color w:val="000000" w:themeColor="text1" w:themeTint="FF" w:themeShade="FF"/>
+          <w:color w:val="000000" w:themeColor="text1"/>
           <w:sz w:val="24"/>
           <w:szCs w:val="24"/>
         </w:rPr>
@@ -2670,7 +2702,7 @@
       </w:r>
       <w:r>
         <w:rPr>
-          <w:color w:val="000000" w:themeColor="text1" w:themeTint="FF" w:themeShade="FF"/>
+          <w:color w:val="000000" w:themeColor="text1"/>
           <w:sz w:val="24"/>
           <w:szCs w:val="24"/>
         </w:rPr>
@@ -2678,7 +2710,7 @@
       </w:r>
       <w:r>
         <w:rPr>
-          <w:color w:val="000000" w:themeColor="text1" w:themeTint="FF" w:themeShade="FF"/>
+          <w:color w:val="000000" w:themeColor="text1"/>
           <w:sz w:val="24"/>
           <w:szCs w:val="24"/>
         </w:rPr>
@@ -2686,7 +2718,7 @@
       </w:r>
       <w:r>
         <w:rPr>
-          <w:color w:val="000000" w:themeColor="text1" w:themeTint="FF" w:themeShade="FF"/>
+          <w:color w:val="000000" w:themeColor="text1"/>
           <w:sz w:val="24"/>
           <w:szCs w:val="24"/>
         </w:rPr>
@@ -2694,7 +2726,7 @@
       </w:r>
       <w:r>
         <w:rPr>
-          <w:color w:val="000000" w:themeColor="text1" w:themeTint="FF" w:themeShade="FF"/>
+          <w:color w:val="000000" w:themeColor="text1"/>
           <w:sz w:val="24"/>
           <w:szCs w:val="24"/>
         </w:rPr>
@@ -2702,7 +2734,7 @@
       </w:r>
       <w:r>
         <w:rPr>
-          <w:color w:val="000000" w:themeColor="text1" w:themeTint="FF" w:themeShade="FF"/>
+          <w:color w:val="000000" w:themeColor="text1"/>
           <w:sz w:val="24"/>
           <w:szCs w:val="24"/>
         </w:rPr>
@@ -2710,13 +2742,13 @@
       </w:r>
       <w:r>
         <w:rPr>
-          <w:color w:val="000000" w:themeColor="text1" w:themeTint="FF" w:themeShade="FF"/>
+          <w:color w:val="000000" w:themeColor="text1"/>
           <w:sz w:val="24"/>
           <w:szCs w:val="24"/>
         </w:rPr>
         <w:t>lation to the Project</w:t>
       </w:r>
-      <w:bookmarkEnd w:id="66996090"/>
+      <w:bookmarkEnd w:id="6"/>
     </w:p>
     <w:p>
       <w:pPr>
@@ -2787,7 +2819,23 @@
           <w:sz w:val="24"/>
           <w:szCs w:val="24"/>
         </w:rPr>
-        <w:t>Any citable work produced by an industry or academic professional is acceptable, e.g., whitepaper, online articles, manuals, videos, etc</w:t>
+        <w:t xml:space="preserve">Any citable work produced by an industry or academic professional is acceptable, e.g., </w:t>
+      </w:r>
+      <w:proofErr w:type="gramStart"/>
+      <w:r>
+        <w:rPr>
+          <w:sz w:val="24"/>
+          <w:szCs w:val="24"/>
+        </w:rPr>
+        <w:t>whitepaper</w:t>
+      </w:r>
+      <w:proofErr w:type="gramEnd"/>
+      <w:r>
+        <w:rPr>
+          <w:sz w:val="24"/>
+          <w:szCs w:val="24"/>
+        </w:rPr>
+        <w:t>, online articles, manuals, videos, etc</w:t>
       </w:r>
       <w:r>
         <w:rPr>
@@ -3054,7 +3102,7 @@
           <w:szCs w:val="24"/>
         </w:rPr>
       </w:pPr>
-      <w:bookmarkStart w:name="_Toc694593955" w:id="2122560936"/>
+      <w:bookmarkStart w:id="7" w:name="_Toc694593955"/>
       <w:r>
         <w:rPr>
           <w:sz w:val="24"/>
@@ -3076,7 +3124,7 @@
         </w:rPr>
         <w:t xml:space="preserve"> 1</w:t>
       </w:r>
-      <w:bookmarkEnd w:id="2122560936"/>
+      <w:bookmarkEnd w:id="7"/>
     </w:p>
     <w:p>
       <w:pPr>
@@ -3198,7 +3246,7 @@
           <w:szCs w:val="24"/>
         </w:rPr>
       </w:pPr>
-      <w:bookmarkStart w:name="_Toc475195288" w:id="246183385"/>
+      <w:bookmarkStart w:id="8" w:name="_Toc475195288"/>
       <w:r>
         <w:rPr>
           <w:sz w:val="24"/>
@@ -3227,7 +3275,7 @@
         </w:rPr>
         <w:t>2</w:t>
       </w:r>
-      <w:bookmarkEnd w:id="246183385"/>
+      <w:bookmarkEnd w:id="8"/>
     </w:p>
     <w:p>
       <w:pPr>
@@ -3353,7 +3401,7 @@
           <w:szCs w:val="24"/>
         </w:rPr>
       </w:pPr>
-      <w:bookmarkStart w:name="_Toc1156669356" w:id="1967932542"/>
+      <w:bookmarkStart w:id="9" w:name="_Toc1156669356"/>
       <w:r>
         <w:rPr>
           <w:sz w:val="24"/>
@@ -3375,7 +3423,7 @@
         </w:rPr>
         <w:t xml:space="preserve"> 3</w:t>
       </w:r>
-      <w:bookmarkEnd w:id="1967932542"/>
+      <w:bookmarkEnd w:id="9"/>
     </w:p>
     <w:p>
       <w:pPr>
@@ -3502,18 +3550,19 @@
           <w:szCs w:val="24"/>
         </w:rPr>
       </w:pPr>
-      <w:bookmarkStart w:name="_Toc374341712" w:id="1168634701"/>
-      <w:r>
-        <w:rPr>
-          <w:color w:val="000000" w:themeColor="text1" w:themeTint="FF" w:themeShade="FF"/>
-          <w:sz w:val="24"/>
-          <w:szCs w:val="24"/>
-        </w:rPr>
+      <w:bookmarkStart w:id="10" w:name="_Toc374341712"/>
+      <w:r>
+        <w:rPr>
+          <w:color w:val="000000" w:themeColor="text1"/>
+          <w:sz w:val="24"/>
+          <w:szCs w:val="24"/>
+        </w:rPr>
+        <w:lastRenderedPageBreak/>
         <w:t>A.</w:t>
       </w:r>
       <w:r>
         <w:rPr>
-          <w:color w:val="000000" w:themeColor="text1" w:themeTint="FF" w:themeShade="FF"/>
+          <w:color w:val="000000" w:themeColor="text1"/>
           <w:sz w:val="24"/>
           <w:szCs w:val="24"/>
         </w:rPr>
@@ -3521,7 +3570,7 @@
       </w:r>
       <w:r>
         <w:rPr>
-          <w:color w:val="000000" w:themeColor="text1" w:themeTint="FF" w:themeShade="FF"/>
+          <w:color w:val="000000" w:themeColor="text1"/>
           <w:sz w:val="24"/>
           <w:szCs w:val="24"/>
         </w:rPr>
@@ -3529,13 +3578,13 @@
       </w:r>
       <w:r>
         <w:rPr>
-          <w:color w:val="000000" w:themeColor="text1" w:themeTint="FF" w:themeShade="FF"/>
+          <w:color w:val="000000" w:themeColor="text1"/>
           <w:sz w:val="24"/>
           <w:szCs w:val="24"/>
         </w:rPr>
         <w:t>Summary of Data Analytics Solution</w:t>
       </w:r>
-      <w:bookmarkEnd w:id="1168634701"/>
+      <w:bookmarkEnd w:id="10"/>
     </w:p>
     <w:p>
       <w:pPr>
@@ -3573,6 +3622,7 @@
         </w:rPr>
         <w:t>The summarized solution is appropriate for the question or need described in part A1, would be able to be realistically implemented, and logically addresses the question or need. The summary is detailed, and </w:t>
       </w:r>
+      <w:proofErr w:type="gramStart"/>
       <w:r>
         <w:rPr>
           <w:i/>
@@ -3585,7 +3635,14 @@
         <w:rPr>
           <w:color w:val="00B050"/>
         </w:rPr>
-        <w:t> of the information in the summary is accurate.</w:t>
+        <w:t> of</w:t>
+      </w:r>
+      <w:proofErr w:type="gramEnd"/>
+      <w:r>
+        <w:rPr>
+          <w:color w:val="00B050"/>
+        </w:rPr>
+        <w:t xml:space="preserve"> the information in the summary is accurate.</w:t>
       </w:r>
     </w:p>
     <w:p>
@@ -3637,10 +3694,10 @@
           <w:szCs w:val="24"/>
         </w:rPr>
       </w:pPr>
-      <w:bookmarkStart w:name="_Toc1116633891" w:id="575592779"/>
-      <w:r>
-        <w:rPr>
-          <w:color w:val="000000" w:themeColor="text1" w:themeTint="FF" w:themeShade="FF"/>
+      <w:bookmarkStart w:id="11" w:name="_Toc1116633891"/>
+      <w:r>
+        <w:rPr>
+          <w:color w:val="000000" w:themeColor="text1"/>
           <w:sz w:val="24"/>
           <w:szCs w:val="24"/>
         </w:rPr>
@@ -3648,13 +3705,13 @@
       </w:r>
       <w:r>
         <w:rPr>
-          <w:color w:val="000000" w:themeColor="text1" w:themeTint="FF" w:themeShade="FF"/>
+          <w:color w:val="000000" w:themeColor="text1"/>
           <w:sz w:val="24"/>
           <w:szCs w:val="24"/>
         </w:rPr>
         <w:t>-Making Process</w:t>
       </w:r>
-      <w:bookmarkEnd w:id="575592779"/>
+      <w:bookmarkEnd w:id="11"/>
     </w:p>
     <w:p>
       <w:pPr>
@@ -3713,28 +3770,23 @@
         <w:pStyle w:val="Heading1"/>
         <w:jc w:val="center"/>
       </w:pPr>
-      <w:bookmarkStart w:name="_Toc1561262715" w:id="892115093"/>
-      <w:r>
-        <w:rPr/>
+      <w:bookmarkStart w:id="12" w:name="_Toc1561262715"/>
+      <w:r>
         <w:t xml:space="preserve">B. </w:t>
       </w:r>
       <w:r>
-        <w:rPr/>
         <w:t>D</w:t>
       </w:r>
       <w:r>
-        <w:rPr/>
         <w:t>ata Analytics Project P</w:t>
       </w:r>
       <w:r>
-        <w:rPr/>
         <w:t>l</w:t>
       </w:r>
       <w:r>
-        <w:rPr/>
         <w:t>an</w:t>
       </w:r>
-      <w:bookmarkEnd w:id="892115093"/>
+      <w:bookmarkEnd w:id="12"/>
     </w:p>
     <w:p>
       <w:pPr>
@@ -3791,32 +3843,16 @@
           <w:szCs w:val="24"/>
         </w:rPr>
       </w:pPr>
-      <w:bookmarkStart w:name="_Toc1217623361" w:id="2064751629"/>
-      <w:r>
-        <w:rPr>
-          <w:color w:val="000000" w:themeColor="text1" w:themeTint="FF" w:themeShade="FF"/>
-          <w:sz w:val="24"/>
-          <w:szCs w:val="24"/>
-        </w:rPr>
-        <w:t xml:space="preserve">B.1 Goals, </w:t>
-      </w:r>
-      <w:r>
-        <w:rPr>
-          <w:color w:val="000000" w:themeColor="text1" w:themeTint="FF" w:themeShade="FF"/>
-          <w:sz w:val="24"/>
-          <w:szCs w:val="24"/>
-        </w:rPr>
-        <w:t>Objectives</w:t>
-      </w:r>
-      <w:r>
-        <w:rPr>
-          <w:color w:val="000000" w:themeColor="text1" w:themeTint="FF" w:themeShade="FF"/>
-          <w:sz w:val="24"/>
-          <w:szCs w:val="24"/>
-        </w:rPr>
-        <w:t>, and Deliverables</w:t>
-      </w:r>
-      <w:bookmarkEnd w:id="2064751629"/>
+      <w:bookmarkStart w:id="13" w:name="_Toc1217623361"/>
+      <w:r>
+        <w:rPr>
+          <w:color w:val="000000" w:themeColor="text1"/>
+          <w:sz w:val="24"/>
+          <w:szCs w:val="24"/>
+        </w:rPr>
+        <w:t>B.1 Goals, Objectives, and Deliverables</w:t>
+      </w:r>
+      <w:bookmarkEnd w:id="13"/>
     </w:p>
     <w:p>
       <w:pPr>
@@ -3848,6 +3884,7 @@
         </w:rPr>
         <w:t xml:space="preserve">B1: </w:t>
       </w:r>
+      <w:proofErr w:type="gramStart"/>
       <w:r>
         <w:rPr>
           <w:i/>
@@ -3864,7 +3901,16 @@
           <w:sz w:val="24"/>
           <w:szCs w:val="24"/>
         </w:rPr>
-        <w:t> of the goals, objectives, and deliverables for the project are detailed, realistic, and logically aligned with the project, and they relate to the scope of the project and are aligned with each other.</w:t>
+        <w:t> of</w:t>
+      </w:r>
+      <w:proofErr w:type="gramEnd"/>
+      <w:r>
+        <w:rPr>
+          <w:color w:val="00B050"/>
+          <w:sz w:val="24"/>
+          <w:szCs w:val="24"/>
+        </w:rPr>
+        <w:t xml:space="preserve"> the goals, objectives, and deliverables for the project are detailed, realistic, and logically aligned with the project, and they relate to the scope of the project and are aligned with each other.</w:t>
       </w:r>
     </w:p>
     <w:p>
@@ -3985,12 +4031,21 @@
         </w:rPr>
         <w:t xml:space="preserve"> </w:t>
       </w:r>
-      <w:r>
-        <w:rPr>
-          <w:sz w:val="24"/>
-          <w:szCs w:val="24"/>
-        </w:rPr>
-        <w:t xml:space="preserve">deliverable, </w:t>
+      <w:proofErr w:type="gramStart"/>
+      <w:r>
+        <w:rPr>
+          <w:sz w:val="24"/>
+          <w:szCs w:val="24"/>
+        </w:rPr>
+        <w:t>deliverable</w:t>
+      </w:r>
+      <w:proofErr w:type="gramEnd"/>
+      <w:r>
+        <w:rPr>
+          <w:sz w:val="24"/>
+          <w:szCs w:val="24"/>
+        </w:rPr>
+        <w:t xml:space="preserve">, </w:t>
       </w:r>
       <w:r>
         <w:rPr>
@@ -4004,7 +4059,23 @@
           <w:sz w:val="24"/>
           <w:szCs w:val="24"/>
         </w:rPr>
-        <w:t xml:space="preserve">how each deliverable supports </w:t>
+        <w:t xml:space="preserve">how each </w:t>
+      </w:r>
+      <w:proofErr w:type="gramStart"/>
+      <w:r>
+        <w:rPr>
+          <w:sz w:val="24"/>
+          <w:szCs w:val="24"/>
+        </w:rPr>
+        <w:t>deliverable</w:t>
+      </w:r>
+      <w:proofErr w:type="gramEnd"/>
+      <w:r>
+        <w:rPr>
+          <w:sz w:val="24"/>
+          <w:szCs w:val="24"/>
+        </w:rPr>
+        <w:t xml:space="preserve"> supports </w:t>
       </w:r>
       <w:r>
         <w:rPr>
@@ -4129,6 +4200,7 @@
           <w:sz w:val="24"/>
           <w:szCs w:val="24"/>
         </w:rPr>
+        <w:lastRenderedPageBreak/>
         <w:t>Goal 1</w:t>
       </w:r>
       <w:r>
@@ -4376,16 +4448,16 @@
           <w:szCs w:val="24"/>
         </w:rPr>
       </w:pPr>
-      <w:bookmarkStart w:name="_Toc427690838" w:id="792193435"/>
-      <w:r>
-        <w:rPr>
-          <w:color w:val="000000" w:themeColor="text1" w:themeTint="FF" w:themeShade="FF"/>
+      <w:bookmarkStart w:id="14" w:name="_Toc427690838"/>
+      <w:r>
+        <w:rPr>
+          <w:color w:val="000000" w:themeColor="text1"/>
           <w:sz w:val="24"/>
           <w:szCs w:val="24"/>
         </w:rPr>
         <w:t>B.2 Scope of Project</w:t>
       </w:r>
-      <w:bookmarkEnd w:id="792193435"/>
+      <w:bookmarkEnd w:id="14"/>
     </w:p>
     <w:p>
       <w:pPr>
@@ -4444,7 +4516,7 @@
           <w:szCs w:val="24"/>
         </w:rPr>
       </w:pPr>
-      <w:bookmarkStart w:name="_Toc1243851001" w:id="952903356"/>
+      <w:bookmarkStart w:id="15" w:name="_Toc1243851001"/>
       <w:r>
         <w:rPr>
           <w:sz w:val="24"/>
@@ -4452,6 +4524,7 @@
         </w:rPr>
         <w:t>B.2.</w:t>
       </w:r>
+      <w:proofErr w:type="gramStart"/>
       <w:r>
         <w:rPr>
           <w:sz w:val="24"/>
@@ -4459,6 +4532,7 @@
         </w:rPr>
         <w:t>A</w:t>
       </w:r>
+      <w:proofErr w:type="gramEnd"/>
       <w:r>
         <w:rPr>
           <w:sz w:val="24"/>
@@ -4480,7 +4554,7 @@
         </w:rPr>
         <w:t>Project Scope</w:t>
       </w:r>
-      <w:bookmarkEnd w:id="952903356"/>
+      <w:bookmarkEnd w:id="15"/>
     </w:p>
     <w:p>
       <w:pPr>
@@ -4529,7 +4603,7 @@
           <w:szCs w:val="24"/>
         </w:rPr>
       </w:pPr>
-      <w:bookmarkStart w:name="_Toc2036717847" w:id="402212525"/>
+      <w:bookmarkStart w:id="16" w:name="_Toc2036717847"/>
       <w:r>
         <w:rPr>
           <w:sz w:val="24"/>
@@ -4551,7 +4625,7 @@
         </w:rPr>
         <w:t xml:space="preserve"> Not included in Project Scope</w:t>
       </w:r>
-      <w:bookmarkEnd w:id="402212525"/>
+      <w:bookmarkEnd w:id="16"/>
     </w:p>
     <w:p>
       <w:pPr>
@@ -4608,10 +4682,10 @@
           <w:szCs w:val="24"/>
         </w:rPr>
       </w:pPr>
-      <w:bookmarkStart w:name="_Toc204762054" w:id="334304273"/>
-      <w:r>
-        <w:rPr>
-          <w:color w:val="000000" w:themeColor="text1" w:themeTint="FF" w:themeShade="FF"/>
+      <w:bookmarkStart w:id="17" w:name="_Toc204762054"/>
+      <w:r>
+        <w:rPr>
+          <w:color w:val="000000" w:themeColor="text1"/>
           <w:sz w:val="24"/>
           <w:szCs w:val="24"/>
         </w:rPr>
@@ -4619,13 +4693,13 @@
       </w:r>
       <w:r>
         <w:rPr>
-          <w:color w:val="000000" w:themeColor="text1" w:themeTint="FF" w:themeShade="FF"/>
+          <w:color w:val="000000" w:themeColor="text1"/>
           <w:sz w:val="24"/>
           <w:szCs w:val="24"/>
         </w:rPr>
         <w:t>gy</w:t>
       </w:r>
-      <w:bookmarkEnd w:id="334304273"/>
+      <w:bookmarkEnd w:id="17"/>
     </w:p>
     <w:p>
       <w:pPr>
@@ -4786,6 +4860,7 @@
           <w:sz w:val="24"/>
           <w:szCs w:val="24"/>
         </w:rPr>
+        <w:lastRenderedPageBreak/>
         <w:t>Directly connect steps taken in your process to development phases of the standard methodology, e.g., analysis, design, etc.</w:t>
       </w:r>
     </w:p>
@@ -4799,16 +4874,16 @@
           <w:szCs w:val="24"/>
         </w:rPr>
       </w:pPr>
-      <w:bookmarkStart w:name="_Toc1049840195" w:id="1126119389"/>
-      <w:r>
-        <w:rPr>
-          <w:color w:val="000000" w:themeColor="text1" w:themeTint="FF" w:themeShade="FF"/>
+      <w:bookmarkStart w:id="18" w:name="_Toc1049840195"/>
+      <w:r>
+        <w:rPr>
+          <w:color w:val="000000" w:themeColor="text1"/>
           <w:sz w:val="24"/>
           <w:szCs w:val="24"/>
         </w:rPr>
         <w:t>B.4 Timeline and Milestones</w:t>
       </w:r>
-      <w:bookmarkEnd w:id="1126119389"/>
+      <w:bookmarkEnd w:id="18"/>
     </w:p>
     <w:p>
       <w:pPr>
@@ -5061,12 +5136,12 @@
       <w:tblPr>
         <w:tblW w:w="9350" w:type="dxa"/>
         <w:tblBorders>
-          <w:top w:val="single" w:color="000000" w:sz="4" w:space="0"/>
-          <w:left w:val="single" w:color="000000" w:sz="4" w:space="0"/>
-          <w:bottom w:val="single" w:color="000000" w:sz="4" w:space="0"/>
-          <w:right w:val="single" w:color="000000" w:sz="4" w:space="0"/>
-          <w:insideH w:val="single" w:color="000000" w:sz="4" w:space="0"/>
-          <w:insideV w:val="single" w:color="000000" w:sz="4" w:space="0"/>
+          <w:top w:val="single" w:sz="4" w:space="0" w:color="000000"/>
+          <w:left w:val="single" w:sz="4" w:space="0" w:color="000000"/>
+          <w:bottom w:val="single" w:sz="4" w:space="0" w:color="000000"/>
+          <w:right w:val="single" w:sz="4" w:space="0" w:color="000000"/>
+          <w:insideH w:val="single" w:sz="4" w:space="0" w:color="000000"/>
+          <w:insideV w:val="single" w:sz="4" w:space="0" w:color="000000"/>
         </w:tblBorders>
         <w:tblLayout w:type="fixed"/>
         <w:tblLook w:val="0400" w:firstRow="0" w:lastRow="0" w:firstColumn="0" w:lastColumn="0" w:noHBand="0" w:noVBand="1"/>
@@ -5388,16 +5463,16 @@
           <w:szCs w:val="24"/>
         </w:rPr>
       </w:pPr>
-      <w:bookmarkStart w:name="_Toc313275103" w:id="809775812"/>
-      <w:r>
-        <w:rPr>
-          <w:color w:val="000000" w:themeColor="text1" w:themeTint="FF" w:themeShade="FF"/>
+      <w:bookmarkStart w:id="19" w:name="_Toc313275103"/>
+      <w:r>
+        <w:rPr>
+          <w:color w:val="000000" w:themeColor="text1"/>
           <w:sz w:val="24"/>
           <w:szCs w:val="24"/>
         </w:rPr>
         <w:t>B.5 Resources and Costs</w:t>
       </w:r>
-      <w:bookmarkEnd w:id="809775812"/>
+      <w:bookmarkEnd w:id="19"/>
     </w:p>
     <w:p>
       <w:pPr>
@@ -5663,6 +5738,7 @@
           <w:sz w:val="24"/>
           <w:szCs w:val="24"/>
         </w:rPr>
+        <w:lastRenderedPageBreak/>
         <w:t>Item 3: $100</w:t>
       </w:r>
     </w:p>
@@ -5691,8 +5767,8 @@
       </w:r>
       <w:r>
         <w:rPr>
-          <w:b w:val="1"/>
-          <w:bCs w:val="1"/>
+          <w:b/>
+          <w:bCs/>
           <w:sz w:val="24"/>
           <w:szCs w:val="24"/>
         </w:rPr>
@@ -5700,8 +5776,6 @@
       </w:r>
       <w:r>
         <w:rPr>
-          <w:b w:val="0"/>
-          <w:bCs w:val="0"/>
           <w:sz w:val="24"/>
           <w:szCs w:val="24"/>
         </w:rPr>
@@ -5709,8 +5783,8 @@
       </w:r>
       <w:r>
         <w:rPr>
-          <w:b w:val="1"/>
-          <w:bCs w:val="1"/>
+          <w:b/>
+          <w:bCs/>
           <w:sz w:val="24"/>
           <w:szCs w:val="24"/>
         </w:rPr>
@@ -5749,7 +5823,23 @@
           <w:sz w:val="24"/>
           <w:szCs w:val="24"/>
         </w:rPr>
-        <w:t xml:space="preserve">this is not a business project and values are not rigorously assessed. The minimum number </w:t>
+        <w:t xml:space="preserve">this is not a business </w:t>
+      </w:r>
+      <w:proofErr w:type="gramStart"/>
+      <w:r>
+        <w:rPr>
+          <w:sz w:val="24"/>
+          <w:szCs w:val="24"/>
+        </w:rPr>
+        <w:t>project</w:t>
+      </w:r>
+      <w:proofErr w:type="gramEnd"/>
+      <w:r>
+        <w:rPr>
+          <w:sz w:val="24"/>
+          <w:szCs w:val="24"/>
+        </w:rPr>
+        <w:t xml:space="preserve"> and values are not rigorously assessed. The minimum number </w:t>
       </w:r>
       <w:r>
         <w:rPr>
@@ -5769,10 +5859,10 @@
           <w:szCs w:val="24"/>
         </w:rPr>
       </w:pPr>
-      <w:bookmarkStart w:name="_Toc1337049307" w:id="1362970461"/>
-      <w:r>
-        <w:rPr>
-          <w:color w:val="000000" w:themeColor="text1" w:themeTint="FF" w:themeShade="FF"/>
+      <w:bookmarkStart w:id="20" w:name="_Toc1337049307"/>
+      <w:r>
+        <w:rPr>
+          <w:color w:val="000000" w:themeColor="text1"/>
           <w:sz w:val="24"/>
           <w:szCs w:val="24"/>
         </w:rPr>
@@ -5780,7 +5870,7 @@
       </w:r>
       <w:r>
         <w:rPr>
-          <w:color w:val="000000" w:themeColor="text1" w:themeTint="FF" w:themeShade="FF"/>
+          <w:color w:val="000000" w:themeColor="text1"/>
           <w:sz w:val="24"/>
           <w:szCs w:val="24"/>
         </w:rPr>
@@ -5788,13 +5878,13 @@
       </w:r>
       <w:r>
         <w:rPr>
-          <w:color w:val="000000" w:themeColor="text1" w:themeTint="FF" w:themeShade="FF"/>
+          <w:color w:val="000000" w:themeColor="text1"/>
           <w:sz w:val="24"/>
           <w:szCs w:val="24"/>
         </w:rPr>
         <w:t xml:space="preserve"> Criteria for Success</w:t>
       </w:r>
-      <w:bookmarkEnd w:id="1362970461"/>
+      <w:bookmarkEnd w:id="20"/>
     </w:p>
     <w:p>
       <w:pPr>
@@ -5867,14 +5957,7 @@
           <w:sz w:val="24"/>
           <w:szCs w:val="24"/>
         </w:rPr>
-        <w:t>Provide</w:t>
-      </w:r>
-      <w:r>
-        <w:rPr>
-          <w:sz w:val="24"/>
-          <w:szCs w:val="24"/>
-        </w:rPr>
-        <w:t xml:space="preserve"> a specific metric or criteria for</w:t>
+        <w:t>Provide a specific metric or criteria for</w:t>
       </w:r>
       <w:r>
         <w:rPr>
@@ -5944,42 +6027,7 @@
           <w:sz w:val="24"/>
           <w:szCs w:val="24"/>
         </w:rPr>
-        <w:t xml:space="preserve">should </w:t>
-      </w:r>
-      <w:r>
-        <w:rPr>
-          <w:sz w:val="24"/>
-          <w:szCs w:val="24"/>
-        </w:rPr>
-        <w:t>provide</w:t>
-      </w:r>
-      <w:r>
-        <w:rPr>
-          <w:sz w:val="24"/>
-          <w:szCs w:val="24"/>
-        </w:rPr>
-        <w:t xml:space="preserve"> specific </w:t>
-      </w:r>
-      <w:r>
-        <w:rPr>
-          <w:sz w:val="24"/>
-          <w:szCs w:val="24"/>
-        </w:rPr>
-        <w:t>objective</w:t>
-      </w:r>
-      <w:r>
-        <w:rPr>
-          <w:sz w:val="24"/>
-          <w:szCs w:val="24"/>
-        </w:rPr>
-        <w:t xml:space="preserve"> means of assessing success. </w:t>
-      </w:r>
-      <w:r>
-        <w:rPr>
-          <w:sz w:val="24"/>
-          <w:szCs w:val="24"/>
-        </w:rPr>
-        <w:t xml:space="preserve">You </w:t>
+        <w:t xml:space="preserve">should provide specific objective means of assessing success. You </w:t>
       </w:r>
       <w:r>
         <w:rPr>
@@ -6049,63 +6097,21 @@
           <w:sz w:val="24"/>
           <w:szCs w:val="24"/>
         </w:rPr>
-        <w:t xml:space="preserve">For example, it is acceptable that a test </w:t>
-      </w:r>
-      <w:r>
-        <w:rPr>
-          <w:sz w:val="24"/>
-          <w:szCs w:val="24"/>
-        </w:rPr>
-        <w:t>fails to</w:t>
-      </w:r>
-      <w:r>
-        <w:rPr>
-          <w:sz w:val="24"/>
-          <w:szCs w:val="24"/>
-        </w:rPr>
-        <w:t xml:space="preserve"> find results </w:t>
-      </w:r>
-      <w:r>
-        <w:rPr>
-          <w:sz w:val="24"/>
-          <w:szCs w:val="24"/>
-        </w:rPr>
-        <w:t xml:space="preserve">statistically significant </w:t>
-      </w:r>
-      <w:r>
-        <w:rPr>
-          <w:sz w:val="24"/>
-          <w:szCs w:val="24"/>
-        </w:rPr>
-        <w:t>provided</w:t>
-      </w:r>
-      <w:r>
-        <w:rPr>
-          <w:sz w:val="24"/>
-          <w:szCs w:val="24"/>
-        </w:rPr>
-        <w:t xml:space="preserve"> the conclusion and methods </w:t>
-      </w:r>
-      <w:r>
-        <w:rPr>
-          <w:sz w:val="24"/>
-          <w:szCs w:val="24"/>
-        </w:rPr>
-        <w:t xml:space="preserve">are </w:t>
-      </w:r>
-      <w:r>
-        <w:rPr>
-          <w:sz w:val="24"/>
-          <w:szCs w:val="24"/>
-        </w:rPr>
-        <w:t>appropriate</w:t>
-      </w:r>
-      <w:r>
-        <w:rPr>
-          <w:sz w:val="24"/>
-          <w:szCs w:val="24"/>
-        </w:rPr>
-        <w:t xml:space="preserve">. </w:t>
+        <w:t xml:space="preserve">For example, it is acceptable that a test fails to find results </w:t>
+      </w:r>
+      <w:r>
+        <w:rPr>
+          <w:sz w:val="24"/>
+          <w:szCs w:val="24"/>
+        </w:rPr>
+        <w:t xml:space="preserve">statistically significant provided the conclusion and methods </w:t>
+      </w:r>
+      <w:r>
+        <w:rPr>
+          <w:sz w:val="24"/>
+          <w:szCs w:val="24"/>
+        </w:rPr>
+        <w:t xml:space="preserve">are appropriate. </w:t>
       </w:r>
     </w:p>
     <w:p/>
@@ -6114,16 +6120,14 @@
         <w:pStyle w:val="Heading1"/>
         <w:jc w:val="center"/>
       </w:pPr>
-      <w:bookmarkStart w:name="_Toc764513894" w:id="1885795097"/>
-      <w:r>
-        <w:rPr/>
+      <w:bookmarkStart w:id="21" w:name="_Toc764513894"/>
+      <w:r>
         <w:t xml:space="preserve">C. </w:t>
       </w:r>
       <w:r>
-        <w:rPr/>
         <w:t>Design of Data Analytics Solution</w:t>
       </w:r>
-      <w:bookmarkEnd w:id="1885795097"/>
+      <w:bookmarkEnd w:id="21"/>
     </w:p>
     <w:p>
       <w:pPr>
@@ -6166,16 +6170,16 @@
           <w:szCs w:val="24"/>
         </w:rPr>
       </w:pPr>
-      <w:bookmarkStart w:name="_Toc1169566000" w:id="644394792"/>
-      <w:r>
-        <w:rPr>
-          <w:color w:val="000000" w:themeColor="text1" w:themeTint="FF" w:themeShade="FF"/>
+      <w:bookmarkStart w:id="22" w:name="_Toc1169566000"/>
+      <w:r>
+        <w:rPr>
+          <w:color w:val="000000" w:themeColor="text1"/>
           <w:sz w:val="24"/>
           <w:szCs w:val="24"/>
         </w:rPr>
         <w:t>C.1 Hypothesis</w:t>
       </w:r>
-      <w:bookmarkEnd w:id="644394792"/>
+      <w:bookmarkEnd w:id="22"/>
     </w:p>
     <w:p>
       <w:pPr>
@@ -6304,10 +6308,10 @@
           <w:szCs w:val="24"/>
         </w:rPr>
       </w:pPr>
-      <w:bookmarkStart w:name="_Toc1622461191" w:id="678811870"/>
-      <w:r>
-        <w:rPr>
-          <w:color w:val="000000" w:themeColor="text1" w:themeTint="FF" w:themeShade="FF"/>
+      <w:bookmarkStart w:id="23" w:name="_Toc1622461191"/>
+      <w:r>
+        <w:rPr>
+          <w:color w:val="000000" w:themeColor="text1"/>
           <w:sz w:val="24"/>
           <w:szCs w:val="24"/>
         </w:rPr>
@@ -6315,23 +6319,25 @@
       </w:r>
       <w:r>
         <w:rPr>
-          <w:color w:val="000000" w:themeColor="text1" w:themeTint="FF" w:themeShade="FF"/>
+          <w:color w:val="000000" w:themeColor="text1"/>
           <w:sz w:val="24"/>
           <w:szCs w:val="24"/>
         </w:rPr>
         <w:t>and C.2.</w:t>
       </w:r>
-      <w:r>
-        <w:rPr>
-          <w:color w:val="000000" w:themeColor="text1" w:themeTint="FF" w:themeShade="FF"/>
+      <w:proofErr w:type="gramStart"/>
+      <w:r>
+        <w:rPr>
+          <w:color w:val="000000" w:themeColor="text1"/>
           <w:sz w:val="24"/>
           <w:szCs w:val="24"/>
         </w:rPr>
         <w:t>A</w:t>
       </w:r>
-      <w:r>
-        <w:rPr>
-          <w:color w:val="000000" w:themeColor="text1" w:themeTint="FF" w:themeShade="FF"/>
+      <w:proofErr w:type="gramEnd"/>
+      <w:r>
+        <w:rPr>
+          <w:color w:val="000000" w:themeColor="text1"/>
           <w:sz w:val="24"/>
           <w:szCs w:val="24"/>
         </w:rPr>
@@ -6339,13 +6345,13 @@
       </w:r>
       <w:r>
         <w:rPr>
-          <w:color w:val="000000" w:themeColor="text1" w:themeTint="FF" w:themeShade="FF"/>
+          <w:color w:val="000000" w:themeColor="text1"/>
           <w:sz w:val="24"/>
           <w:szCs w:val="24"/>
         </w:rPr>
         <w:t>Analytical Method</w:t>
       </w:r>
-      <w:bookmarkEnd w:id="678811870"/>
+      <w:bookmarkEnd w:id="23"/>
     </w:p>
     <w:p>
       <w:pPr>
@@ -6516,6 +6522,7 @@
           <w:sz w:val="24"/>
           <w:szCs w:val="24"/>
         </w:rPr>
+        <w:lastRenderedPageBreak/>
         <w:t xml:space="preserve">Rubric </w:t>
       </w:r>
       <w:r>
@@ -6572,7 +6579,23 @@
           <w:sz w:val="24"/>
           <w:szCs w:val="24"/>
         </w:rPr>
-        <w:t>For each provided statistical test or model, desc</w:t>
+        <w:t xml:space="preserve">For each </w:t>
+      </w:r>
+      <w:proofErr w:type="gramStart"/>
+      <w:r>
+        <w:rPr>
+          <w:sz w:val="24"/>
+          <w:szCs w:val="24"/>
+        </w:rPr>
+        <w:t>provided statistical test</w:t>
+      </w:r>
+      <w:proofErr w:type="gramEnd"/>
+      <w:r>
+        <w:rPr>
+          <w:sz w:val="24"/>
+          <w:szCs w:val="24"/>
+        </w:rPr>
+        <w:t xml:space="preserve"> or model, desc</w:t>
       </w:r>
       <w:r>
         <w:rPr>
@@ -6606,19 +6629,19 @@
           <w:szCs w:val="24"/>
         </w:rPr>
       </w:pPr>
-      <w:bookmarkStart w:name="_Toc53928856" w:id="1292764109"/>
-      <w:r>
-        <w:rPr>
-          <w:color w:val="000000" w:themeColor="text1" w:themeTint="FF" w:themeShade="FF"/>
+      <w:bookmarkStart w:id="24" w:name="_Toc53928856"/>
+      <w:r>
+        <w:rPr>
+          <w:color w:val="000000" w:themeColor="text1"/>
           <w:sz w:val="24"/>
           <w:szCs w:val="24"/>
         </w:rPr>
         <w:t>C.3 Tools and Environments</w:t>
       </w:r>
-      <w:bookmarkEnd w:id="1292764109"/>
-      <w:r>
-        <w:rPr>
-          <w:color w:val="000000" w:themeColor="text1" w:themeTint="FF" w:themeShade="FF"/>
+      <w:bookmarkEnd w:id="24"/>
+      <w:r>
+        <w:rPr>
+          <w:color w:val="000000" w:themeColor="text1"/>
           <w:sz w:val="24"/>
           <w:szCs w:val="24"/>
         </w:rPr>
@@ -6741,10 +6764,10 @@
           <w:szCs w:val="24"/>
         </w:rPr>
       </w:pPr>
-      <w:bookmarkStart w:name="_Toc1386867513" w:id="1283250088"/>
-      <w:r>
-        <w:rPr>
-          <w:color w:val="000000" w:themeColor="text1" w:themeTint="FF" w:themeShade="FF"/>
+      <w:bookmarkStart w:id="25" w:name="_Toc1386867513"/>
+      <w:r>
+        <w:rPr>
+          <w:color w:val="000000" w:themeColor="text1"/>
           <w:sz w:val="24"/>
           <w:szCs w:val="24"/>
         </w:rPr>
@@ -6752,7 +6775,7 @@
       </w:r>
       <w:r>
         <w:rPr>
-          <w:color w:val="000000" w:themeColor="text1" w:themeTint="FF" w:themeShade="FF"/>
+          <w:color w:val="000000" w:themeColor="text1"/>
           <w:sz w:val="24"/>
           <w:szCs w:val="24"/>
         </w:rPr>
@@ -6760,7 +6783,7 @@
       </w:r>
       <w:r>
         <w:rPr>
-          <w:color w:val="000000" w:themeColor="text1" w:themeTint="FF" w:themeShade="FF"/>
+          <w:color w:val="000000" w:themeColor="text1"/>
           <w:sz w:val="24"/>
           <w:szCs w:val="24"/>
         </w:rPr>
@@ -6768,7 +6791,7 @@
       </w:r>
       <w:r>
         <w:rPr>
-          <w:color w:val="000000" w:themeColor="text1" w:themeTint="FF" w:themeShade="FF"/>
+          <w:color w:val="000000" w:themeColor="text1"/>
           <w:sz w:val="24"/>
           <w:szCs w:val="24"/>
         </w:rPr>
@@ -6776,13 +6799,13 @@
       </w:r>
       <w:r>
         <w:rPr>
-          <w:color w:val="000000" w:themeColor="text1" w:themeTint="FF" w:themeShade="FF"/>
+          <w:color w:val="000000" w:themeColor="text1"/>
           <w:sz w:val="24"/>
           <w:szCs w:val="24"/>
         </w:rPr>
         <w:t>to Evaluate Statistical Significance</w:t>
       </w:r>
-      <w:bookmarkEnd w:id="1283250088"/>
+      <w:bookmarkEnd w:id="25"/>
     </w:p>
     <w:p>
       <w:pPr>
@@ -6951,8 +6974,17 @@
           <w:sz w:val="24"/>
           <w:szCs w:val="24"/>
         </w:rPr>
-        <w:t>statistical test .</w:t>
-      </w:r>
+        <w:t xml:space="preserve">statistical </w:t>
+      </w:r>
+      <w:proofErr w:type="gramStart"/>
+      <w:r>
+        <w:rPr>
+          <w:sz w:val="24"/>
+          <w:szCs w:val="24"/>
+        </w:rPr>
+        <w:t>test .</w:t>
+      </w:r>
+      <w:proofErr w:type="gramEnd"/>
     </w:p>
     <w:p>
       <w:pPr>
@@ -7088,6 +7120,7 @@
         </w:rPr>
         <w:t xml:space="preserve"> and </w:t>
       </w:r>
+      <w:proofErr w:type="gramStart"/>
       <w:r>
         <w:rPr>
           <w:i/>
@@ -7111,7 +7144,15 @@
           <w:sz w:val="24"/>
           <w:szCs w:val="24"/>
         </w:rPr>
-        <w:t>-value = .0</w:t>
+        <w:t>-</w:t>
+      </w:r>
+      <w:proofErr w:type="gramEnd"/>
+      <w:r>
+        <w:rPr>
+          <w:sz w:val="24"/>
+          <w:szCs w:val="24"/>
+        </w:rPr>
+        <w:t>value = .0</w:t>
       </w:r>
       <w:r>
         <w:rPr>
@@ -7193,6 +7234,7 @@
           <w:sz w:val="24"/>
           <w:szCs w:val="24"/>
         </w:rPr>
+        <w:lastRenderedPageBreak/>
         <w:t xml:space="preserve">The type </w:t>
       </w:r>
       <w:r>
@@ -7514,16 +7556,16 @@
           <w:szCs w:val="24"/>
         </w:rPr>
       </w:pPr>
-      <w:bookmarkStart w:name="_Toc157862960" w:id="945614843"/>
-      <w:r>
-        <w:rPr>
-          <w:color w:val="000000" w:themeColor="text1" w:themeTint="FF" w:themeShade="FF"/>
+      <w:bookmarkStart w:id="26" w:name="_Toc157862960"/>
+      <w:r>
+        <w:rPr>
+          <w:color w:val="000000" w:themeColor="text1"/>
           <w:sz w:val="24"/>
           <w:szCs w:val="24"/>
         </w:rPr>
         <w:t>C.5 Practical Significance</w:t>
       </w:r>
-      <w:bookmarkEnd w:id="945614843"/>
+      <w:bookmarkEnd w:id="26"/>
     </w:p>
     <w:p>
       <w:pPr>
@@ -7606,7 +7648,23 @@
           <w:sz w:val="24"/>
           <w:szCs w:val="24"/>
         </w:rPr>
-        <w:t xml:space="preserve">Practical significance refers to how meaningful your findings are in practical application. Results are practically significant when the difference is large enough to be meaningful in real life. This is subjective. But at minimum discuss some criteria to judge the practical significance and how this will be used to support </w:t>
+        <w:t xml:space="preserve">Practical significance refers to how meaningful your findings are in practical application. Results are practically significant when the difference is large enough to be meaningful in real life. This is subjective. But at </w:t>
+      </w:r>
+      <w:proofErr w:type="gramStart"/>
+      <w:r>
+        <w:rPr>
+          <w:sz w:val="24"/>
+          <w:szCs w:val="24"/>
+        </w:rPr>
+        <w:t>minimum</w:t>
+      </w:r>
+      <w:proofErr w:type="gramEnd"/>
+      <w:r>
+        <w:rPr>
+          <w:sz w:val="24"/>
+          <w:szCs w:val="24"/>
+        </w:rPr>
+        <w:t xml:space="preserve"> discuss some criteria to judge the practical significance and how this will be used to support </w:t>
       </w:r>
       <w:r>
         <w:rPr>
@@ -7689,16 +7747,17 @@
           <w:szCs w:val="24"/>
         </w:rPr>
       </w:pPr>
-      <w:bookmarkStart w:name="_Toc1263386613" w:id="1635272997"/>
-      <w:r>
-        <w:rPr>
-          <w:color w:val="000000" w:themeColor="text1" w:themeTint="FF" w:themeShade="FF"/>
-          <w:sz w:val="24"/>
-          <w:szCs w:val="24"/>
-        </w:rPr>
+      <w:bookmarkStart w:id="27" w:name="_Toc1263386613"/>
+      <w:r>
+        <w:rPr>
+          <w:color w:val="000000" w:themeColor="text1"/>
+          <w:sz w:val="24"/>
+          <w:szCs w:val="24"/>
+        </w:rPr>
+        <w:lastRenderedPageBreak/>
         <w:t>C.6 Visual Communication</w:t>
       </w:r>
-      <w:bookmarkEnd w:id="1635272997"/>
+      <w:bookmarkEnd w:id="27"/>
     </w:p>
     <w:p>
       <w:pPr>
@@ -7960,21 +8019,7 @@
           <w:sz w:val="24"/>
           <w:szCs w:val="24"/>
         </w:rPr>
-        <w:t xml:space="preserve">the tools </w:t>
-      </w:r>
-      <w:r>
-        <w:rPr>
-          <w:sz w:val="24"/>
-          <w:szCs w:val="24"/>
-        </w:rPr>
-        <w:t>you’ll</w:t>
-      </w:r>
-      <w:r>
-        <w:rPr>
-          <w:sz w:val="24"/>
-          <w:szCs w:val="24"/>
-        </w:rPr>
-        <w:t xml:space="preserve"> use to generate the images</w:t>
+        <w:t>the tools you’ll use to generate the images</w:t>
       </w:r>
       <w:r>
         <w:rPr>
@@ -7989,18 +8034,16 @@
         <w:pStyle w:val="Heading1"/>
         <w:jc w:val="center"/>
       </w:pPr>
-      <w:bookmarkStart w:name="_heading=h.44sinio" w:id="28"/>
+      <w:bookmarkStart w:id="28" w:name="_heading=h.44sinio"/>
+      <w:bookmarkStart w:id="29" w:name="_Toc34323025"/>
       <w:bookmarkEnd w:id="28"/>
-      <w:bookmarkStart w:name="_Toc34323025" w:id="3104711"/>
-      <w:r>
-        <w:rPr/>
+      <w:r>
         <w:t xml:space="preserve">D. </w:t>
       </w:r>
       <w:r>
-        <w:rPr/>
         <w:t>Description of Dataset</w:t>
       </w:r>
-      <w:bookmarkEnd w:id="3104711"/>
+      <w:bookmarkEnd w:id="29"/>
     </w:p>
     <w:p>
       <w:pPr>
@@ -8012,10 +8055,10 @@
           <w:szCs w:val="24"/>
         </w:rPr>
       </w:pPr>
-      <w:bookmarkStart w:name="_Toc1867631323" w:id="443528498"/>
-      <w:r>
-        <w:rPr>
-          <w:color w:val="000000" w:themeColor="text1" w:themeTint="FF" w:themeShade="FF"/>
+      <w:bookmarkStart w:id="30" w:name="_Toc1867631323"/>
+      <w:r>
+        <w:rPr>
+          <w:color w:val="000000" w:themeColor="text1"/>
           <w:sz w:val="24"/>
           <w:szCs w:val="24"/>
         </w:rPr>
@@ -8023,13 +8066,13 @@
       </w:r>
       <w:r>
         <w:rPr>
-          <w:color w:val="000000" w:themeColor="text1" w:themeTint="FF" w:themeShade="FF"/>
+          <w:color w:val="000000" w:themeColor="text1"/>
           <w:sz w:val="24"/>
           <w:szCs w:val="24"/>
         </w:rPr>
         <w:t>Source of Data</w:t>
       </w:r>
-      <w:bookmarkEnd w:id="443528498"/>
+      <w:bookmarkEnd w:id="30"/>
     </w:p>
     <w:p>
       <w:pPr>
@@ -8119,10 +8162,10 @@
           <w:szCs w:val="24"/>
         </w:rPr>
       </w:pPr>
-      <w:bookmarkStart w:name="_Toc418252330" w:id="1214753942"/>
-      <w:r>
-        <w:rPr>
-          <w:color w:val="000000" w:themeColor="text1" w:themeTint="FF" w:themeShade="FF"/>
+      <w:bookmarkStart w:id="31" w:name="_Toc418252330"/>
+      <w:r>
+        <w:rPr>
+          <w:color w:val="000000" w:themeColor="text1"/>
           <w:sz w:val="24"/>
           <w:szCs w:val="24"/>
         </w:rPr>
@@ -8130,7 +8173,7 @@
       </w:r>
       <w:r>
         <w:rPr>
-          <w:color w:val="000000" w:themeColor="text1" w:themeTint="FF" w:themeShade="FF"/>
+          <w:color w:val="000000" w:themeColor="text1"/>
           <w:sz w:val="24"/>
           <w:szCs w:val="24"/>
         </w:rPr>
@@ -8138,13 +8181,13 @@
       </w:r>
       <w:r>
         <w:rPr>
-          <w:color w:val="000000" w:themeColor="text1" w:themeTint="FF" w:themeShade="FF"/>
+          <w:color w:val="000000" w:themeColor="text1"/>
           <w:sz w:val="24"/>
           <w:szCs w:val="24"/>
         </w:rPr>
         <w:t xml:space="preserve"> of Dataset</w:t>
       </w:r>
-      <w:bookmarkEnd w:id="1214753942"/>
+      <w:bookmarkEnd w:id="31"/>
     </w:p>
     <w:p>
       <w:pPr>
@@ -8277,10 +8320,10 @@
           <w:szCs w:val="24"/>
         </w:rPr>
       </w:pPr>
-      <w:bookmarkStart w:name="_Toc1665164903" w:id="2126747563"/>
-      <w:r>
-        <w:rPr>
-          <w:color w:val="000000" w:themeColor="text1" w:themeTint="FF" w:themeShade="FF"/>
+      <w:bookmarkStart w:id="32" w:name="_Toc1665164903"/>
+      <w:r>
+        <w:rPr>
+          <w:color w:val="000000" w:themeColor="text1"/>
           <w:sz w:val="24"/>
           <w:szCs w:val="24"/>
         </w:rPr>
@@ -8288,13 +8331,13 @@
       </w:r>
       <w:r>
         <w:rPr>
-          <w:color w:val="000000" w:themeColor="text1" w:themeTint="FF" w:themeShade="FF"/>
+          <w:color w:val="000000" w:themeColor="text1"/>
           <w:sz w:val="24"/>
           <w:szCs w:val="24"/>
         </w:rPr>
         <w:t>ethods</w:t>
       </w:r>
-      <w:bookmarkEnd w:id="2126747563"/>
+      <w:bookmarkEnd w:id="32"/>
     </w:p>
     <w:p>
       <w:pPr>
@@ -8351,7 +8394,25 @@
           <w:sz w:val="24"/>
           <w:szCs w:val="24"/>
         </w:rPr>
-        <w:t>The described data collection methods are thorough.</w:t>
+        <w:t xml:space="preserve">The </w:t>
+      </w:r>
+      <w:proofErr w:type="gramStart"/>
+      <w:r>
+        <w:rPr>
+          <w:color w:val="00B050"/>
+          <w:sz w:val="24"/>
+          <w:szCs w:val="24"/>
+        </w:rPr>
+        <w:t>described data collection methods</w:t>
+      </w:r>
+      <w:proofErr w:type="gramEnd"/>
+      <w:r>
+        <w:rPr>
+          <w:color w:val="00B050"/>
+          <w:sz w:val="24"/>
+          <w:szCs w:val="24"/>
+        </w:rPr>
+        <w:t xml:space="preserve"> are thorough.</w:t>
       </w:r>
     </w:p>
     <w:p>
@@ -8368,12 +8429,6 @@
           <w:szCs w:val="24"/>
         </w:rPr>
         <w:tab/>
-      </w:r>
-      <w:r>
-        <w:rPr>
-          <w:sz w:val="24"/>
-          <w:szCs w:val="24"/>
-        </w:rPr>
         <w:t xml:space="preserve">Describe </w:t>
       </w:r>
       <w:r>
@@ -8422,16 +8477,17 @@
           <w:szCs w:val="24"/>
         </w:rPr>
       </w:pPr>
-      <w:bookmarkStart w:name="_Toc57902398" w:id="736435629"/>
-      <w:r>
-        <w:rPr>
-          <w:color w:val="000000" w:themeColor="text1" w:themeTint="FF" w:themeShade="FF"/>
-          <w:sz w:val="24"/>
-          <w:szCs w:val="24"/>
-        </w:rPr>
+      <w:bookmarkStart w:id="33" w:name="_Toc57902398"/>
+      <w:r>
+        <w:rPr>
+          <w:color w:val="000000" w:themeColor="text1"/>
+          <w:sz w:val="24"/>
+          <w:szCs w:val="24"/>
+        </w:rPr>
+        <w:lastRenderedPageBreak/>
         <w:t>D.4 Observations on Quality and Completeness of Data</w:t>
       </w:r>
-      <w:bookmarkEnd w:id="736435629"/>
+      <w:bookmarkEnd w:id="33"/>
     </w:p>
     <w:p>
       <w:pPr>
@@ -8539,12 +8595,6 @@
           <w:szCs w:val="24"/>
         </w:rPr>
         <w:tab/>
-      </w:r>
-      <w:r>
-        <w:rPr>
-          <w:sz w:val="24"/>
-          <w:szCs w:val="24"/>
-        </w:rPr>
         <w:t xml:space="preserve">Describe </w:t>
       </w:r>
       <w:r>
@@ -8600,10 +8650,10 @@
           <w:szCs w:val="24"/>
         </w:rPr>
       </w:pPr>
-      <w:bookmarkStart w:name="_Toc1649406101" w:id="1962035066"/>
-      <w:r>
-        <w:rPr>
-          <w:color w:val="000000" w:themeColor="text1" w:themeTint="FF" w:themeShade="FF"/>
+      <w:bookmarkStart w:id="34" w:name="_Toc1649406101"/>
+      <w:r>
+        <w:rPr>
+          <w:color w:val="000000" w:themeColor="text1"/>
           <w:sz w:val="24"/>
           <w:szCs w:val="24"/>
         </w:rPr>
@@ -8611,7 +8661,7 @@
       </w:r>
       <w:r>
         <w:rPr>
-          <w:color w:val="000000" w:themeColor="text1" w:themeTint="FF" w:themeShade="FF"/>
+          <w:color w:val="000000" w:themeColor="text1"/>
           <w:sz w:val="24"/>
           <w:szCs w:val="24"/>
         </w:rPr>
@@ -8619,7 +8669,7 @@
       </w:r>
       <w:r>
         <w:rPr>
-          <w:color w:val="000000" w:themeColor="text1" w:themeTint="FF" w:themeShade="FF"/>
+          <w:color w:val="000000" w:themeColor="text1"/>
           <w:sz w:val="24"/>
           <w:szCs w:val="24"/>
         </w:rPr>
@@ -8627,7 +8677,7 @@
       </w:r>
       <w:r>
         <w:rPr>
-          <w:color w:val="000000" w:themeColor="text1" w:themeTint="FF" w:themeShade="FF"/>
+          <w:color w:val="000000" w:themeColor="text1"/>
           <w:sz w:val="24"/>
           <w:szCs w:val="24"/>
         </w:rPr>
@@ -8635,7 +8685,7 @@
       </w:r>
       <w:r>
         <w:rPr>
-          <w:color w:val="000000" w:themeColor="text1" w:themeTint="FF" w:themeShade="FF"/>
+          <w:color w:val="000000" w:themeColor="text1"/>
           <w:sz w:val="24"/>
           <w:szCs w:val="24"/>
         </w:rPr>
@@ -8643,13 +8693,13 @@
       </w:r>
       <w:r>
         <w:rPr>
-          <w:color w:val="000000" w:themeColor="text1" w:themeTint="FF" w:themeShade="FF"/>
+          <w:color w:val="000000" w:themeColor="text1"/>
           <w:sz w:val="24"/>
           <w:szCs w:val="24"/>
         </w:rPr>
         <w:t>tory Compliances</w:t>
       </w:r>
-      <w:bookmarkEnd w:id="1962035066"/>
+      <w:bookmarkEnd w:id="34"/>
     </w:p>
     <w:p>
       <w:pPr>
@@ -9090,8 +9140,8 @@
           <w:szCs w:val="24"/>
         </w:rPr>
       </w:pPr>
-      <w:bookmarkStart w:name="_heading=h.1ci93xb" w:colFirst="0" w:colLast="0" w:id="35"/>
-      <w:bookmarkStart w:name="_heading=h.3whwml4" w:id="36"/>
+      <w:bookmarkStart w:id="35" w:name="_heading=h.1ci93xb" w:colFirst="0" w:colLast="0"/>
+      <w:bookmarkStart w:id="36" w:name="_heading=h.3whwml4"/>
       <w:bookmarkEnd w:id="35"/>
       <w:bookmarkEnd w:id="36"/>
     </w:p>
@@ -9120,10 +9170,11 @@
         </w:rPr>
       </w:pPr>
     </w:p>
+    <w:bookmarkStart w:id="37" w:name="_Toc1322159537" w:displacedByCustomXml="next"/>
     <w:sdt>
       <w:sdtPr>
         <w:rPr>
-          <w:rFonts w:ascii="Times New Roman" w:hAnsi="Times New Roman" w:eastAsia="Times New Roman" w:cs="Times New Roman"/>
+          <w:rFonts w:ascii="Times New Roman" w:eastAsia="Times New Roman" w:hAnsi="Times New Roman" w:cs="Times New Roman"/>
           <w:b w:val="0"/>
           <w:bCs w:val="0"/>
           <w:sz w:val="22"/>
@@ -9142,12 +9193,10 @@
             <w:pStyle w:val="Heading1"/>
             <w:jc w:val="center"/>
           </w:pPr>
-          <w:bookmarkStart w:name="_Toc1322159537" w:id="977152000"/>
           <w:r>
-            <w:rPr/>
             <w:t>References</w:t>
           </w:r>
-          <w:bookmarkEnd w:id="977152000"/>
+          <w:bookmarkEnd w:id="37"/>
         </w:p>
         <w:sdt>
           <w:sdtPr>
@@ -9165,131 +9214,13 @@
                 <w:pStyle w:val="Bibliography"/>
                 <w:spacing w:line="480" w:lineRule="auto"/>
                 <w:ind w:left="720" w:hanging="720"/>
-                <w:rPr>
-                  <w:noProof/>
-                  <w:sz w:val="24"/>
-                  <w:szCs w:val="24"/>
-                </w:rPr>
               </w:pPr>
               <w:r>
                 <w:rPr>
                   <w:sz w:val="24"/>
                   <w:szCs w:val="24"/>
                 </w:rPr>
-                <w:fldChar w:fldCharType="begin"/>
-              </w:r>
-              <w:r>
-                <w:rPr>
-                  <w:sz w:val="24"/>
-                  <w:szCs w:val="24"/>
-                </w:rPr>
-                <w:instrText xml:space="preserve"> BIBLIOGRAPHY </w:instrText>
-              </w:r>
-              <w:r>
-                <w:rPr>
-                  <w:sz w:val="24"/>
-                  <w:szCs w:val="24"/>
-                </w:rPr>
-                <w:fldChar w:fldCharType="separate"/>
-              </w:r>
-              <w:r>
-                <w:rPr>
-                  <w:noProof/>
-                  <w:sz w:val="24"/>
-                  <w:szCs w:val="24"/>
-                </w:rPr>
-                <w:t>Purdue University. (n.d.). Retrieved from APA Formatting and Style Guide (7th Edition) - Purdue OWL: https://owl.purdue.edu/owl/research_and_citation/apa_style/apa_formatting_and_style_guide/index.html</w:t>
-              </w:r>
-            </w:p>
-            <w:p>
-              <w:pPr>
-                <w:pStyle w:val="Bibliography"/>
-                <w:spacing w:line="480" w:lineRule="auto"/>
-                <w:ind w:left="720" w:hanging="720"/>
-                <w:rPr>
-                  <w:noProof/>
-                  <w:sz w:val="24"/>
-                  <w:szCs w:val="24"/>
-                </w:rPr>
-              </w:pPr>
-              <w:r>
-                <w:rPr>
-                  <w:noProof/>
-                  <w:sz w:val="24"/>
-                  <w:szCs w:val="24"/>
-                </w:rPr>
-                <w:t xml:space="preserve">Scribbr. (2022, December 21). </w:t>
-              </w:r>
-              <w:r>
-                <w:rPr>
-                  <w:i/>
-                  <w:iCs/>
-                  <w:noProof/>
-                  <w:sz w:val="24"/>
-                  <w:szCs w:val="24"/>
-                </w:rPr>
-                <w:t>Free Citation Generator</w:t>
-              </w:r>
-              <w:r>
-                <w:rPr>
-                  <w:noProof/>
-                  <w:sz w:val="24"/>
-                  <w:szCs w:val="24"/>
-                </w:rPr>
-                <w:t>. Retrieved from Scribbr: https://www.scribbr.com/citation/generator/</w:t>
-              </w:r>
-            </w:p>
-            <w:p>
-              <w:pPr>
-                <w:pStyle w:val="Bibliography"/>
-                <w:spacing w:line="480" w:lineRule="auto"/>
-                <w:ind w:left="720" w:hanging="720"/>
-                <w:rPr>
-                  <w:noProof/>
-                  <w:sz w:val="24"/>
-                  <w:szCs w:val="24"/>
-                </w:rPr>
-              </w:pPr>
-              <w:r>
-                <w:rPr>
-                  <w:noProof/>
-                  <w:sz w:val="24"/>
-                  <w:szCs w:val="24"/>
-                </w:rPr>
-                <w:t xml:space="preserve">Smith, J. (2023). A Generic Journal Article Example. </w:t>
-              </w:r>
-              <w:r>
-                <w:rPr>
-                  <w:i/>
-                  <w:iCs/>
-                  <w:noProof/>
-                  <w:sz w:val="24"/>
-                  <w:szCs w:val="24"/>
-                </w:rPr>
-                <w:t>Generic Journal</w:t>
-              </w:r>
-              <w:r>
-                <w:rPr>
-                  <w:noProof/>
-                  <w:sz w:val="24"/>
-                  <w:szCs w:val="24"/>
-                </w:rPr>
-                <w:t>, 50-62.</w:t>
-              </w:r>
-            </w:p>
-            <w:p>
-              <w:pPr>
-                <w:spacing w:line="480" w:lineRule="auto"/>
-              </w:pPr>
-              <w:r>
-                <w:rPr>
-                  <w:b/>
-                  <w:bCs/>
-                  <w:noProof/>
-                  <w:sz w:val="24"/>
-                  <w:szCs w:val="24"/>
-                </w:rPr>
-                <w:fldChar w:fldCharType="end"/>
+                <w:t>Wolberg, W., Mangasarian, O., Street, N., &amp; Street, W. (1993). Breast Cancer Wisconsin (Diagnostic) [Dataset]. UCI Machine Learning Repository. https://doi.org/10.24432/C5DW2B.</w:t>
               </w:r>
             </w:p>
           </w:sdtContent>
@@ -9323,45 +9254,46 @@
         <w:pStyle w:val="Heading1"/>
         <w:jc w:val="center"/>
         <w:rPr>
-          <w:rFonts w:ascii="Times New Roman" w:hAnsi="Times New Roman" w:eastAsia="Times New Roman" w:cs="Times New Roman"/>
+          <w:rFonts w:ascii="Times New Roman" w:eastAsia="Times New Roman" w:hAnsi="Times New Roman" w:cs="Times New Roman"/>
           <w:b w:val="0"/>
           <w:bCs w:val="0"/>
         </w:rPr>
       </w:pPr>
-      <w:bookmarkStart w:name="_heading=h.2bn6wsx" w:id="38"/>
+      <w:bookmarkStart w:id="38" w:name="_heading=h.2bn6wsx"/>
+      <w:bookmarkStart w:id="39" w:name="_Toc1046046101"/>
       <w:bookmarkEnd w:id="38"/>
-      <w:bookmarkStart w:name="_Toc1046046101" w:id="1863060694"/>
       <w:r>
         <w:rPr>
           <w:b w:val="0"/>
           <w:bCs w:val="0"/>
         </w:rPr>
+        <w:lastRenderedPageBreak/>
         <w:t>Appendix A</w:t>
       </w:r>
-      <w:bookmarkEnd w:id="1863060694"/>
+      <w:bookmarkEnd w:id="39"/>
     </w:p>
     <w:p>
       <w:pPr>
         <w:pStyle w:val="Heading1"/>
         <w:jc w:val="center"/>
         <w:rPr>
-          <w:rFonts w:ascii="Times New Roman" w:hAnsi="Times New Roman" w:eastAsia="Times New Roman" w:cs="Times New Roman"/>
+          <w:rFonts w:ascii="Times New Roman" w:eastAsia="Times New Roman" w:hAnsi="Times New Roman" w:cs="Times New Roman"/>
           <w:b w:val="0"/>
           <w:bCs w:val="0"/>
         </w:rPr>
       </w:pPr>
-      <w:bookmarkStart w:name="_heading=h.qsh70q" w:id="40"/>
+      <w:bookmarkStart w:id="40" w:name="_heading=h.qsh70q"/>
+      <w:bookmarkStart w:id="41" w:name="_Toc804972029"/>
       <w:bookmarkEnd w:id="40"/>
-      <w:bookmarkStart w:name="_Toc804972029" w:id="1758848080"/>
-      <w:r>
-        <w:rPr>
-          <w:rFonts w:ascii="Times New Roman" w:hAnsi="Times New Roman" w:eastAsia="Times New Roman" w:cs="Times New Roman"/>
+      <w:r>
+        <w:rPr>
+          <w:rFonts w:ascii="Times New Roman" w:eastAsia="Times New Roman" w:hAnsi="Times New Roman" w:cs="Times New Roman"/>
           <w:b w:val="0"/>
           <w:bCs w:val="0"/>
         </w:rPr>
         <w:t>Title of Appendix</w:t>
       </w:r>
-      <w:bookmarkEnd w:id="1758848080"/>
+      <w:bookmarkEnd w:id="41"/>
     </w:p>
     <w:p>
       <w:pPr>
@@ -9391,40 +9323,41 @@
           <w:bCs w:val="0"/>
         </w:rPr>
       </w:pPr>
-      <w:bookmarkStart w:name="_heading=h.3as4poj" w:id="42"/>
+      <w:bookmarkStart w:id="42" w:name="_heading=h.3as4poj"/>
+      <w:bookmarkStart w:id="43" w:name="_Toc128761729"/>
       <w:bookmarkEnd w:id="42"/>
-      <w:bookmarkStart w:name="_Toc128761729" w:id="2006962225"/>
       <w:r>
         <w:rPr>
           <w:b w:val="0"/>
           <w:bCs w:val="0"/>
         </w:rPr>
+        <w:lastRenderedPageBreak/>
         <w:t>Appendix B</w:t>
       </w:r>
-      <w:bookmarkEnd w:id="2006962225"/>
+      <w:bookmarkEnd w:id="43"/>
     </w:p>
     <w:p>
       <w:pPr>
         <w:pStyle w:val="Heading1"/>
         <w:jc w:val="center"/>
         <w:rPr>
-          <w:rFonts w:ascii="Times New Roman" w:hAnsi="Times New Roman" w:eastAsia="Times New Roman" w:cs="Times New Roman"/>
+          <w:rFonts w:ascii="Times New Roman" w:eastAsia="Times New Roman" w:hAnsi="Times New Roman" w:cs="Times New Roman"/>
           <w:b w:val="0"/>
           <w:bCs w:val="0"/>
         </w:rPr>
       </w:pPr>
-      <w:bookmarkStart w:name="_heading=h.1pxezwc" w:id="44"/>
+      <w:bookmarkStart w:id="44" w:name="_heading=h.1pxezwc"/>
+      <w:bookmarkStart w:id="45" w:name="_Toc1200922991"/>
       <w:bookmarkEnd w:id="44"/>
-      <w:bookmarkStart w:name="_Toc1200922991" w:id="452543830"/>
-      <w:r>
-        <w:rPr>
-          <w:rFonts w:ascii="Times New Roman" w:hAnsi="Times New Roman" w:eastAsia="Times New Roman" w:cs="Times New Roman"/>
+      <w:r>
+        <w:rPr>
+          <w:rFonts w:ascii="Times New Roman" w:eastAsia="Times New Roman" w:hAnsi="Times New Roman" w:cs="Times New Roman"/>
           <w:b w:val="0"/>
           <w:bCs w:val="0"/>
         </w:rPr>
         <w:t>Title of Appendix</w:t>
       </w:r>
-      <w:bookmarkEnd w:id="452543830"/>
+      <w:bookmarkEnd w:id="45"/>
     </w:p>
     <w:p>
       <w:pPr>
@@ -9451,45 +9384,46 @@
         <w:pStyle w:val="Heading1"/>
         <w:jc w:val="center"/>
         <w:rPr>
-          <w:rFonts w:ascii="Times New Roman" w:hAnsi="Times New Roman" w:eastAsia="Times New Roman" w:cs="Times New Roman"/>
+          <w:rFonts w:ascii="Times New Roman" w:eastAsia="Times New Roman" w:hAnsi="Times New Roman" w:cs="Times New Roman"/>
           <w:b w:val="0"/>
           <w:bCs w:val="0"/>
         </w:rPr>
       </w:pPr>
-      <w:bookmarkStart w:name="_heading=h.49x2ik5" w:id="46"/>
+      <w:bookmarkStart w:id="46" w:name="_heading=h.49x2ik5"/>
+      <w:bookmarkStart w:id="47" w:name="_Toc1897962072"/>
       <w:bookmarkEnd w:id="46"/>
-      <w:bookmarkStart w:name="_Toc1897962072" w:id="1852512779"/>
       <w:r>
         <w:rPr>
           <w:b w:val="0"/>
           <w:bCs w:val="0"/>
         </w:rPr>
+        <w:lastRenderedPageBreak/>
         <w:t>Appendix C</w:t>
       </w:r>
-      <w:bookmarkEnd w:id="1852512779"/>
+      <w:bookmarkEnd w:id="47"/>
     </w:p>
     <w:p>
       <w:pPr>
         <w:pStyle w:val="Heading1"/>
         <w:jc w:val="center"/>
         <w:rPr>
-          <w:rFonts w:ascii="Times New Roman" w:hAnsi="Times New Roman" w:eastAsia="Times New Roman" w:cs="Times New Roman"/>
+          <w:rFonts w:ascii="Times New Roman" w:eastAsia="Times New Roman" w:hAnsi="Times New Roman" w:cs="Times New Roman"/>
           <w:b w:val="0"/>
           <w:bCs w:val="0"/>
         </w:rPr>
       </w:pPr>
-      <w:bookmarkStart w:name="_heading=h.2p2csry" w:id="48"/>
+      <w:bookmarkStart w:id="48" w:name="_heading=h.2p2csry"/>
+      <w:bookmarkStart w:id="49" w:name="_Toc1862588384"/>
       <w:bookmarkEnd w:id="48"/>
-      <w:bookmarkStart w:name="_Toc1862588384" w:id="1524494007"/>
-      <w:r>
-        <w:rPr>
-          <w:rFonts w:ascii="Times New Roman" w:hAnsi="Times New Roman" w:eastAsia="Times New Roman" w:cs="Times New Roman"/>
+      <w:r>
+        <w:rPr>
+          <w:rFonts w:ascii="Times New Roman" w:eastAsia="Times New Roman" w:hAnsi="Times New Roman" w:cs="Times New Roman"/>
           <w:b w:val="0"/>
           <w:bCs w:val="0"/>
         </w:rPr>
         <w:t>Title of Appendix</w:t>
       </w:r>
-      <w:bookmarkEnd w:id="1524494007"/>
+      <w:bookmarkEnd w:id="49"/>
     </w:p>
     <w:p>
       <w:pPr>
@@ -9516,39 +9450,40 @@
         <w:pStyle w:val="Heading1"/>
         <w:jc w:val="center"/>
         <w:rPr>
-          <w:rFonts w:ascii="Times New Roman" w:hAnsi="Times New Roman" w:eastAsia="Times New Roman" w:cs="Times New Roman"/>
+          <w:rFonts w:ascii="Times New Roman" w:eastAsia="Times New Roman" w:hAnsi="Times New Roman" w:cs="Times New Roman"/>
           <w:b w:val="0"/>
           <w:bCs w:val="0"/>
         </w:rPr>
       </w:pPr>
-      <w:bookmarkStart w:name="_heading=h.147n2zr" w:id="50"/>
+      <w:bookmarkStart w:id="50" w:name="_heading=h.147n2zr"/>
+      <w:bookmarkStart w:id="51" w:name="_Toc1292381938"/>
       <w:bookmarkEnd w:id="50"/>
-      <w:bookmarkStart w:name="_Toc1292381938" w:id="489516822"/>
       <w:r>
         <w:rPr>
           <w:b w:val="0"/>
           <w:bCs w:val="0"/>
         </w:rPr>
+        <w:lastRenderedPageBreak/>
         <w:t>Appendix D</w:t>
       </w:r>
-      <w:bookmarkEnd w:id="489516822"/>
+      <w:bookmarkEnd w:id="51"/>
     </w:p>
     <w:p>
       <w:pPr>
         <w:pStyle w:val="Heading1"/>
         <w:jc w:val="center"/>
         <w:rPr>
-          <w:rFonts w:ascii="Times New Roman" w:hAnsi="Times New Roman" w:eastAsia="Times New Roman" w:cs="Times New Roman"/>
+          <w:rFonts w:ascii="Times New Roman" w:eastAsia="Times New Roman" w:hAnsi="Times New Roman" w:cs="Times New Roman"/>
           <w:b w:val="0"/>
           <w:bCs w:val="0"/>
         </w:rPr>
       </w:pPr>
-      <w:bookmarkStart w:name="_heading=h.3o7alnk" w:id="52"/>
+      <w:bookmarkStart w:id="52" w:name="_heading=h.3o7alnk"/>
+      <w:bookmarkStart w:id="53" w:name="_Toc390418831"/>
       <w:bookmarkEnd w:id="52"/>
-      <w:bookmarkStart w:name="_Toc390418831" w:id="1924384753"/>
-      <w:r>
-        <w:rPr>
-          <w:rFonts w:ascii="Times New Roman" w:hAnsi="Times New Roman" w:eastAsia="Times New Roman" w:cs="Times New Roman"/>
+      <w:r>
+        <w:rPr>
+          <w:rFonts w:ascii="Times New Roman" w:eastAsia="Times New Roman" w:hAnsi="Times New Roman" w:cs="Times New Roman"/>
           <w:b w:val="0"/>
           <w:bCs w:val="0"/>
         </w:rPr>
@@ -9556,13 +9491,13 @@
       </w:r>
       <w:r>
         <w:rPr>
-          <w:rFonts w:ascii="Times New Roman" w:hAnsi="Times New Roman" w:eastAsia="Times New Roman" w:cs="Times New Roman"/>
+          <w:rFonts w:ascii="Times New Roman" w:eastAsia="Times New Roman" w:hAnsi="Times New Roman" w:cs="Times New Roman"/>
           <w:b w:val="0"/>
           <w:bCs w:val="0"/>
         </w:rPr>
         <w:t>itle of Appendix</w:t>
       </w:r>
-      <w:bookmarkEnd w:id="1924384753"/>
+      <w:bookmarkEnd w:id="53"/>
     </w:p>
     <w:p>
       <w:pPr>
@@ -9583,7 +9518,7 @@
     </w:p>
     <w:sectPr>
       <w:headerReference w:type="default" r:id="rId12"/>
-      <w:pgSz w:w="12240" w:h="15840" w:orient="portrait"/>
+      <w:pgSz w:w="12240" w:h="15840"/>
       <w:pgMar w:top="1440" w:right="1440" w:bottom="1440" w:left="1440" w:header="720" w:footer="720" w:gutter="0"/>
       <w:cols w:space="720"/>
     </w:sectPr>
@@ -9592,7 +9527,7 @@
 </file>
 
 <file path=word/endnotes.xml><?xml version="1.0" encoding="utf-8"?>
-<w:endnotes xmlns:wpc="http://schemas.microsoft.com/office/word/2010/wordprocessingCanvas" xmlns:cx="http://schemas.microsoft.com/office/drawing/2014/chartex" xmlns:cx1="http://schemas.microsoft.com/office/drawing/2015/9/8/chartex" xmlns:cx2="http://schemas.microsoft.com/office/drawing/2015/10/21/chartex" xmlns:cx3="http://schemas.microsoft.com/office/drawing/2016/5/9/chartex" xmlns:cx4="http://schemas.microsoft.com/office/drawing/2016/5/10/chartex" xmlns:cx5="http://schemas.microsoft.com/office/drawing/2016/5/11/chartex" xmlns:cx6="http://schemas.microsoft.com/office/drawing/2016/5/12/chartex" xmlns:cx7="http://schemas.microsoft.com/office/drawing/2016/5/13/chartex" xmlns:cx8="http://schemas.microsoft.com/office/drawing/2016/5/14/chartex" xmlns:mc="http://schemas.openxmlformats.org/markup-compatibility/2006" xmlns:aink="http://schemas.microsoft.com/office/drawing/2016/ink" xmlns:am3d="http://schemas.microsoft.com/office/drawing/2017/model3d" xmlns:o="urn:schemas-microsoft-com:office:office" xmlns:oel="http://schemas.microsoft.com/office/2019/extlst" xmlns:r="http://schemas.openxmlformats.org/officeDocument/2006/relationships" xmlns:m="http://schemas.openxmlformats.org/officeDocument/2006/math" xmlns:v="urn:schemas-microsoft-com:vml" xmlns:wp14="http://schemas.microsoft.com/office/word/2010/wordprocessingDrawing" xmlns:wp="http://schemas.openxmlformats.org/drawingml/2006/wordprocessingDrawing" xmlns:w10="urn:schemas-microsoft-com:office:word" xmlns:w="http://schemas.openxmlformats.org/wordprocessingml/2006/main" xmlns:w14="http://schemas.microsoft.com/office/word/2010/wordml" xmlns:w15="http://schemas.microsoft.com/office/word/2012/wordml" xmlns:w16cex="http://schemas.microsoft.com/office/word/2018/wordml/cex" xmlns:w16cid="http://schemas.microsoft.com/office/word/2016/wordml/cid" xmlns:w16="http://schemas.microsoft.com/office/word/2018/wordml" xmlns:w16sdtdh="http://schemas.microsoft.com/office/word/2020/wordml/sdtdatahash" xmlns:w16se="http://schemas.microsoft.com/office/word/2015/wordml/symex" xmlns:wpg="http://schemas.microsoft.com/office/word/2010/wordprocessingGroup" xmlns:wpi="http://schemas.microsoft.com/office/word/2010/wordprocessingInk" xmlns:wne="http://schemas.microsoft.com/office/word/2006/wordml" xmlns:wps="http://schemas.microsoft.com/office/word/2010/wordprocessingShape" mc:Ignorable="w14 w15 w16se w16cid w16 w16cex w16sdtdh wp14">
+<w:endnotes xmlns:wpc="http://schemas.microsoft.com/office/word/2010/wordprocessingCanvas" xmlns:cx="http://schemas.microsoft.com/office/drawing/2014/chartex" xmlns:cx1="http://schemas.microsoft.com/office/drawing/2015/9/8/chartex" xmlns:cx2="http://schemas.microsoft.com/office/drawing/2015/10/21/chartex" xmlns:cx3="http://schemas.microsoft.com/office/drawing/2016/5/9/chartex" xmlns:cx4="http://schemas.microsoft.com/office/drawing/2016/5/10/chartex" xmlns:cx5="http://schemas.microsoft.com/office/drawing/2016/5/11/chartex" xmlns:cx6="http://schemas.microsoft.com/office/drawing/2016/5/12/chartex" xmlns:cx7="http://schemas.microsoft.com/office/drawing/2016/5/13/chartex" xmlns:cx8="http://schemas.microsoft.com/office/drawing/2016/5/14/chartex" xmlns:mc="http://schemas.openxmlformats.org/markup-compatibility/2006" xmlns:aink="http://schemas.microsoft.com/office/drawing/2016/ink" xmlns:am3d="http://schemas.microsoft.com/office/drawing/2017/model3d" xmlns:o="urn:schemas-microsoft-com:office:office" xmlns:oel="http://schemas.microsoft.com/office/2019/extlst" xmlns:r="http://schemas.openxmlformats.org/officeDocument/2006/relationships" xmlns:m="http://schemas.openxmlformats.org/officeDocument/2006/math" xmlns:v="urn:schemas-microsoft-com:vml" xmlns:wp14="http://schemas.microsoft.com/office/word/2010/wordprocessingDrawing" xmlns:wp="http://schemas.openxmlformats.org/drawingml/2006/wordprocessingDrawing" xmlns:w10="urn:schemas-microsoft-com:office:word" xmlns:w="http://schemas.openxmlformats.org/wordprocessingml/2006/main" xmlns:w14="http://schemas.microsoft.com/office/word/2010/wordml" xmlns:w15="http://schemas.microsoft.com/office/word/2012/wordml" xmlns:w16cex="http://schemas.microsoft.com/office/word/2018/wordml/cex" xmlns:w16cid="http://schemas.microsoft.com/office/word/2016/wordml/cid" xmlns:w16="http://schemas.microsoft.com/office/word/2018/wordml" xmlns:w16du="http://schemas.microsoft.com/office/word/2023/wordml/word16du" xmlns:w16sdtdh="http://schemas.microsoft.com/office/word/2020/wordml/sdtdatahash" xmlns:w16sdtfl="http://schemas.microsoft.com/office/word/2024/wordml/sdtformatlock" xmlns:w16se="http://schemas.microsoft.com/office/word/2015/wordml/symex" xmlns:wpg="http://schemas.microsoft.com/office/word/2010/wordprocessingGroup" xmlns:wpi="http://schemas.microsoft.com/office/word/2010/wordprocessingInk" xmlns:wne="http://schemas.microsoft.com/office/word/2006/wordml" xmlns:wps="http://schemas.microsoft.com/office/word/2010/wordprocessingShape" mc:Ignorable="w14 w15 w16se w16cid w16 w16cex w16sdtdh w16sdtfl w16du wp14">
   <w:endnote w:type="separator" w:id="-1">
     <w:p>
       <w:r>
@@ -9614,7 +9549,7 @@
 </file>
 
 <file path=word/footnotes.xml><?xml version="1.0" encoding="utf-8"?>
-<w:footnotes xmlns:wpc="http://schemas.microsoft.com/office/word/2010/wordprocessingCanvas" xmlns:cx="http://schemas.microsoft.com/office/drawing/2014/chartex" xmlns:cx1="http://schemas.microsoft.com/office/drawing/2015/9/8/chartex" xmlns:cx2="http://schemas.microsoft.com/office/drawing/2015/10/21/chartex" xmlns:cx3="http://schemas.microsoft.com/office/drawing/2016/5/9/chartex" xmlns:cx4="http://schemas.microsoft.com/office/drawing/2016/5/10/chartex" xmlns:cx5="http://schemas.microsoft.com/office/drawing/2016/5/11/chartex" xmlns:cx6="http://schemas.microsoft.com/office/drawing/2016/5/12/chartex" xmlns:cx7="http://schemas.microsoft.com/office/drawing/2016/5/13/chartex" xmlns:cx8="http://schemas.microsoft.com/office/drawing/2016/5/14/chartex" xmlns:mc="http://schemas.openxmlformats.org/markup-compatibility/2006" xmlns:aink="http://schemas.microsoft.com/office/drawing/2016/ink" xmlns:am3d="http://schemas.microsoft.com/office/drawing/2017/model3d" xmlns:o="urn:schemas-microsoft-com:office:office" xmlns:oel="http://schemas.microsoft.com/office/2019/extlst" xmlns:r="http://schemas.openxmlformats.org/officeDocument/2006/relationships" xmlns:m="http://schemas.openxmlformats.org/officeDocument/2006/math" xmlns:v="urn:schemas-microsoft-com:vml" xmlns:wp14="http://schemas.microsoft.com/office/word/2010/wordprocessingDrawing" xmlns:wp="http://schemas.openxmlformats.org/drawingml/2006/wordprocessingDrawing" xmlns:w10="urn:schemas-microsoft-com:office:word" xmlns:w="http://schemas.openxmlformats.org/wordprocessingml/2006/main" xmlns:w14="http://schemas.microsoft.com/office/word/2010/wordml" xmlns:w15="http://schemas.microsoft.com/office/word/2012/wordml" xmlns:w16cex="http://schemas.microsoft.com/office/word/2018/wordml/cex" xmlns:w16cid="http://schemas.microsoft.com/office/word/2016/wordml/cid" xmlns:w16="http://schemas.microsoft.com/office/word/2018/wordml" xmlns:w16sdtdh="http://schemas.microsoft.com/office/word/2020/wordml/sdtdatahash" xmlns:w16se="http://schemas.microsoft.com/office/word/2015/wordml/symex" xmlns:wpg="http://schemas.microsoft.com/office/word/2010/wordprocessingGroup" xmlns:wpi="http://schemas.microsoft.com/office/word/2010/wordprocessingInk" xmlns:wne="http://schemas.microsoft.com/office/word/2006/wordml" xmlns:wps="http://schemas.microsoft.com/office/word/2010/wordprocessingShape" mc:Ignorable="w14 w15 w16se w16cid w16 w16cex w16sdtdh wp14">
+<w:footnotes xmlns:wpc="http://schemas.microsoft.com/office/word/2010/wordprocessingCanvas" xmlns:cx="http://schemas.microsoft.com/office/drawing/2014/chartex" xmlns:cx1="http://schemas.microsoft.com/office/drawing/2015/9/8/chartex" xmlns:cx2="http://schemas.microsoft.com/office/drawing/2015/10/21/chartex" xmlns:cx3="http://schemas.microsoft.com/office/drawing/2016/5/9/chartex" xmlns:cx4="http://schemas.microsoft.com/office/drawing/2016/5/10/chartex" xmlns:cx5="http://schemas.microsoft.com/office/drawing/2016/5/11/chartex" xmlns:cx6="http://schemas.microsoft.com/office/drawing/2016/5/12/chartex" xmlns:cx7="http://schemas.microsoft.com/office/drawing/2016/5/13/chartex" xmlns:cx8="http://schemas.microsoft.com/office/drawing/2016/5/14/chartex" xmlns:mc="http://schemas.openxmlformats.org/markup-compatibility/2006" xmlns:aink="http://schemas.microsoft.com/office/drawing/2016/ink" xmlns:am3d="http://schemas.microsoft.com/office/drawing/2017/model3d" xmlns:o="urn:schemas-microsoft-com:office:office" xmlns:oel="http://schemas.microsoft.com/office/2019/extlst" xmlns:r="http://schemas.openxmlformats.org/officeDocument/2006/relationships" xmlns:m="http://schemas.openxmlformats.org/officeDocument/2006/math" xmlns:v="urn:schemas-microsoft-com:vml" xmlns:wp14="http://schemas.microsoft.com/office/word/2010/wordprocessingDrawing" xmlns:wp="http://schemas.openxmlformats.org/drawingml/2006/wordprocessingDrawing" xmlns:w10="urn:schemas-microsoft-com:office:word" xmlns:w="http://schemas.openxmlformats.org/wordprocessingml/2006/main" xmlns:w14="http://schemas.microsoft.com/office/word/2010/wordml" xmlns:w15="http://schemas.microsoft.com/office/word/2012/wordml" xmlns:w16cex="http://schemas.microsoft.com/office/word/2018/wordml/cex" xmlns:w16cid="http://schemas.microsoft.com/office/word/2016/wordml/cid" xmlns:w16="http://schemas.microsoft.com/office/word/2018/wordml" xmlns:w16du="http://schemas.microsoft.com/office/word/2023/wordml/word16du" xmlns:w16sdtdh="http://schemas.microsoft.com/office/word/2020/wordml/sdtdatahash" xmlns:w16sdtfl="http://schemas.microsoft.com/office/word/2024/wordml/sdtformatlock" xmlns:w16se="http://schemas.microsoft.com/office/word/2015/wordml/symex" xmlns:wpg="http://schemas.microsoft.com/office/word/2010/wordprocessingGroup" xmlns:wpi="http://schemas.microsoft.com/office/word/2010/wordprocessingInk" xmlns:wne="http://schemas.microsoft.com/office/word/2006/wordml" xmlns:wps="http://schemas.microsoft.com/office/word/2010/wordprocessingShape" mc:Ignorable="w14 w15 w16se w16cid w16 w16cex w16sdtdh w16sdtfl w16du wp14">
   <w:footnote w:type="separator" w:id="-1">
     <w:p>
       <w:r>
@@ -9636,7 +9571,7 @@
 </file>
 
 <file path=word/header1.xml><?xml version="1.0" encoding="utf-8"?>
-<w:hdr xmlns:wpc="http://schemas.microsoft.com/office/word/2010/wordprocessingCanvas" xmlns:cx="http://schemas.microsoft.com/office/drawing/2014/chartex" xmlns:cx1="http://schemas.microsoft.com/office/drawing/2015/9/8/chartex" xmlns:cx2="http://schemas.microsoft.com/office/drawing/2015/10/21/chartex" xmlns:cx3="http://schemas.microsoft.com/office/drawing/2016/5/9/chartex" xmlns:cx4="http://schemas.microsoft.com/office/drawing/2016/5/10/chartex" xmlns:cx5="http://schemas.microsoft.com/office/drawing/2016/5/11/chartex" xmlns:cx6="http://schemas.microsoft.com/office/drawing/2016/5/12/chartex" xmlns:cx7="http://schemas.microsoft.com/office/drawing/2016/5/13/chartex" xmlns:cx8="http://schemas.microsoft.com/office/drawing/2016/5/14/chartex" xmlns:mc="http://schemas.openxmlformats.org/markup-compatibility/2006" xmlns:aink="http://schemas.microsoft.com/office/drawing/2016/ink" xmlns:am3d="http://schemas.microsoft.com/office/drawing/2017/model3d" xmlns:o="urn:schemas-microsoft-com:office:office" xmlns:oel="http://schemas.microsoft.com/office/2019/extlst" xmlns:r="http://schemas.openxmlformats.org/officeDocument/2006/relationships" xmlns:m="http://schemas.openxmlformats.org/officeDocument/2006/math" xmlns:v="urn:schemas-microsoft-com:vml" xmlns:wp14="http://schemas.microsoft.com/office/word/2010/wordprocessingDrawing" xmlns:wp="http://schemas.openxmlformats.org/drawingml/2006/wordprocessingDrawing" xmlns:w10="urn:schemas-microsoft-com:office:word" xmlns:w="http://schemas.openxmlformats.org/wordprocessingml/2006/main" xmlns:w14="http://schemas.microsoft.com/office/word/2010/wordml" xmlns:w15="http://schemas.microsoft.com/office/word/2012/wordml" xmlns:w16cex="http://schemas.microsoft.com/office/word/2018/wordml/cex" xmlns:w16cid="http://schemas.microsoft.com/office/word/2016/wordml/cid" xmlns:w16="http://schemas.microsoft.com/office/word/2018/wordml" xmlns:w16sdtdh="http://schemas.microsoft.com/office/word/2020/wordml/sdtdatahash" xmlns:w16se="http://schemas.microsoft.com/office/word/2015/wordml/symex" xmlns:wpg="http://schemas.microsoft.com/office/word/2010/wordprocessingGroup" xmlns:wpi="http://schemas.microsoft.com/office/word/2010/wordprocessingInk" xmlns:wne="http://schemas.microsoft.com/office/word/2006/wordml" xmlns:wps="http://schemas.microsoft.com/office/word/2010/wordprocessingShape" mc:Ignorable="w14 w15 w16se w16cid w16 w16cex w16sdtdh wp14">
+<w:hdr xmlns:wpc="http://schemas.microsoft.com/office/word/2010/wordprocessingCanvas" xmlns:cx="http://schemas.microsoft.com/office/drawing/2014/chartex" xmlns:cx1="http://schemas.microsoft.com/office/drawing/2015/9/8/chartex" xmlns:cx2="http://schemas.microsoft.com/office/drawing/2015/10/21/chartex" xmlns:cx3="http://schemas.microsoft.com/office/drawing/2016/5/9/chartex" xmlns:cx4="http://schemas.microsoft.com/office/drawing/2016/5/10/chartex" xmlns:cx5="http://schemas.microsoft.com/office/drawing/2016/5/11/chartex" xmlns:cx6="http://schemas.microsoft.com/office/drawing/2016/5/12/chartex" xmlns:cx7="http://schemas.microsoft.com/office/drawing/2016/5/13/chartex" xmlns:cx8="http://schemas.microsoft.com/office/drawing/2016/5/14/chartex" xmlns:mc="http://schemas.openxmlformats.org/markup-compatibility/2006" xmlns:aink="http://schemas.microsoft.com/office/drawing/2016/ink" xmlns:am3d="http://schemas.microsoft.com/office/drawing/2017/model3d" xmlns:o="urn:schemas-microsoft-com:office:office" xmlns:oel="http://schemas.microsoft.com/office/2019/extlst" xmlns:r="http://schemas.openxmlformats.org/officeDocument/2006/relationships" xmlns:m="http://schemas.openxmlformats.org/officeDocument/2006/math" xmlns:v="urn:schemas-microsoft-com:vml" xmlns:wp14="http://schemas.microsoft.com/office/word/2010/wordprocessingDrawing" xmlns:wp="http://schemas.openxmlformats.org/drawingml/2006/wordprocessingDrawing" xmlns:w10="urn:schemas-microsoft-com:office:word" xmlns:w="http://schemas.openxmlformats.org/wordprocessingml/2006/main" xmlns:w14="http://schemas.microsoft.com/office/word/2010/wordml" xmlns:w15="http://schemas.microsoft.com/office/word/2012/wordml" xmlns:w16cex="http://schemas.microsoft.com/office/word/2018/wordml/cex" xmlns:w16cid="http://schemas.microsoft.com/office/word/2016/wordml/cid" xmlns:w16="http://schemas.microsoft.com/office/word/2018/wordml" xmlns:w16du="http://schemas.microsoft.com/office/word/2023/wordml/word16du" xmlns:w16sdtdh="http://schemas.microsoft.com/office/word/2020/wordml/sdtdatahash" xmlns:w16sdtfl="http://schemas.microsoft.com/office/word/2024/wordml/sdtformatlock" xmlns:w16se="http://schemas.microsoft.com/office/word/2015/wordml/symex" xmlns:wpg="http://schemas.microsoft.com/office/word/2010/wordprocessingGroup" xmlns:wpi="http://schemas.microsoft.com/office/word/2010/wordprocessingInk" xmlns:wne="http://schemas.microsoft.com/office/word/2006/wordml" xmlns:wps="http://schemas.microsoft.com/office/word/2010/wordprocessingShape" mc:Ignorable="w14 w15 w16se w16cid w16 w16cex w16sdtdh w16sdtfl w16du wp14">
   <w:p>
     <w:pPr>
       <w:pBdr>
@@ -9715,7 +9650,7 @@
 </file>
 
 <file path=word/header2.xml><?xml version="1.0" encoding="utf-8"?>
-<w:hdr xmlns:wpc="http://schemas.microsoft.com/office/word/2010/wordprocessingCanvas" xmlns:cx="http://schemas.microsoft.com/office/drawing/2014/chartex" xmlns:cx1="http://schemas.microsoft.com/office/drawing/2015/9/8/chartex" xmlns:cx2="http://schemas.microsoft.com/office/drawing/2015/10/21/chartex" xmlns:cx3="http://schemas.microsoft.com/office/drawing/2016/5/9/chartex" xmlns:cx4="http://schemas.microsoft.com/office/drawing/2016/5/10/chartex" xmlns:cx5="http://schemas.microsoft.com/office/drawing/2016/5/11/chartex" xmlns:cx6="http://schemas.microsoft.com/office/drawing/2016/5/12/chartex" xmlns:cx7="http://schemas.microsoft.com/office/drawing/2016/5/13/chartex" xmlns:cx8="http://schemas.microsoft.com/office/drawing/2016/5/14/chartex" xmlns:mc="http://schemas.openxmlformats.org/markup-compatibility/2006" xmlns:aink="http://schemas.microsoft.com/office/drawing/2016/ink" xmlns:am3d="http://schemas.microsoft.com/office/drawing/2017/model3d" xmlns:o="urn:schemas-microsoft-com:office:office" xmlns:oel="http://schemas.microsoft.com/office/2019/extlst" xmlns:r="http://schemas.openxmlformats.org/officeDocument/2006/relationships" xmlns:m="http://schemas.openxmlformats.org/officeDocument/2006/math" xmlns:v="urn:schemas-microsoft-com:vml" xmlns:wp14="http://schemas.microsoft.com/office/word/2010/wordprocessingDrawing" xmlns:wp="http://schemas.openxmlformats.org/drawingml/2006/wordprocessingDrawing" xmlns:w10="urn:schemas-microsoft-com:office:word" xmlns:w="http://schemas.openxmlformats.org/wordprocessingml/2006/main" xmlns:w14="http://schemas.microsoft.com/office/word/2010/wordml" xmlns:w15="http://schemas.microsoft.com/office/word/2012/wordml" xmlns:w16cex="http://schemas.microsoft.com/office/word/2018/wordml/cex" xmlns:w16cid="http://schemas.microsoft.com/office/word/2016/wordml/cid" xmlns:w16="http://schemas.microsoft.com/office/word/2018/wordml" xmlns:w16sdtdh="http://schemas.microsoft.com/office/word/2020/wordml/sdtdatahash" xmlns:w16se="http://schemas.microsoft.com/office/word/2015/wordml/symex" xmlns:wpg="http://schemas.microsoft.com/office/word/2010/wordprocessingGroup" xmlns:wpi="http://schemas.microsoft.com/office/word/2010/wordprocessingInk" xmlns:wne="http://schemas.microsoft.com/office/word/2006/wordml" xmlns:wps="http://schemas.microsoft.com/office/word/2010/wordprocessingShape" mc:Ignorable="w14 w15 w16se w16cid w16 w16cex w16sdtdh wp14">
+<w:hdr xmlns:wpc="http://schemas.microsoft.com/office/word/2010/wordprocessingCanvas" xmlns:cx="http://schemas.microsoft.com/office/drawing/2014/chartex" xmlns:cx1="http://schemas.microsoft.com/office/drawing/2015/9/8/chartex" xmlns:cx2="http://schemas.microsoft.com/office/drawing/2015/10/21/chartex" xmlns:cx3="http://schemas.microsoft.com/office/drawing/2016/5/9/chartex" xmlns:cx4="http://schemas.microsoft.com/office/drawing/2016/5/10/chartex" xmlns:cx5="http://schemas.microsoft.com/office/drawing/2016/5/11/chartex" xmlns:cx6="http://schemas.microsoft.com/office/drawing/2016/5/12/chartex" xmlns:cx7="http://schemas.microsoft.com/office/drawing/2016/5/13/chartex" xmlns:cx8="http://schemas.microsoft.com/office/drawing/2016/5/14/chartex" xmlns:mc="http://schemas.openxmlformats.org/markup-compatibility/2006" xmlns:aink="http://schemas.microsoft.com/office/drawing/2016/ink" xmlns:am3d="http://schemas.microsoft.com/office/drawing/2017/model3d" xmlns:o="urn:schemas-microsoft-com:office:office" xmlns:oel="http://schemas.microsoft.com/office/2019/extlst" xmlns:r="http://schemas.openxmlformats.org/officeDocument/2006/relationships" xmlns:m="http://schemas.openxmlformats.org/officeDocument/2006/math" xmlns:v="urn:schemas-microsoft-com:vml" xmlns:wp14="http://schemas.microsoft.com/office/word/2010/wordprocessingDrawing" xmlns:wp="http://schemas.openxmlformats.org/drawingml/2006/wordprocessingDrawing" xmlns:w10="urn:schemas-microsoft-com:office:word" xmlns:w="http://schemas.openxmlformats.org/wordprocessingml/2006/main" xmlns:w14="http://schemas.microsoft.com/office/word/2010/wordml" xmlns:w15="http://schemas.microsoft.com/office/word/2012/wordml" xmlns:w16cex="http://schemas.microsoft.com/office/word/2018/wordml/cex" xmlns:w16cid="http://schemas.microsoft.com/office/word/2016/wordml/cid" xmlns:w16="http://schemas.microsoft.com/office/word/2018/wordml" xmlns:w16du="http://schemas.microsoft.com/office/word/2023/wordml/word16du" xmlns:w16sdtdh="http://schemas.microsoft.com/office/word/2020/wordml/sdtdatahash" xmlns:w16sdtfl="http://schemas.microsoft.com/office/word/2024/wordml/sdtformatlock" xmlns:w16se="http://schemas.microsoft.com/office/word/2015/wordml/symex" xmlns:wpg="http://schemas.microsoft.com/office/word/2010/wordprocessingGroup" xmlns:wpi="http://schemas.microsoft.com/office/word/2010/wordprocessingInk" xmlns:wne="http://schemas.microsoft.com/office/word/2006/wordml" xmlns:wps="http://schemas.microsoft.com/office/word/2010/wordprocessingShape" mc:Ignorable="w14 w15 w16se w16cid w16 w16cex w16sdtdh w16sdtfl w16du wp14">
   <w:p>
     <w:pPr>
       <w:pStyle w:val="Header"/>
@@ -9742,7 +9677,7 @@
 </file>
 
 <file path=word/header3.xml><?xml version="1.0" encoding="utf-8"?>
-<w:hdr xmlns:wpc="http://schemas.microsoft.com/office/word/2010/wordprocessingCanvas" xmlns:cx="http://schemas.microsoft.com/office/drawing/2014/chartex" xmlns:cx1="http://schemas.microsoft.com/office/drawing/2015/9/8/chartex" xmlns:cx2="http://schemas.microsoft.com/office/drawing/2015/10/21/chartex" xmlns:cx3="http://schemas.microsoft.com/office/drawing/2016/5/9/chartex" xmlns:cx4="http://schemas.microsoft.com/office/drawing/2016/5/10/chartex" xmlns:cx5="http://schemas.microsoft.com/office/drawing/2016/5/11/chartex" xmlns:cx6="http://schemas.microsoft.com/office/drawing/2016/5/12/chartex" xmlns:cx7="http://schemas.microsoft.com/office/drawing/2016/5/13/chartex" xmlns:cx8="http://schemas.microsoft.com/office/drawing/2016/5/14/chartex" xmlns:mc="http://schemas.openxmlformats.org/markup-compatibility/2006" xmlns:aink="http://schemas.microsoft.com/office/drawing/2016/ink" xmlns:am3d="http://schemas.microsoft.com/office/drawing/2017/model3d" xmlns:o="urn:schemas-microsoft-com:office:office" xmlns:oel="http://schemas.microsoft.com/office/2019/extlst" xmlns:r="http://schemas.openxmlformats.org/officeDocument/2006/relationships" xmlns:m="http://schemas.openxmlformats.org/officeDocument/2006/math" xmlns:v="urn:schemas-microsoft-com:vml" xmlns:wp14="http://schemas.microsoft.com/office/word/2010/wordprocessingDrawing" xmlns:wp="http://schemas.openxmlformats.org/drawingml/2006/wordprocessingDrawing" xmlns:w10="urn:schemas-microsoft-com:office:word" xmlns:w="http://schemas.openxmlformats.org/wordprocessingml/2006/main" xmlns:w14="http://schemas.microsoft.com/office/word/2010/wordml" xmlns:w15="http://schemas.microsoft.com/office/word/2012/wordml" xmlns:w16cex="http://schemas.microsoft.com/office/word/2018/wordml/cex" xmlns:w16cid="http://schemas.microsoft.com/office/word/2016/wordml/cid" xmlns:w16="http://schemas.microsoft.com/office/word/2018/wordml" xmlns:w16sdtdh="http://schemas.microsoft.com/office/word/2020/wordml/sdtdatahash" xmlns:w16se="http://schemas.microsoft.com/office/word/2015/wordml/symex" xmlns:wpg="http://schemas.microsoft.com/office/word/2010/wordprocessingGroup" xmlns:wpi="http://schemas.microsoft.com/office/word/2010/wordprocessingInk" xmlns:wne="http://schemas.microsoft.com/office/word/2006/wordml" xmlns:wps="http://schemas.microsoft.com/office/word/2010/wordprocessingShape" mc:Ignorable="w14 w15 w16se w16cid w16 w16cex w16sdtdh wp14">
+<w:hdr xmlns:wpc="http://schemas.microsoft.com/office/word/2010/wordprocessingCanvas" xmlns:cx="http://schemas.microsoft.com/office/drawing/2014/chartex" xmlns:cx1="http://schemas.microsoft.com/office/drawing/2015/9/8/chartex" xmlns:cx2="http://schemas.microsoft.com/office/drawing/2015/10/21/chartex" xmlns:cx3="http://schemas.microsoft.com/office/drawing/2016/5/9/chartex" xmlns:cx4="http://schemas.microsoft.com/office/drawing/2016/5/10/chartex" xmlns:cx5="http://schemas.microsoft.com/office/drawing/2016/5/11/chartex" xmlns:cx6="http://schemas.microsoft.com/office/drawing/2016/5/12/chartex" xmlns:cx7="http://schemas.microsoft.com/office/drawing/2016/5/13/chartex" xmlns:cx8="http://schemas.microsoft.com/office/drawing/2016/5/14/chartex" xmlns:mc="http://schemas.openxmlformats.org/markup-compatibility/2006" xmlns:aink="http://schemas.microsoft.com/office/drawing/2016/ink" xmlns:am3d="http://schemas.microsoft.com/office/drawing/2017/model3d" xmlns:o="urn:schemas-microsoft-com:office:office" xmlns:oel="http://schemas.microsoft.com/office/2019/extlst" xmlns:r="http://schemas.openxmlformats.org/officeDocument/2006/relationships" xmlns:m="http://schemas.openxmlformats.org/officeDocument/2006/math" xmlns:v="urn:schemas-microsoft-com:vml" xmlns:wp14="http://schemas.microsoft.com/office/word/2010/wordprocessingDrawing" xmlns:wp="http://schemas.openxmlformats.org/drawingml/2006/wordprocessingDrawing" xmlns:w10="urn:schemas-microsoft-com:office:word" xmlns:w="http://schemas.openxmlformats.org/wordprocessingml/2006/main" xmlns:w14="http://schemas.microsoft.com/office/word/2010/wordml" xmlns:w15="http://schemas.microsoft.com/office/word/2012/wordml" xmlns:w16cex="http://schemas.microsoft.com/office/word/2018/wordml/cex" xmlns:w16cid="http://schemas.microsoft.com/office/word/2016/wordml/cid" xmlns:w16="http://schemas.microsoft.com/office/word/2018/wordml" xmlns:w16du="http://schemas.microsoft.com/office/word/2023/wordml/word16du" xmlns:w16sdtdh="http://schemas.microsoft.com/office/word/2020/wordml/sdtdatahash" xmlns:w16sdtfl="http://schemas.microsoft.com/office/word/2024/wordml/sdtformatlock" xmlns:w16se="http://schemas.microsoft.com/office/word/2015/wordml/symex" xmlns:wpg="http://schemas.microsoft.com/office/word/2010/wordprocessingGroup" xmlns:wpi="http://schemas.microsoft.com/office/word/2010/wordprocessingInk" xmlns:wne="http://schemas.microsoft.com/office/word/2006/wordml" xmlns:wps="http://schemas.microsoft.com/office/word/2010/wordprocessingShape" mc:Ignorable="w14 w15 w16se w16cid w16 w16cex w16sdtdh w16sdtfl w16du wp14">
   <w:sdt>
     <w:sdtPr>
       <w:id w:val="-1632543056"/>
@@ -9814,7 +9749,7 @@
 </file>
 
 <file path=word/numbering.xml><?xml version="1.0" encoding="utf-8"?>
-<w:numbering xmlns:wpc="http://schemas.microsoft.com/office/word/2010/wordprocessingCanvas" xmlns:cx="http://schemas.microsoft.com/office/drawing/2014/chartex" xmlns:cx1="http://schemas.microsoft.com/office/drawing/2015/9/8/chartex" xmlns:cx2="http://schemas.microsoft.com/office/drawing/2015/10/21/chartex" xmlns:cx3="http://schemas.microsoft.com/office/drawing/2016/5/9/chartex" xmlns:cx4="http://schemas.microsoft.com/office/drawing/2016/5/10/chartex" xmlns:cx5="http://schemas.microsoft.com/office/drawing/2016/5/11/chartex" xmlns:cx6="http://schemas.microsoft.com/office/drawing/2016/5/12/chartex" xmlns:cx7="http://schemas.microsoft.com/office/drawing/2016/5/13/chartex" xmlns:cx8="http://schemas.microsoft.com/office/drawing/2016/5/14/chartex" xmlns:mc="http://schemas.openxmlformats.org/markup-compatibility/2006" xmlns:aink="http://schemas.microsoft.com/office/drawing/2016/ink" xmlns:am3d="http://schemas.microsoft.com/office/drawing/2017/model3d" xmlns:o="urn:schemas-microsoft-com:office:office" xmlns:oel="http://schemas.microsoft.com/office/2019/extlst" xmlns:r="http://schemas.openxmlformats.org/officeDocument/2006/relationships" xmlns:m="http://schemas.openxmlformats.org/officeDocument/2006/math" xmlns:v="urn:schemas-microsoft-com:vml" xmlns:wp14="http://schemas.microsoft.com/office/word/2010/wordprocessingDrawing" xmlns:wp="http://schemas.openxmlformats.org/drawingml/2006/wordprocessingDrawing" xmlns:w10="urn:schemas-microsoft-com:office:word" xmlns:w="http://schemas.openxmlformats.org/wordprocessingml/2006/main" xmlns:w14="http://schemas.microsoft.com/office/word/2010/wordml" xmlns:w15="http://schemas.microsoft.com/office/word/2012/wordml" xmlns:w16cex="http://schemas.microsoft.com/office/word/2018/wordml/cex" xmlns:w16cid="http://schemas.microsoft.com/office/word/2016/wordml/cid" xmlns:w16="http://schemas.microsoft.com/office/word/2018/wordml" xmlns:w16sdtdh="http://schemas.microsoft.com/office/word/2020/wordml/sdtdatahash" xmlns:w16se="http://schemas.microsoft.com/office/word/2015/wordml/symex" xmlns:wpg="http://schemas.microsoft.com/office/word/2010/wordprocessingGroup" xmlns:wpi="http://schemas.microsoft.com/office/word/2010/wordprocessingInk" xmlns:wne="http://schemas.microsoft.com/office/word/2006/wordml" xmlns:wps="http://schemas.microsoft.com/office/word/2010/wordprocessingShape" mc:Ignorable="w14 w15 w16se w16cid w16 w16cex w16sdtdh wp14">
+<w:numbering xmlns:wpc="http://schemas.microsoft.com/office/word/2010/wordprocessingCanvas" xmlns:cx="http://schemas.microsoft.com/office/drawing/2014/chartex" xmlns:cx1="http://schemas.microsoft.com/office/drawing/2015/9/8/chartex" xmlns:cx2="http://schemas.microsoft.com/office/drawing/2015/10/21/chartex" xmlns:cx3="http://schemas.microsoft.com/office/drawing/2016/5/9/chartex" xmlns:cx4="http://schemas.microsoft.com/office/drawing/2016/5/10/chartex" xmlns:cx5="http://schemas.microsoft.com/office/drawing/2016/5/11/chartex" xmlns:cx6="http://schemas.microsoft.com/office/drawing/2016/5/12/chartex" xmlns:cx7="http://schemas.microsoft.com/office/drawing/2016/5/13/chartex" xmlns:cx8="http://schemas.microsoft.com/office/drawing/2016/5/14/chartex" xmlns:mc="http://schemas.openxmlformats.org/markup-compatibility/2006" xmlns:aink="http://schemas.microsoft.com/office/drawing/2016/ink" xmlns:am3d="http://schemas.microsoft.com/office/drawing/2017/model3d" xmlns:o="urn:schemas-microsoft-com:office:office" xmlns:oel="http://schemas.microsoft.com/office/2019/extlst" xmlns:r="http://schemas.openxmlformats.org/officeDocument/2006/relationships" xmlns:m="http://schemas.openxmlformats.org/officeDocument/2006/math" xmlns:v="urn:schemas-microsoft-com:vml" xmlns:wp14="http://schemas.microsoft.com/office/word/2010/wordprocessingDrawing" xmlns:wp="http://schemas.openxmlformats.org/drawingml/2006/wordprocessingDrawing" xmlns:w10="urn:schemas-microsoft-com:office:word" xmlns:w="http://schemas.openxmlformats.org/wordprocessingml/2006/main" xmlns:w14="http://schemas.microsoft.com/office/word/2010/wordml" xmlns:w15="http://schemas.microsoft.com/office/word/2012/wordml" xmlns:w16cex="http://schemas.microsoft.com/office/word/2018/wordml/cex" xmlns:w16cid="http://schemas.microsoft.com/office/word/2016/wordml/cid" xmlns:w16="http://schemas.microsoft.com/office/word/2018/wordml" xmlns:w16du="http://schemas.microsoft.com/office/word/2023/wordml/word16du" xmlns:w16sdtdh="http://schemas.microsoft.com/office/word/2020/wordml/sdtdatahash" xmlns:w16sdtfl="http://schemas.microsoft.com/office/word/2024/wordml/sdtformatlock" xmlns:w16se="http://schemas.microsoft.com/office/word/2015/wordml/symex" xmlns:wpg="http://schemas.microsoft.com/office/word/2010/wordprocessingGroup" xmlns:wpi="http://schemas.microsoft.com/office/word/2010/wordprocessingInk" xmlns:wne="http://schemas.microsoft.com/office/word/2006/wordml" xmlns:wps="http://schemas.microsoft.com/office/word/2010/wordprocessingShape" mc:Ignorable="w14 w15 w16se w16cid w16 w16cex w16sdtdh w16sdtfl w16du wp14">
   <w:abstractNum w:abstractNumId="0" w15:restartNumberingAfterBreak="0">
     <w:nsid w:val="02EA082F"/>
     <w:multiLevelType w:val="hybridMultilevel"/>
@@ -9828,7 +9763,7 @@
         <w:ind w:left="1212" w:hanging="360"/>
       </w:pPr>
       <w:rPr>
-        <w:rFonts w:hint="default" w:ascii="Symbol" w:hAnsi="Symbol"/>
+        <w:rFonts w:ascii="Symbol" w:hAnsi="Symbol" w:hint="default"/>
       </w:rPr>
     </w:lvl>
     <w:lvl w:ilvl="1" w:tplc="04090003">
@@ -9840,7 +9775,7 @@
         <w:ind w:left="1932" w:hanging="360"/>
       </w:pPr>
       <w:rPr>
-        <w:rFonts w:hint="default" w:ascii="Courier New" w:hAnsi="Courier New" w:cs="Courier New"/>
+        <w:rFonts w:ascii="Courier New" w:hAnsi="Courier New" w:cs="Courier New" w:hint="default"/>
       </w:rPr>
     </w:lvl>
     <w:lvl w:ilvl="2" w:tplc="04090005">
@@ -9852,7 +9787,7 @@
         <w:ind w:left="2652" w:hanging="360"/>
       </w:pPr>
       <w:rPr>
-        <w:rFonts w:hint="default" w:ascii="Wingdings" w:hAnsi="Wingdings"/>
+        <w:rFonts w:ascii="Wingdings" w:hAnsi="Wingdings" w:hint="default"/>
       </w:rPr>
     </w:lvl>
     <w:lvl w:ilvl="3" w:tplc="04090001" w:tentative="1">
@@ -9864,7 +9799,7 @@
         <w:ind w:left="3372" w:hanging="360"/>
       </w:pPr>
       <w:rPr>
-        <w:rFonts w:hint="default" w:ascii="Symbol" w:hAnsi="Symbol"/>
+        <w:rFonts w:ascii="Symbol" w:hAnsi="Symbol" w:hint="default"/>
       </w:rPr>
     </w:lvl>
     <w:lvl w:ilvl="4" w:tplc="04090003" w:tentative="1">
@@ -9876,7 +9811,7 @@
         <w:ind w:left="4092" w:hanging="360"/>
       </w:pPr>
       <w:rPr>
-        <w:rFonts w:hint="default" w:ascii="Courier New" w:hAnsi="Courier New" w:cs="Courier New"/>
+        <w:rFonts w:ascii="Courier New" w:hAnsi="Courier New" w:cs="Courier New" w:hint="default"/>
       </w:rPr>
     </w:lvl>
     <w:lvl w:ilvl="5" w:tplc="04090005" w:tentative="1">
@@ -9888,7 +9823,7 @@
         <w:ind w:left="4812" w:hanging="360"/>
       </w:pPr>
       <w:rPr>
-        <w:rFonts w:hint="default" w:ascii="Wingdings" w:hAnsi="Wingdings"/>
+        <w:rFonts w:ascii="Wingdings" w:hAnsi="Wingdings" w:hint="default"/>
       </w:rPr>
     </w:lvl>
     <w:lvl w:ilvl="6" w:tplc="04090001" w:tentative="1">
@@ -9900,7 +9835,7 @@
         <w:ind w:left="5532" w:hanging="360"/>
       </w:pPr>
       <w:rPr>
-        <w:rFonts w:hint="default" w:ascii="Symbol" w:hAnsi="Symbol"/>
+        <w:rFonts w:ascii="Symbol" w:hAnsi="Symbol" w:hint="default"/>
       </w:rPr>
     </w:lvl>
     <w:lvl w:ilvl="7" w:tplc="04090003" w:tentative="1">
@@ -9912,7 +9847,7 @@
         <w:ind w:left="6252" w:hanging="360"/>
       </w:pPr>
       <w:rPr>
-        <w:rFonts w:hint="default" w:ascii="Courier New" w:hAnsi="Courier New" w:cs="Courier New"/>
+        <w:rFonts w:ascii="Courier New" w:hAnsi="Courier New" w:cs="Courier New" w:hint="default"/>
       </w:rPr>
     </w:lvl>
     <w:lvl w:ilvl="8" w:tplc="04090005" w:tentative="1">
@@ -9924,7 +9859,7 @@
         <w:ind w:left="6972" w:hanging="360"/>
       </w:pPr>
       <w:rPr>
-        <w:rFonts w:hint="default" w:ascii="Wingdings" w:hAnsi="Wingdings"/>
+        <w:rFonts w:ascii="Wingdings" w:hAnsi="Wingdings" w:hint="default"/>
       </w:rPr>
     </w:lvl>
   </w:abstractNum>
@@ -10027,7 +9962,7 @@
         <w:ind w:left="720" w:hanging="360"/>
       </w:pPr>
       <w:rPr>
-        <w:rFonts w:hint="default" w:ascii="Symbol" w:hAnsi="Symbol"/>
+        <w:rFonts w:ascii="Symbol" w:hAnsi="Symbol" w:hint="default"/>
       </w:rPr>
     </w:lvl>
     <w:lvl w:ilvl="1" w:tplc="04090003" w:tentative="1">
@@ -10039,7 +9974,7 @@
         <w:ind w:left="1440" w:hanging="360"/>
       </w:pPr>
       <w:rPr>
-        <w:rFonts w:hint="default" w:ascii="Courier New" w:hAnsi="Courier New" w:cs="Courier New"/>
+        <w:rFonts w:ascii="Courier New" w:hAnsi="Courier New" w:cs="Courier New" w:hint="default"/>
       </w:rPr>
     </w:lvl>
     <w:lvl w:ilvl="2" w:tplc="04090005" w:tentative="1">
@@ -10051,7 +9986,7 @@
         <w:ind w:left="2160" w:hanging="360"/>
       </w:pPr>
       <w:rPr>
-        <w:rFonts w:hint="default" w:ascii="Wingdings" w:hAnsi="Wingdings"/>
+        <w:rFonts w:ascii="Wingdings" w:hAnsi="Wingdings" w:hint="default"/>
       </w:rPr>
     </w:lvl>
     <w:lvl w:ilvl="3" w:tplc="04090001" w:tentative="1">
@@ -10063,7 +9998,7 @@
         <w:ind w:left="2880" w:hanging="360"/>
       </w:pPr>
       <w:rPr>
-        <w:rFonts w:hint="default" w:ascii="Symbol" w:hAnsi="Symbol"/>
+        <w:rFonts w:ascii="Symbol" w:hAnsi="Symbol" w:hint="default"/>
       </w:rPr>
     </w:lvl>
     <w:lvl w:ilvl="4" w:tplc="04090003" w:tentative="1">
@@ -10075,7 +10010,7 @@
         <w:ind w:left="3600" w:hanging="360"/>
       </w:pPr>
       <w:rPr>
-        <w:rFonts w:hint="default" w:ascii="Courier New" w:hAnsi="Courier New" w:cs="Courier New"/>
+        <w:rFonts w:ascii="Courier New" w:hAnsi="Courier New" w:cs="Courier New" w:hint="default"/>
       </w:rPr>
     </w:lvl>
     <w:lvl w:ilvl="5" w:tplc="04090005" w:tentative="1">
@@ -10087,7 +10022,7 @@
         <w:ind w:left="4320" w:hanging="360"/>
       </w:pPr>
       <w:rPr>
-        <w:rFonts w:hint="default" w:ascii="Wingdings" w:hAnsi="Wingdings"/>
+        <w:rFonts w:ascii="Wingdings" w:hAnsi="Wingdings" w:hint="default"/>
       </w:rPr>
     </w:lvl>
     <w:lvl w:ilvl="6" w:tplc="04090001" w:tentative="1">
@@ -10099,7 +10034,7 @@
         <w:ind w:left="5040" w:hanging="360"/>
       </w:pPr>
       <w:rPr>
-        <w:rFonts w:hint="default" w:ascii="Symbol" w:hAnsi="Symbol"/>
+        <w:rFonts w:ascii="Symbol" w:hAnsi="Symbol" w:hint="default"/>
       </w:rPr>
     </w:lvl>
     <w:lvl w:ilvl="7" w:tplc="04090003" w:tentative="1">
@@ -10111,7 +10046,7 @@
         <w:ind w:left="5760" w:hanging="360"/>
       </w:pPr>
       <w:rPr>
-        <w:rFonts w:hint="default" w:ascii="Courier New" w:hAnsi="Courier New" w:cs="Courier New"/>
+        <w:rFonts w:ascii="Courier New" w:hAnsi="Courier New" w:cs="Courier New" w:hint="default"/>
       </w:rPr>
     </w:lvl>
     <w:lvl w:ilvl="8" w:tplc="04090005" w:tentative="1">
@@ -10123,7 +10058,7 @@
         <w:ind w:left="6480" w:hanging="360"/>
       </w:pPr>
       <w:rPr>
-        <w:rFonts w:hint="default" w:ascii="Wingdings" w:hAnsi="Wingdings"/>
+        <w:rFonts w:ascii="Wingdings" w:hAnsi="Wingdings" w:hint="default"/>
       </w:rPr>
     </w:lvl>
   </w:abstractNum>
@@ -10404,7 +10339,7 @@
         <w:ind w:left="720" w:hanging="360"/>
       </w:pPr>
       <w:rPr>
-        <w:rFonts w:ascii="Noto Sans Symbols" w:hAnsi="Noto Sans Symbols" w:eastAsia="Noto Sans Symbols" w:cs="Noto Sans Symbols"/>
+        <w:rFonts w:ascii="Noto Sans Symbols" w:eastAsia="Noto Sans Symbols" w:hAnsi="Noto Sans Symbols" w:cs="Noto Sans Symbols"/>
       </w:rPr>
     </w:lvl>
     <w:lvl w:ilvl="1">
@@ -10416,7 +10351,7 @@
         <w:ind w:left="1440" w:hanging="360"/>
       </w:pPr>
       <w:rPr>
-        <w:rFonts w:ascii="Courier New" w:hAnsi="Courier New" w:eastAsia="Courier New" w:cs="Courier New"/>
+        <w:rFonts w:ascii="Courier New" w:eastAsia="Courier New" w:hAnsi="Courier New" w:cs="Courier New"/>
       </w:rPr>
     </w:lvl>
     <w:lvl w:ilvl="2">
@@ -10428,7 +10363,7 @@
         <w:ind w:left="2160" w:hanging="360"/>
       </w:pPr>
       <w:rPr>
-        <w:rFonts w:ascii="Noto Sans Symbols" w:hAnsi="Noto Sans Symbols" w:eastAsia="Noto Sans Symbols" w:cs="Noto Sans Symbols"/>
+        <w:rFonts w:ascii="Noto Sans Symbols" w:eastAsia="Noto Sans Symbols" w:hAnsi="Noto Sans Symbols" w:cs="Noto Sans Symbols"/>
       </w:rPr>
     </w:lvl>
     <w:lvl w:ilvl="3">
@@ -10440,7 +10375,7 @@
         <w:ind w:left="2880" w:hanging="360"/>
       </w:pPr>
       <w:rPr>
-        <w:rFonts w:ascii="Noto Sans Symbols" w:hAnsi="Noto Sans Symbols" w:eastAsia="Noto Sans Symbols" w:cs="Noto Sans Symbols"/>
+        <w:rFonts w:ascii="Noto Sans Symbols" w:eastAsia="Noto Sans Symbols" w:hAnsi="Noto Sans Symbols" w:cs="Noto Sans Symbols"/>
       </w:rPr>
     </w:lvl>
     <w:lvl w:ilvl="4">
@@ -10452,7 +10387,7 @@
         <w:ind w:left="3600" w:hanging="360"/>
       </w:pPr>
       <w:rPr>
-        <w:rFonts w:ascii="Courier New" w:hAnsi="Courier New" w:eastAsia="Courier New" w:cs="Courier New"/>
+        <w:rFonts w:ascii="Courier New" w:eastAsia="Courier New" w:hAnsi="Courier New" w:cs="Courier New"/>
       </w:rPr>
     </w:lvl>
     <w:lvl w:ilvl="5">
@@ -10464,7 +10399,7 @@
         <w:ind w:left="4320" w:hanging="360"/>
       </w:pPr>
       <w:rPr>
-        <w:rFonts w:ascii="Noto Sans Symbols" w:hAnsi="Noto Sans Symbols" w:eastAsia="Noto Sans Symbols" w:cs="Noto Sans Symbols"/>
+        <w:rFonts w:ascii="Noto Sans Symbols" w:eastAsia="Noto Sans Symbols" w:hAnsi="Noto Sans Symbols" w:cs="Noto Sans Symbols"/>
       </w:rPr>
     </w:lvl>
     <w:lvl w:ilvl="6">
@@ -10476,7 +10411,7 @@
         <w:ind w:left="5040" w:hanging="360"/>
       </w:pPr>
       <w:rPr>
-        <w:rFonts w:ascii="Noto Sans Symbols" w:hAnsi="Noto Sans Symbols" w:eastAsia="Noto Sans Symbols" w:cs="Noto Sans Symbols"/>
+        <w:rFonts w:ascii="Noto Sans Symbols" w:eastAsia="Noto Sans Symbols" w:hAnsi="Noto Sans Symbols" w:cs="Noto Sans Symbols"/>
       </w:rPr>
     </w:lvl>
     <w:lvl w:ilvl="7">
@@ -10488,7 +10423,7 @@
         <w:ind w:left="5760" w:hanging="360"/>
       </w:pPr>
       <w:rPr>
-        <w:rFonts w:ascii="Courier New" w:hAnsi="Courier New" w:eastAsia="Courier New" w:cs="Courier New"/>
+        <w:rFonts w:ascii="Courier New" w:eastAsia="Courier New" w:hAnsi="Courier New" w:cs="Courier New"/>
       </w:rPr>
     </w:lvl>
     <w:lvl w:ilvl="8">
@@ -10500,7 +10435,7 @@
         <w:ind w:left="6480" w:hanging="360"/>
       </w:pPr>
       <w:rPr>
-        <w:rFonts w:ascii="Noto Sans Symbols" w:hAnsi="Noto Sans Symbols" w:eastAsia="Noto Sans Symbols" w:cs="Noto Sans Symbols"/>
+        <w:rFonts w:ascii="Noto Sans Symbols" w:eastAsia="Noto Sans Symbols" w:hAnsi="Noto Sans Symbols" w:cs="Noto Sans Symbols"/>
       </w:rPr>
     </w:lvl>
   </w:abstractNum>
@@ -10606,7 +10541,7 @@
         <w:ind w:left="360" w:hanging="360"/>
       </w:pPr>
       <w:rPr>
-        <w:rFonts w:ascii="Noto Sans Symbols" w:hAnsi="Noto Sans Symbols" w:eastAsia="Noto Sans Symbols" w:cs="Noto Sans Symbols"/>
+        <w:rFonts w:ascii="Noto Sans Symbols" w:eastAsia="Noto Sans Symbols" w:hAnsi="Noto Sans Symbols" w:cs="Noto Sans Symbols"/>
       </w:rPr>
     </w:lvl>
     <w:lvl w:ilvl="1">
@@ -10618,7 +10553,7 @@
         <w:ind w:left="1080" w:hanging="360"/>
       </w:pPr>
       <w:rPr>
-        <w:rFonts w:ascii="Courier New" w:hAnsi="Courier New" w:eastAsia="Courier New" w:cs="Courier New"/>
+        <w:rFonts w:ascii="Courier New" w:eastAsia="Courier New" w:hAnsi="Courier New" w:cs="Courier New"/>
       </w:rPr>
     </w:lvl>
     <w:lvl w:ilvl="2">
@@ -10630,7 +10565,7 @@
         <w:ind w:left="1800" w:hanging="360"/>
       </w:pPr>
       <w:rPr>
-        <w:rFonts w:ascii="Noto Sans Symbols" w:hAnsi="Noto Sans Symbols" w:eastAsia="Noto Sans Symbols" w:cs="Noto Sans Symbols"/>
+        <w:rFonts w:ascii="Noto Sans Symbols" w:eastAsia="Noto Sans Symbols" w:hAnsi="Noto Sans Symbols" w:cs="Noto Sans Symbols"/>
       </w:rPr>
     </w:lvl>
     <w:lvl w:ilvl="3">
@@ -10642,7 +10577,7 @@
         <w:ind w:left="2520" w:hanging="360"/>
       </w:pPr>
       <w:rPr>
-        <w:rFonts w:ascii="Noto Sans Symbols" w:hAnsi="Noto Sans Symbols" w:eastAsia="Noto Sans Symbols" w:cs="Noto Sans Symbols"/>
+        <w:rFonts w:ascii="Noto Sans Symbols" w:eastAsia="Noto Sans Symbols" w:hAnsi="Noto Sans Symbols" w:cs="Noto Sans Symbols"/>
       </w:rPr>
     </w:lvl>
     <w:lvl w:ilvl="4">
@@ -10654,7 +10589,7 @@
         <w:ind w:left="3240" w:hanging="360"/>
       </w:pPr>
       <w:rPr>
-        <w:rFonts w:ascii="Courier New" w:hAnsi="Courier New" w:eastAsia="Courier New" w:cs="Courier New"/>
+        <w:rFonts w:ascii="Courier New" w:eastAsia="Courier New" w:hAnsi="Courier New" w:cs="Courier New"/>
       </w:rPr>
     </w:lvl>
     <w:lvl w:ilvl="5">
@@ -10666,7 +10601,7 @@
         <w:ind w:left="3960" w:hanging="360"/>
       </w:pPr>
       <w:rPr>
-        <w:rFonts w:ascii="Noto Sans Symbols" w:hAnsi="Noto Sans Symbols" w:eastAsia="Noto Sans Symbols" w:cs="Noto Sans Symbols"/>
+        <w:rFonts w:ascii="Noto Sans Symbols" w:eastAsia="Noto Sans Symbols" w:hAnsi="Noto Sans Symbols" w:cs="Noto Sans Symbols"/>
       </w:rPr>
     </w:lvl>
     <w:lvl w:ilvl="6">
@@ -10678,7 +10613,7 @@
         <w:ind w:left="4680" w:hanging="360"/>
       </w:pPr>
       <w:rPr>
-        <w:rFonts w:ascii="Noto Sans Symbols" w:hAnsi="Noto Sans Symbols" w:eastAsia="Noto Sans Symbols" w:cs="Noto Sans Symbols"/>
+        <w:rFonts w:ascii="Noto Sans Symbols" w:eastAsia="Noto Sans Symbols" w:hAnsi="Noto Sans Symbols" w:cs="Noto Sans Symbols"/>
       </w:rPr>
     </w:lvl>
     <w:lvl w:ilvl="7">
@@ -10690,7 +10625,7 @@
         <w:ind w:left="5400" w:hanging="360"/>
       </w:pPr>
       <w:rPr>
-        <w:rFonts w:ascii="Courier New" w:hAnsi="Courier New" w:eastAsia="Courier New" w:cs="Courier New"/>
+        <w:rFonts w:ascii="Courier New" w:eastAsia="Courier New" w:hAnsi="Courier New" w:cs="Courier New"/>
       </w:rPr>
     </w:lvl>
     <w:lvl w:ilvl="8">
@@ -10702,7 +10637,7 @@
         <w:ind w:left="6120" w:hanging="360"/>
       </w:pPr>
       <w:rPr>
-        <w:rFonts w:ascii="Noto Sans Symbols" w:hAnsi="Noto Sans Symbols" w:eastAsia="Noto Sans Symbols" w:cs="Noto Sans Symbols"/>
+        <w:rFonts w:ascii="Noto Sans Symbols" w:eastAsia="Noto Sans Symbols" w:hAnsi="Noto Sans Symbols" w:cs="Noto Sans Symbols"/>
       </w:rPr>
     </w:lvl>
   </w:abstractNum>
@@ -10719,7 +10654,7 @@
         <w:ind w:left="1440" w:hanging="360"/>
       </w:pPr>
       <w:rPr>
-        <w:rFonts w:hint="default" w:ascii="Symbol" w:hAnsi="Symbol"/>
+        <w:rFonts w:ascii="Symbol" w:hAnsi="Symbol" w:hint="default"/>
       </w:rPr>
     </w:lvl>
     <w:lvl w:ilvl="1" w:tplc="04090003" w:tentative="1">
@@ -10731,7 +10666,7 @@
         <w:ind w:left="2160" w:hanging="360"/>
       </w:pPr>
       <w:rPr>
-        <w:rFonts w:hint="default" w:ascii="Courier New" w:hAnsi="Courier New" w:cs="Courier New"/>
+        <w:rFonts w:ascii="Courier New" w:hAnsi="Courier New" w:cs="Courier New" w:hint="default"/>
       </w:rPr>
     </w:lvl>
     <w:lvl w:ilvl="2" w:tplc="04090005" w:tentative="1">
@@ -10743,7 +10678,7 @@
         <w:ind w:left="2880" w:hanging="360"/>
       </w:pPr>
       <w:rPr>
-        <w:rFonts w:hint="default" w:ascii="Wingdings" w:hAnsi="Wingdings"/>
+        <w:rFonts w:ascii="Wingdings" w:hAnsi="Wingdings" w:hint="default"/>
       </w:rPr>
     </w:lvl>
     <w:lvl w:ilvl="3" w:tplc="04090001" w:tentative="1">
@@ -10755,7 +10690,7 @@
         <w:ind w:left="3600" w:hanging="360"/>
       </w:pPr>
       <w:rPr>
-        <w:rFonts w:hint="default" w:ascii="Symbol" w:hAnsi="Symbol"/>
+        <w:rFonts w:ascii="Symbol" w:hAnsi="Symbol" w:hint="default"/>
       </w:rPr>
     </w:lvl>
     <w:lvl w:ilvl="4" w:tplc="04090003" w:tentative="1">
@@ -10767,7 +10702,7 @@
         <w:ind w:left="4320" w:hanging="360"/>
       </w:pPr>
       <w:rPr>
-        <w:rFonts w:hint="default" w:ascii="Courier New" w:hAnsi="Courier New" w:cs="Courier New"/>
+        <w:rFonts w:ascii="Courier New" w:hAnsi="Courier New" w:cs="Courier New" w:hint="default"/>
       </w:rPr>
     </w:lvl>
     <w:lvl w:ilvl="5" w:tplc="04090005" w:tentative="1">
@@ -10779,7 +10714,7 @@
         <w:ind w:left="5040" w:hanging="360"/>
       </w:pPr>
       <w:rPr>
-        <w:rFonts w:hint="default" w:ascii="Wingdings" w:hAnsi="Wingdings"/>
+        <w:rFonts w:ascii="Wingdings" w:hAnsi="Wingdings" w:hint="default"/>
       </w:rPr>
     </w:lvl>
     <w:lvl w:ilvl="6" w:tplc="04090001" w:tentative="1">
@@ -10791,7 +10726,7 @@
         <w:ind w:left="5760" w:hanging="360"/>
       </w:pPr>
       <w:rPr>
-        <w:rFonts w:hint="default" w:ascii="Symbol" w:hAnsi="Symbol"/>
+        <w:rFonts w:ascii="Symbol" w:hAnsi="Symbol" w:hint="default"/>
       </w:rPr>
     </w:lvl>
     <w:lvl w:ilvl="7" w:tplc="04090003" w:tentative="1">
@@ -10803,7 +10738,7 @@
         <w:ind w:left="6480" w:hanging="360"/>
       </w:pPr>
       <w:rPr>
-        <w:rFonts w:hint="default" w:ascii="Courier New" w:hAnsi="Courier New" w:cs="Courier New"/>
+        <w:rFonts w:ascii="Courier New" w:hAnsi="Courier New" w:cs="Courier New" w:hint="default"/>
       </w:rPr>
     </w:lvl>
     <w:lvl w:ilvl="8" w:tplc="04090005" w:tentative="1">
@@ -10815,7 +10750,7 @@
         <w:ind w:left="7200" w:hanging="360"/>
       </w:pPr>
       <w:rPr>
-        <w:rFonts w:hint="default" w:ascii="Wingdings" w:hAnsi="Wingdings"/>
+        <w:rFonts w:ascii="Wingdings" w:hAnsi="Wingdings" w:hint="default"/>
       </w:rPr>
     </w:lvl>
   </w:abstractNum>
@@ -10921,7 +10856,7 @@
         <w:ind w:left="720" w:hanging="360"/>
       </w:pPr>
       <w:rPr>
-        <w:rFonts w:hint="default" w:ascii="Symbol" w:hAnsi="Symbol"/>
+        <w:rFonts w:ascii="Symbol" w:hAnsi="Symbol" w:hint="default"/>
         <w:sz w:val="20"/>
       </w:rPr>
     </w:lvl>
@@ -10937,7 +10872,7 @@
         <w:ind w:left="1440" w:hanging="360"/>
       </w:pPr>
       <w:rPr>
-        <w:rFonts w:hint="default" w:ascii="Courier New" w:hAnsi="Courier New" w:cs="Times New Roman"/>
+        <w:rFonts w:ascii="Courier New" w:hAnsi="Courier New" w:cs="Times New Roman" w:hint="default"/>
         <w:sz w:val="20"/>
       </w:rPr>
     </w:lvl>
@@ -10953,7 +10888,7 @@
         <w:ind w:left="2160" w:hanging="360"/>
       </w:pPr>
       <w:rPr>
-        <w:rFonts w:hint="default" w:ascii="Wingdings" w:hAnsi="Wingdings"/>
+        <w:rFonts w:ascii="Wingdings" w:hAnsi="Wingdings" w:hint="default"/>
         <w:sz w:val="20"/>
       </w:rPr>
     </w:lvl>
@@ -10969,7 +10904,7 @@
         <w:ind w:left="2880" w:hanging="360"/>
       </w:pPr>
       <w:rPr>
-        <w:rFonts w:hint="default" w:ascii="Wingdings" w:hAnsi="Wingdings"/>
+        <w:rFonts w:ascii="Wingdings" w:hAnsi="Wingdings" w:hint="default"/>
         <w:sz w:val="20"/>
       </w:rPr>
     </w:lvl>
@@ -10985,7 +10920,7 @@
         <w:ind w:left="3600" w:hanging="360"/>
       </w:pPr>
       <w:rPr>
-        <w:rFonts w:hint="default" w:ascii="Wingdings" w:hAnsi="Wingdings"/>
+        <w:rFonts w:ascii="Wingdings" w:hAnsi="Wingdings" w:hint="default"/>
         <w:sz w:val="20"/>
       </w:rPr>
     </w:lvl>
@@ -11001,7 +10936,7 @@
         <w:ind w:left="4320" w:hanging="360"/>
       </w:pPr>
       <w:rPr>
-        <w:rFonts w:hint="default" w:ascii="Wingdings" w:hAnsi="Wingdings"/>
+        <w:rFonts w:ascii="Wingdings" w:hAnsi="Wingdings" w:hint="default"/>
         <w:sz w:val="20"/>
       </w:rPr>
     </w:lvl>
@@ -11017,7 +10952,7 @@
         <w:ind w:left="5040" w:hanging="360"/>
       </w:pPr>
       <w:rPr>
-        <w:rFonts w:hint="default" w:ascii="Wingdings" w:hAnsi="Wingdings"/>
+        <w:rFonts w:ascii="Wingdings" w:hAnsi="Wingdings" w:hint="default"/>
         <w:sz w:val="20"/>
       </w:rPr>
     </w:lvl>
@@ -11033,7 +10968,7 @@
         <w:ind w:left="5760" w:hanging="360"/>
       </w:pPr>
       <w:rPr>
-        <w:rFonts w:hint="default" w:ascii="Wingdings" w:hAnsi="Wingdings"/>
+        <w:rFonts w:ascii="Wingdings" w:hAnsi="Wingdings" w:hint="default"/>
         <w:sz w:val="20"/>
       </w:rPr>
     </w:lvl>
@@ -11049,7 +10984,7 @@
         <w:ind w:left="6480" w:hanging="360"/>
       </w:pPr>
       <w:rPr>
-        <w:rFonts w:hint="default" w:ascii="Wingdings" w:hAnsi="Wingdings"/>
+        <w:rFonts w:ascii="Wingdings" w:hAnsi="Wingdings" w:hint="default"/>
         <w:sz w:val="20"/>
       </w:rPr>
     </w:lvl>
@@ -11067,7 +11002,7 @@
         <w:ind w:left="360" w:hanging="360"/>
       </w:pPr>
       <w:rPr>
-        <w:rFonts w:ascii="Noto Sans Symbols" w:hAnsi="Noto Sans Symbols" w:eastAsia="Noto Sans Symbols" w:cs="Noto Sans Symbols"/>
+        <w:rFonts w:ascii="Noto Sans Symbols" w:eastAsia="Noto Sans Symbols" w:hAnsi="Noto Sans Symbols" w:cs="Noto Sans Symbols"/>
       </w:rPr>
     </w:lvl>
     <w:lvl w:ilvl="1">
@@ -11079,7 +11014,7 @@
         <w:ind w:left="1080" w:hanging="360"/>
       </w:pPr>
       <w:rPr>
-        <w:rFonts w:ascii="Courier New" w:hAnsi="Courier New" w:eastAsia="Courier New" w:cs="Courier New"/>
+        <w:rFonts w:ascii="Courier New" w:eastAsia="Courier New" w:hAnsi="Courier New" w:cs="Courier New"/>
       </w:rPr>
     </w:lvl>
     <w:lvl w:ilvl="2">
@@ -11091,7 +11026,7 @@
         <w:ind w:left="1800" w:hanging="360"/>
       </w:pPr>
       <w:rPr>
-        <w:rFonts w:ascii="Noto Sans Symbols" w:hAnsi="Noto Sans Symbols" w:eastAsia="Noto Sans Symbols" w:cs="Noto Sans Symbols"/>
+        <w:rFonts w:ascii="Noto Sans Symbols" w:eastAsia="Noto Sans Symbols" w:hAnsi="Noto Sans Symbols" w:cs="Noto Sans Symbols"/>
       </w:rPr>
     </w:lvl>
     <w:lvl w:ilvl="3">
@@ -11103,7 +11038,7 @@
         <w:ind w:left="2520" w:hanging="360"/>
       </w:pPr>
       <w:rPr>
-        <w:rFonts w:ascii="Noto Sans Symbols" w:hAnsi="Noto Sans Symbols" w:eastAsia="Noto Sans Symbols" w:cs="Noto Sans Symbols"/>
+        <w:rFonts w:ascii="Noto Sans Symbols" w:eastAsia="Noto Sans Symbols" w:hAnsi="Noto Sans Symbols" w:cs="Noto Sans Symbols"/>
       </w:rPr>
     </w:lvl>
     <w:lvl w:ilvl="4">
@@ -11115,7 +11050,7 @@
         <w:ind w:left="3240" w:hanging="360"/>
       </w:pPr>
       <w:rPr>
-        <w:rFonts w:ascii="Courier New" w:hAnsi="Courier New" w:eastAsia="Courier New" w:cs="Courier New"/>
+        <w:rFonts w:ascii="Courier New" w:eastAsia="Courier New" w:hAnsi="Courier New" w:cs="Courier New"/>
       </w:rPr>
     </w:lvl>
     <w:lvl w:ilvl="5">
@@ -11127,7 +11062,7 @@
         <w:ind w:left="3960" w:hanging="360"/>
       </w:pPr>
       <w:rPr>
-        <w:rFonts w:ascii="Noto Sans Symbols" w:hAnsi="Noto Sans Symbols" w:eastAsia="Noto Sans Symbols" w:cs="Noto Sans Symbols"/>
+        <w:rFonts w:ascii="Noto Sans Symbols" w:eastAsia="Noto Sans Symbols" w:hAnsi="Noto Sans Symbols" w:cs="Noto Sans Symbols"/>
       </w:rPr>
     </w:lvl>
     <w:lvl w:ilvl="6">
@@ -11139,7 +11074,7 @@
         <w:ind w:left="4680" w:hanging="360"/>
       </w:pPr>
       <w:rPr>
-        <w:rFonts w:ascii="Noto Sans Symbols" w:hAnsi="Noto Sans Symbols" w:eastAsia="Noto Sans Symbols" w:cs="Noto Sans Symbols"/>
+        <w:rFonts w:ascii="Noto Sans Symbols" w:eastAsia="Noto Sans Symbols" w:hAnsi="Noto Sans Symbols" w:cs="Noto Sans Symbols"/>
       </w:rPr>
     </w:lvl>
     <w:lvl w:ilvl="7">
@@ -11151,7 +11086,7 @@
         <w:ind w:left="5400" w:hanging="360"/>
       </w:pPr>
       <w:rPr>
-        <w:rFonts w:ascii="Courier New" w:hAnsi="Courier New" w:eastAsia="Courier New" w:cs="Courier New"/>
+        <w:rFonts w:ascii="Courier New" w:eastAsia="Courier New" w:hAnsi="Courier New" w:cs="Courier New"/>
       </w:rPr>
     </w:lvl>
     <w:lvl w:ilvl="8">
@@ -11163,7 +11098,7 @@
         <w:ind w:left="6120" w:hanging="360"/>
       </w:pPr>
       <w:rPr>
-        <w:rFonts w:ascii="Noto Sans Symbols" w:hAnsi="Noto Sans Symbols" w:eastAsia="Noto Sans Symbols" w:cs="Noto Sans Symbols"/>
+        <w:rFonts w:ascii="Noto Sans Symbols" w:eastAsia="Noto Sans Symbols" w:hAnsi="Noto Sans Symbols" w:cs="Noto Sans Symbols"/>
       </w:rPr>
     </w:lvl>
   </w:abstractNum>
@@ -11180,7 +11115,7 @@
         <w:ind w:left="1080" w:hanging="360"/>
       </w:pPr>
       <w:rPr>
-        <w:rFonts w:hint="default" w:ascii="Symbol" w:hAnsi="Symbol"/>
+        <w:rFonts w:ascii="Symbol" w:hAnsi="Symbol" w:hint="default"/>
       </w:rPr>
     </w:lvl>
     <w:lvl w:ilvl="1" w:tplc="04090003" w:tentative="1">
@@ -11192,7 +11127,7 @@
         <w:ind w:left="1800" w:hanging="360"/>
       </w:pPr>
       <w:rPr>
-        <w:rFonts w:hint="default" w:ascii="Courier New" w:hAnsi="Courier New" w:cs="Courier New"/>
+        <w:rFonts w:ascii="Courier New" w:hAnsi="Courier New" w:cs="Courier New" w:hint="default"/>
       </w:rPr>
     </w:lvl>
     <w:lvl w:ilvl="2" w:tplc="04090005" w:tentative="1">
@@ -11204,7 +11139,7 @@
         <w:ind w:left="2520" w:hanging="360"/>
       </w:pPr>
       <w:rPr>
-        <w:rFonts w:hint="default" w:ascii="Wingdings" w:hAnsi="Wingdings"/>
+        <w:rFonts w:ascii="Wingdings" w:hAnsi="Wingdings" w:hint="default"/>
       </w:rPr>
     </w:lvl>
     <w:lvl w:ilvl="3" w:tplc="04090001" w:tentative="1">
@@ -11216,7 +11151,7 @@
         <w:ind w:left="3240" w:hanging="360"/>
       </w:pPr>
       <w:rPr>
-        <w:rFonts w:hint="default" w:ascii="Symbol" w:hAnsi="Symbol"/>
+        <w:rFonts w:ascii="Symbol" w:hAnsi="Symbol" w:hint="default"/>
       </w:rPr>
     </w:lvl>
     <w:lvl w:ilvl="4" w:tplc="04090003" w:tentative="1">
@@ -11228,7 +11163,7 @@
         <w:ind w:left="3960" w:hanging="360"/>
       </w:pPr>
       <w:rPr>
-        <w:rFonts w:hint="default" w:ascii="Courier New" w:hAnsi="Courier New" w:cs="Courier New"/>
+        <w:rFonts w:ascii="Courier New" w:hAnsi="Courier New" w:cs="Courier New" w:hint="default"/>
       </w:rPr>
     </w:lvl>
     <w:lvl w:ilvl="5" w:tplc="04090005" w:tentative="1">
@@ -11240,7 +11175,7 @@
         <w:ind w:left="4680" w:hanging="360"/>
       </w:pPr>
       <w:rPr>
-        <w:rFonts w:hint="default" w:ascii="Wingdings" w:hAnsi="Wingdings"/>
+        <w:rFonts w:ascii="Wingdings" w:hAnsi="Wingdings" w:hint="default"/>
       </w:rPr>
     </w:lvl>
     <w:lvl w:ilvl="6" w:tplc="04090001" w:tentative="1">
@@ -11252,7 +11187,7 @@
         <w:ind w:left="5400" w:hanging="360"/>
       </w:pPr>
       <w:rPr>
-        <w:rFonts w:hint="default" w:ascii="Symbol" w:hAnsi="Symbol"/>
+        <w:rFonts w:ascii="Symbol" w:hAnsi="Symbol" w:hint="default"/>
       </w:rPr>
     </w:lvl>
     <w:lvl w:ilvl="7" w:tplc="04090003" w:tentative="1">
@@ -11264,7 +11199,7 @@
         <w:ind w:left="6120" w:hanging="360"/>
       </w:pPr>
       <w:rPr>
-        <w:rFonts w:hint="default" w:ascii="Courier New" w:hAnsi="Courier New" w:cs="Courier New"/>
+        <w:rFonts w:ascii="Courier New" w:hAnsi="Courier New" w:cs="Courier New" w:hint="default"/>
       </w:rPr>
     </w:lvl>
     <w:lvl w:ilvl="8" w:tplc="04090005" w:tentative="1">
@@ -11276,7 +11211,7 @@
         <w:ind w:left="6840" w:hanging="360"/>
       </w:pPr>
       <w:rPr>
-        <w:rFonts w:hint="default" w:ascii="Wingdings" w:hAnsi="Wingdings"/>
+        <w:rFonts w:ascii="Wingdings" w:hAnsi="Wingdings" w:hint="default"/>
       </w:rPr>
     </w:lvl>
   </w:abstractNum>
@@ -11296,7 +11231,7 @@
         <w:ind w:left="720" w:hanging="360"/>
       </w:pPr>
       <w:rPr>
-        <w:rFonts w:hint="default" w:ascii="Symbol" w:hAnsi="Symbol"/>
+        <w:rFonts w:ascii="Symbol" w:hAnsi="Symbol" w:hint="default"/>
         <w:sz w:val="20"/>
       </w:rPr>
     </w:lvl>
@@ -11312,7 +11247,7 @@
         <w:ind w:left="1440" w:hanging="360"/>
       </w:pPr>
       <w:rPr>
-        <w:rFonts w:hint="default" w:ascii="Courier New" w:hAnsi="Courier New" w:cs="Times New Roman"/>
+        <w:rFonts w:ascii="Courier New" w:hAnsi="Courier New" w:cs="Times New Roman" w:hint="default"/>
         <w:sz w:val="20"/>
       </w:rPr>
     </w:lvl>
@@ -11328,7 +11263,7 @@
         <w:ind w:left="2160" w:hanging="360"/>
       </w:pPr>
       <w:rPr>
-        <w:rFonts w:hint="default" w:ascii="Wingdings" w:hAnsi="Wingdings"/>
+        <w:rFonts w:ascii="Wingdings" w:hAnsi="Wingdings" w:hint="default"/>
         <w:sz w:val="20"/>
       </w:rPr>
     </w:lvl>
@@ -11344,7 +11279,7 @@
         <w:ind w:left="2880" w:hanging="360"/>
       </w:pPr>
       <w:rPr>
-        <w:rFonts w:hint="default" w:ascii="Wingdings" w:hAnsi="Wingdings"/>
+        <w:rFonts w:ascii="Wingdings" w:hAnsi="Wingdings" w:hint="default"/>
         <w:sz w:val="20"/>
       </w:rPr>
     </w:lvl>
@@ -11360,7 +11295,7 @@
         <w:ind w:left="3600" w:hanging="360"/>
       </w:pPr>
       <w:rPr>
-        <w:rFonts w:hint="default" w:ascii="Wingdings" w:hAnsi="Wingdings"/>
+        <w:rFonts w:ascii="Wingdings" w:hAnsi="Wingdings" w:hint="default"/>
         <w:sz w:val="20"/>
       </w:rPr>
     </w:lvl>
@@ -11376,7 +11311,7 @@
         <w:ind w:left="4320" w:hanging="360"/>
       </w:pPr>
       <w:rPr>
-        <w:rFonts w:hint="default" w:ascii="Wingdings" w:hAnsi="Wingdings"/>
+        <w:rFonts w:ascii="Wingdings" w:hAnsi="Wingdings" w:hint="default"/>
         <w:sz w:val="20"/>
       </w:rPr>
     </w:lvl>
@@ -11392,7 +11327,7 @@
         <w:ind w:left="5040" w:hanging="360"/>
       </w:pPr>
       <w:rPr>
-        <w:rFonts w:hint="default" w:ascii="Wingdings" w:hAnsi="Wingdings"/>
+        <w:rFonts w:ascii="Wingdings" w:hAnsi="Wingdings" w:hint="default"/>
         <w:sz w:val="20"/>
       </w:rPr>
     </w:lvl>
@@ -11408,7 +11343,7 @@
         <w:ind w:left="5760" w:hanging="360"/>
       </w:pPr>
       <w:rPr>
-        <w:rFonts w:hint="default" w:ascii="Wingdings" w:hAnsi="Wingdings"/>
+        <w:rFonts w:ascii="Wingdings" w:hAnsi="Wingdings" w:hint="default"/>
         <w:sz w:val="20"/>
       </w:rPr>
     </w:lvl>
@@ -11424,7 +11359,7 @@
         <w:ind w:left="6480" w:hanging="360"/>
       </w:pPr>
       <w:rPr>
-        <w:rFonts w:hint="default" w:ascii="Wingdings" w:hAnsi="Wingdings"/>
+        <w:rFonts w:ascii="Wingdings" w:hAnsi="Wingdings" w:hint="default"/>
         <w:sz w:val="20"/>
       </w:rPr>
     </w:lvl>
@@ -11442,7 +11377,7 @@
         <w:ind w:left="360" w:hanging="360"/>
       </w:pPr>
       <w:rPr>
-        <w:rFonts w:ascii="Noto Sans Symbols" w:hAnsi="Noto Sans Symbols" w:eastAsia="Noto Sans Symbols" w:cs="Noto Sans Symbols"/>
+        <w:rFonts w:ascii="Noto Sans Symbols" w:eastAsia="Noto Sans Symbols" w:hAnsi="Noto Sans Symbols" w:cs="Noto Sans Symbols"/>
       </w:rPr>
     </w:lvl>
     <w:lvl w:ilvl="1">
@@ -11454,7 +11389,7 @@
         <w:ind w:left="1080" w:hanging="360"/>
       </w:pPr>
       <w:rPr>
-        <w:rFonts w:ascii="Courier New" w:hAnsi="Courier New" w:eastAsia="Courier New" w:cs="Courier New"/>
+        <w:rFonts w:ascii="Courier New" w:eastAsia="Courier New" w:hAnsi="Courier New" w:cs="Courier New"/>
       </w:rPr>
     </w:lvl>
     <w:lvl w:ilvl="2">
@@ -11466,7 +11401,7 @@
         <w:ind w:left="1800" w:hanging="360"/>
       </w:pPr>
       <w:rPr>
-        <w:rFonts w:ascii="Noto Sans Symbols" w:hAnsi="Noto Sans Symbols" w:eastAsia="Noto Sans Symbols" w:cs="Noto Sans Symbols"/>
+        <w:rFonts w:ascii="Noto Sans Symbols" w:eastAsia="Noto Sans Symbols" w:hAnsi="Noto Sans Symbols" w:cs="Noto Sans Symbols"/>
       </w:rPr>
     </w:lvl>
     <w:lvl w:ilvl="3">
@@ -11478,7 +11413,7 @@
         <w:ind w:left="2520" w:hanging="360"/>
       </w:pPr>
       <w:rPr>
-        <w:rFonts w:ascii="Noto Sans Symbols" w:hAnsi="Noto Sans Symbols" w:eastAsia="Noto Sans Symbols" w:cs="Noto Sans Symbols"/>
+        <w:rFonts w:ascii="Noto Sans Symbols" w:eastAsia="Noto Sans Symbols" w:hAnsi="Noto Sans Symbols" w:cs="Noto Sans Symbols"/>
       </w:rPr>
     </w:lvl>
     <w:lvl w:ilvl="4">
@@ -11490,7 +11425,7 @@
         <w:ind w:left="3240" w:hanging="360"/>
       </w:pPr>
       <w:rPr>
-        <w:rFonts w:ascii="Courier New" w:hAnsi="Courier New" w:eastAsia="Courier New" w:cs="Courier New"/>
+        <w:rFonts w:ascii="Courier New" w:eastAsia="Courier New" w:hAnsi="Courier New" w:cs="Courier New"/>
       </w:rPr>
     </w:lvl>
     <w:lvl w:ilvl="5">
@@ -11502,7 +11437,7 @@
         <w:ind w:left="3960" w:hanging="360"/>
       </w:pPr>
       <w:rPr>
-        <w:rFonts w:ascii="Noto Sans Symbols" w:hAnsi="Noto Sans Symbols" w:eastAsia="Noto Sans Symbols" w:cs="Noto Sans Symbols"/>
+        <w:rFonts w:ascii="Noto Sans Symbols" w:eastAsia="Noto Sans Symbols" w:hAnsi="Noto Sans Symbols" w:cs="Noto Sans Symbols"/>
       </w:rPr>
     </w:lvl>
     <w:lvl w:ilvl="6">
@@ -11514,7 +11449,7 @@
         <w:ind w:left="4680" w:hanging="360"/>
       </w:pPr>
       <w:rPr>
-        <w:rFonts w:ascii="Noto Sans Symbols" w:hAnsi="Noto Sans Symbols" w:eastAsia="Noto Sans Symbols" w:cs="Noto Sans Symbols"/>
+        <w:rFonts w:ascii="Noto Sans Symbols" w:eastAsia="Noto Sans Symbols" w:hAnsi="Noto Sans Symbols" w:cs="Noto Sans Symbols"/>
       </w:rPr>
     </w:lvl>
     <w:lvl w:ilvl="7">
@@ -11526,7 +11461,7 @@
         <w:ind w:left="5400" w:hanging="360"/>
       </w:pPr>
       <w:rPr>
-        <w:rFonts w:ascii="Courier New" w:hAnsi="Courier New" w:eastAsia="Courier New" w:cs="Courier New"/>
+        <w:rFonts w:ascii="Courier New" w:eastAsia="Courier New" w:hAnsi="Courier New" w:cs="Courier New"/>
       </w:rPr>
     </w:lvl>
     <w:lvl w:ilvl="8">
@@ -11538,7 +11473,7 @@
         <w:ind w:left="6120" w:hanging="360"/>
       </w:pPr>
       <w:rPr>
-        <w:rFonts w:ascii="Noto Sans Symbols" w:hAnsi="Noto Sans Symbols" w:eastAsia="Noto Sans Symbols" w:cs="Noto Sans Symbols"/>
+        <w:rFonts w:ascii="Noto Sans Symbols" w:eastAsia="Noto Sans Symbols" w:hAnsi="Noto Sans Symbols" w:cs="Noto Sans Symbols"/>
       </w:rPr>
     </w:lvl>
   </w:abstractNum>
@@ -11555,7 +11490,7 @@
         <w:ind w:left="360" w:hanging="360"/>
       </w:pPr>
       <w:rPr>
-        <w:rFonts w:ascii="Noto Sans Symbols" w:hAnsi="Noto Sans Symbols" w:eastAsia="Noto Sans Symbols" w:cs="Noto Sans Symbols"/>
+        <w:rFonts w:ascii="Noto Sans Symbols" w:eastAsia="Noto Sans Symbols" w:hAnsi="Noto Sans Symbols" w:cs="Noto Sans Symbols"/>
       </w:rPr>
     </w:lvl>
     <w:lvl w:ilvl="1">
@@ -11567,7 +11502,7 @@
         <w:ind w:left="1080" w:hanging="360"/>
       </w:pPr>
       <w:rPr>
-        <w:rFonts w:ascii="Courier New" w:hAnsi="Courier New" w:eastAsia="Courier New" w:cs="Courier New"/>
+        <w:rFonts w:ascii="Courier New" w:eastAsia="Courier New" w:hAnsi="Courier New" w:cs="Courier New"/>
       </w:rPr>
     </w:lvl>
     <w:lvl w:ilvl="2">
@@ -11579,7 +11514,7 @@
         <w:ind w:left="1800" w:hanging="360"/>
       </w:pPr>
       <w:rPr>
-        <w:rFonts w:ascii="Noto Sans Symbols" w:hAnsi="Noto Sans Symbols" w:eastAsia="Noto Sans Symbols" w:cs="Noto Sans Symbols"/>
+        <w:rFonts w:ascii="Noto Sans Symbols" w:eastAsia="Noto Sans Symbols" w:hAnsi="Noto Sans Symbols" w:cs="Noto Sans Symbols"/>
       </w:rPr>
     </w:lvl>
     <w:lvl w:ilvl="3">
@@ -11591,7 +11526,7 @@
         <w:ind w:left="2520" w:hanging="360"/>
       </w:pPr>
       <w:rPr>
-        <w:rFonts w:ascii="Noto Sans Symbols" w:hAnsi="Noto Sans Symbols" w:eastAsia="Noto Sans Symbols" w:cs="Noto Sans Symbols"/>
+        <w:rFonts w:ascii="Noto Sans Symbols" w:eastAsia="Noto Sans Symbols" w:hAnsi="Noto Sans Symbols" w:cs="Noto Sans Symbols"/>
       </w:rPr>
     </w:lvl>
     <w:lvl w:ilvl="4">
@@ -11603,7 +11538,7 @@
         <w:ind w:left="3240" w:hanging="360"/>
       </w:pPr>
       <w:rPr>
-        <w:rFonts w:ascii="Courier New" w:hAnsi="Courier New" w:eastAsia="Courier New" w:cs="Courier New"/>
+        <w:rFonts w:ascii="Courier New" w:eastAsia="Courier New" w:hAnsi="Courier New" w:cs="Courier New"/>
       </w:rPr>
     </w:lvl>
     <w:lvl w:ilvl="5">
@@ -11615,7 +11550,7 @@
         <w:ind w:left="3960" w:hanging="360"/>
       </w:pPr>
       <w:rPr>
-        <w:rFonts w:ascii="Noto Sans Symbols" w:hAnsi="Noto Sans Symbols" w:eastAsia="Noto Sans Symbols" w:cs="Noto Sans Symbols"/>
+        <w:rFonts w:ascii="Noto Sans Symbols" w:eastAsia="Noto Sans Symbols" w:hAnsi="Noto Sans Symbols" w:cs="Noto Sans Symbols"/>
       </w:rPr>
     </w:lvl>
     <w:lvl w:ilvl="6">
@@ -11627,7 +11562,7 @@
         <w:ind w:left="4680" w:hanging="360"/>
       </w:pPr>
       <w:rPr>
-        <w:rFonts w:ascii="Noto Sans Symbols" w:hAnsi="Noto Sans Symbols" w:eastAsia="Noto Sans Symbols" w:cs="Noto Sans Symbols"/>
+        <w:rFonts w:ascii="Noto Sans Symbols" w:eastAsia="Noto Sans Symbols" w:hAnsi="Noto Sans Symbols" w:cs="Noto Sans Symbols"/>
       </w:rPr>
     </w:lvl>
     <w:lvl w:ilvl="7">
@@ -11639,7 +11574,7 @@
         <w:ind w:left="5400" w:hanging="360"/>
       </w:pPr>
       <w:rPr>
-        <w:rFonts w:ascii="Courier New" w:hAnsi="Courier New" w:eastAsia="Courier New" w:cs="Courier New"/>
+        <w:rFonts w:ascii="Courier New" w:eastAsia="Courier New" w:hAnsi="Courier New" w:cs="Courier New"/>
       </w:rPr>
     </w:lvl>
     <w:lvl w:ilvl="8">
@@ -11651,7 +11586,7 @@
         <w:ind w:left="6120" w:hanging="360"/>
       </w:pPr>
       <w:rPr>
-        <w:rFonts w:ascii="Noto Sans Symbols" w:hAnsi="Noto Sans Symbols" w:eastAsia="Noto Sans Symbols" w:cs="Noto Sans Symbols"/>
+        <w:rFonts w:ascii="Noto Sans Symbols" w:eastAsia="Noto Sans Symbols" w:hAnsi="Noto Sans Symbols" w:cs="Noto Sans Symbols"/>
       </w:rPr>
     </w:lvl>
   </w:abstractNum>
@@ -11843,7 +11778,7 @@
         <w:ind w:left="360" w:hanging="360"/>
       </w:pPr>
       <w:rPr>
-        <w:rFonts w:ascii="Noto Sans Symbols" w:hAnsi="Noto Sans Symbols" w:eastAsia="Noto Sans Symbols" w:cs="Noto Sans Symbols"/>
+        <w:rFonts w:ascii="Noto Sans Symbols" w:eastAsia="Noto Sans Symbols" w:hAnsi="Noto Sans Symbols" w:cs="Noto Sans Symbols"/>
       </w:rPr>
     </w:lvl>
     <w:lvl w:ilvl="1">
@@ -11855,7 +11790,7 @@
         <w:ind w:left="1080" w:hanging="360"/>
       </w:pPr>
       <w:rPr>
-        <w:rFonts w:ascii="Courier New" w:hAnsi="Courier New" w:eastAsia="Courier New" w:cs="Courier New"/>
+        <w:rFonts w:ascii="Courier New" w:eastAsia="Courier New" w:hAnsi="Courier New" w:cs="Courier New"/>
       </w:rPr>
     </w:lvl>
     <w:lvl w:ilvl="2">
@@ -11867,7 +11802,7 @@
         <w:ind w:left="1800" w:hanging="360"/>
       </w:pPr>
       <w:rPr>
-        <w:rFonts w:ascii="Noto Sans Symbols" w:hAnsi="Noto Sans Symbols" w:eastAsia="Noto Sans Symbols" w:cs="Noto Sans Symbols"/>
+        <w:rFonts w:ascii="Noto Sans Symbols" w:eastAsia="Noto Sans Symbols" w:hAnsi="Noto Sans Symbols" w:cs="Noto Sans Symbols"/>
       </w:rPr>
     </w:lvl>
     <w:lvl w:ilvl="3">
@@ -11879,7 +11814,7 @@
         <w:ind w:left="2520" w:hanging="360"/>
       </w:pPr>
       <w:rPr>
-        <w:rFonts w:ascii="Noto Sans Symbols" w:hAnsi="Noto Sans Symbols" w:eastAsia="Noto Sans Symbols" w:cs="Noto Sans Symbols"/>
+        <w:rFonts w:ascii="Noto Sans Symbols" w:eastAsia="Noto Sans Symbols" w:hAnsi="Noto Sans Symbols" w:cs="Noto Sans Symbols"/>
       </w:rPr>
     </w:lvl>
     <w:lvl w:ilvl="4">
@@ -11891,7 +11826,7 @@
         <w:ind w:left="3240" w:hanging="360"/>
       </w:pPr>
       <w:rPr>
-        <w:rFonts w:ascii="Courier New" w:hAnsi="Courier New" w:eastAsia="Courier New" w:cs="Courier New"/>
+        <w:rFonts w:ascii="Courier New" w:eastAsia="Courier New" w:hAnsi="Courier New" w:cs="Courier New"/>
       </w:rPr>
     </w:lvl>
     <w:lvl w:ilvl="5">
@@ -11903,7 +11838,7 @@
         <w:ind w:left="3960" w:hanging="360"/>
       </w:pPr>
       <w:rPr>
-        <w:rFonts w:ascii="Noto Sans Symbols" w:hAnsi="Noto Sans Symbols" w:eastAsia="Noto Sans Symbols" w:cs="Noto Sans Symbols"/>
+        <w:rFonts w:ascii="Noto Sans Symbols" w:eastAsia="Noto Sans Symbols" w:hAnsi="Noto Sans Symbols" w:cs="Noto Sans Symbols"/>
       </w:rPr>
     </w:lvl>
     <w:lvl w:ilvl="6">
@@ -11915,7 +11850,7 @@
         <w:ind w:left="4680" w:hanging="360"/>
       </w:pPr>
       <w:rPr>
-        <w:rFonts w:ascii="Noto Sans Symbols" w:hAnsi="Noto Sans Symbols" w:eastAsia="Noto Sans Symbols" w:cs="Noto Sans Symbols"/>
+        <w:rFonts w:ascii="Noto Sans Symbols" w:eastAsia="Noto Sans Symbols" w:hAnsi="Noto Sans Symbols" w:cs="Noto Sans Symbols"/>
       </w:rPr>
     </w:lvl>
     <w:lvl w:ilvl="7">
@@ -11927,7 +11862,7 @@
         <w:ind w:left="5400" w:hanging="360"/>
       </w:pPr>
       <w:rPr>
-        <w:rFonts w:ascii="Courier New" w:hAnsi="Courier New" w:eastAsia="Courier New" w:cs="Courier New"/>
+        <w:rFonts w:ascii="Courier New" w:eastAsia="Courier New" w:hAnsi="Courier New" w:cs="Courier New"/>
       </w:rPr>
     </w:lvl>
     <w:lvl w:ilvl="8">
@@ -11939,7 +11874,7 @@
         <w:ind w:left="6120" w:hanging="360"/>
       </w:pPr>
       <w:rPr>
-        <w:rFonts w:ascii="Noto Sans Symbols" w:hAnsi="Noto Sans Symbols" w:eastAsia="Noto Sans Symbols" w:cs="Noto Sans Symbols"/>
+        <w:rFonts w:ascii="Noto Sans Symbols" w:eastAsia="Noto Sans Symbols" w:hAnsi="Noto Sans Symbols" w:cs="Noto Sans Symbols"/>
       </w:rPr>
     </w:lvl>
   </w:abstractNum>
@@ -11956,7 +11891,7 @@
         <w:ind w:left="360" w:hanging="360"/>
       </w:pPr>
       <w:rPr>
-        <w:rFonts w:ascii="Noto Sans Symbols" w:hAnsi="Noto Sans Symbols" w:eastAsia="Noto Sans Symbols" w:cs="Noto Sans Symbols"/>
+        <w:rFonts w:ascii="Noto Sans Symbols" w:eastAsia="Noto Sans Symbols" w:hAnsi="Noto Sans Symbols" w:cs="Noto Sans Symbols"/>
       </w:rPr>
     </w:lvl>
     <w:lvl w:ilvl="1">
@@ -11968,7 +11903,7 @@
         <w:ind w:left="1080" w:hanging="360"/>
       </w:pPr>
       <w:rPr>
-        <w:rFonts w:ascii="Courier New" w:hAnsi="Courier New" w:eastAsia="Courier New" w:cs="Courier New"/>
+        <w:rFonts w:ascii="Courier New" w:eastAsia="Courier New" w:hAnsi="Courier New" w:cs="Courier New"/>
       </w:rPr>
     </w:lvl>
     <w:lvl w:ilvl="2">
@@ -11980,7 +11915,7 @@
         <w:ind w:left="1800" w:hanging="360"/>
       </w:pPr>
       <w:rPr>
-        <w:rFonts w:ascii="Noto Sans Symbols" w:hAnsi="Noto Sans Symbols" w:eastAsia="Noto Sans Symbols" w:cs="Noto Sans Symbols"/>
+        <w:rFonts w:ascii="Noto Sans Symbols" w:eastAsia="Noto Sans Symbols" w:hAnsi="Noto Sans Symbols" w:cs="Noto Sans Symbols"/>
       </w:rPr>
     </w:lvl>
     <w:lvl w:ilvl="3">
@@ -11992,7 +11927,7 @@
         <w:ind w:left="2520" w:hanging="360"/>
       </w:pPr>
       <w:rPr>
-        <w:rFonts w:ascii="Noto Sans Symbols" w:hAnsi="Noto Sans Symbols" w:eastAsia="Noto Sans Symbols" w:cs="Noto Sans Symbols"/>
+        <w:rFonts w:ascii="Noto Sans Symbols" w:eastAsia="Noto Sans Symbols" w:hAnsi="Noto Sans Symbols" w:cs="Noto Sans Symbols"/>
       </w:rPr>
     </w:lvl>
     <w:lvl w:ilvl="4">
@@ -12004,7 +11939,7 @@
         <w:ind w:left="3240" w:hanging="360"/>
       </w:pPr>
       <w:rPr>
-        <w:rFonts w:ascii="Courier New" w:hAnsi="Courier New" w:eastAsia="Courier New" w:cs="Courier New"/>
+        <w:rFonts w:ascii="Courier New" w:eastAsia="Courier New" w:hAnsi="Courier New" w:cs="Courier New"/>
       </w:rPr>
     </w:lvl>
     <w:lvl w:ilvl="5">
@@ -12016,7 +11951,7 @@
         <w:ind w:left="3960" w:hanging="360"/>
       </w:pPr>
       <w:rPr>
-        <w:rFonts w:ascii="Noto Sans Symbols" w:hAnsi="Noto Sans Symbols" w:eastAsia="Noto Sans Symbols" w:cs="Noto Sans Symbols"/>
+        <w:rFonts w:ascii="Noto Sans Symbols" w:eastAsia="Noto Sans Symbols" w:hAnsi="Noto Sans Symbols" w:cs="Noto Sans Symbols"/>
       </w:rPr>
     </w:lvl>
     <w:lvl w:ilvl="6">
@@ -12028,7 +11963,7 @@
         <w:ind w:left="4680" w:hanging="360"/>
       </w:pPr>
       <w:rPr>
-        <w:rFonts w:ascii="Noto Sans Symbols" w:hAnsi="Noto Sans Symbols" w:eastAsia="Noto Sans Symbols" w:cs="Noto Sans Symbols"/>
+        <w:rFonts w:ascii="Noto Sans Symbols" w:eastAsia="Noto Sans Symbols" w:hAnsi="Noto Sans Symbols" w:cs="Noto Sans Symbols"/>
       </w:rPr>
     </w:lvl>
     <w:lvl w:ilvl="7">
@@ -12040,7 +11975,7 @@
         <w:ind w:left="5400" w:hanging="360"/>
       </w:pPr>
       <w:rPr>
-        <w:rFonts w:ascii="Courier New" w:hAnsi="Courier New" w:eastAsia="Courier New" w:cs="Courier New"/>
+        <w:rFonts w:ascii="Courier New" w:eastAsia="Courier New" w:hAnsi="Courier New" w:cs="Courier New"/>
       </w:rPr>
     </w:lvl>
     <w:lvl w:ilvl="8">
@@ -12052,7 +11987,7 @@
         <w:ind w:left="6120" w:hanging="360"/>
       </w:pPr>
       <w:rPr>
-        <w:rFonts w:ascii="Noto Sans Symbols" w:hAnsi="Noto Sans Symbols" w:eastAsia="Noto Sans Symbols" w:cs="Noto Sans Symbols"/>
+        <w:rFonts w:ascii="Noto Sans Symbols" w:eastAsia="Noto Sans Symbols" w:hAnsi="Noto Sans Symbols" w:cs="Noto Sans Symbols"/>
       </w:rPr>
     </w:lvl>
   </w:abstractNum>
@@ -12126,11 +12061,11 @@
 </file>
 
 <file path=word/styles.xml><?xml version="1.0" encoding="utf-8"?>
-<w:styles xmlns:wp14="http://schemas.microsoft.com/office/word/2010/wordprocessingDrawing" xmlns:mc="http://schemas.openxmlformats.org/markup-compatibility/2006" xmlns:r="http://schemas.openxmlformats.org/officeDocument/2006/relationships" xmlns:w="http://schemas.openxmlformats.org/wordprocessingml/2006/main" xmlns:w14="http://schemas.microsoft.com/office/word/2010/wordml" xmlns:w15="http://schemas.microsoft.com/office/word/2012/wordml" xmlns:w16cex="http://schemas.microsoft.com/office/word/2018/wordml/cex" xmlns:w16cid="http://schemas.microsoft.com/office/word/2016/wordml/cid" xmlns:w16="http://schemas.microsoft.com/office/word/2018/wordml" xmlns:w16sdtdh="http://schemas.microsoft.com/office/word/2020/wordml/sdtdatahash" xmlns:w16se="http://schemas.microsoft.com/office/word/2015/wordml/symex" mc:Ignorable="w14 w15 w16se w16cid w16 w16cex w16sdtdh wp14">
+<w:styles xmlns:mc="http://schemas.openxmlformats.org/markup-compatibility/2006" xmlns:r="http://schemas.openxmlformats.org/officeDocument/2006/relationships" xmlns:w="http://schemas.openxmlformats.org/wordprocessingml/2006/main" xmlns:w14="http://schemas.microsoft.com/office/word/2010/wordml" xmlns:w15="http://schemas.microsoft.com/office/word/2012/wordml" xmlns:w16cex="http://schemas.microsoft.com/office/word/2018/wordml/cex" xmlns:w16cid="http://schemas.microsoft.com/office/word/2016/wordml/cid" xmlns:w16="http://schemas.microsoft.com/office/word/2018/wordml" xmlns:w16du="http://schemas.microsoft.com/office/word/2023/wordml/word16du" xmlns:w16sdtdh="http://schemas.microsoft.com/office/word/2020/wordml/sdtdatahash" xmlns:w16sdtfl="http://schemas.microsoft.com/office/word/2024/wordml/sdtformatlock" xmlns:w16se="http://schemas.microsoft.com/office/word/2015/wordml/symex" mc:Ignorable="w14 w15 w16se w16cid w16 w16cex w16sdtdh w16sdtfl w16du">
   <w:docDefaults>
     <w:rPrDefault>
       <w:rPr>
-        <w:rFonts w:ascii="Times New Roman" w:hAnsi="Times New Roman" w:eastAsia="Times New Roman" w:cs="Times New Roman"/>
+        <w:rFonts w:ascii="Times New Roman" w:eastAsia="Times New Roman" w:hAnsi="Times New Roman" w:cs="Times New Roman"/>
         <w:sz w:val="22"/>
         <w:szCs w:val="22"/>
         <w:lang w:val="en-US" w:eastAsia="en-US" w:bidi="ar-SA"/>
@@ -12141,14 +12076,14 @@
   <w:latentStyles w:defLockedState="0" w:defUIPriority="99" w:defSemiHidden="0" w:defUnhideWhenUsed="0" w:defQFormat="0" w:count="376">
     <w:lsdException w:name="Normal" w:uiPriority="0" w:qFormat="1"/>
     <w:lsdException w:name="heading 1" w:uiPriority="9" w:qFormat="1"/>
-    <w:lsdException w:name="heading 2" w:uiPriority="9" w:semiHidden="1" w:unhideWhenUsed="1" w:qFormat="1"/>
-    <w:lsdException w:name="heading 3" w:uiPriority="9" w:semiHidden="1" w:unhideWhenUsed="1" w:qFormat="1"/>
-    <w:lsdException w:name="heading 4" w:uiPriority="9" w:semiHidden="1" w:unhideWhenUsed="1" w:qFormat="1"/>
-    <w:lsdException w:name="heading 5" w:uiPriority="9" w:semiHidden="1" w:unhideWhenUsed="1" w:qFormat="1"/>
-    <w:lsdException w:name="heading 6" w:uiPriority="9" w:semiHidden="1" w:unhideWhenUsed="1" w:qFormat="1"/>
-    <w:lsdException w:name="heading 7" w:uiPriority="9" w:semiHidden="1" w:unhideWhenUsed="1" w:qFormat="1"/>
-    <w:lsdException w:name="heading 8" w:uiPriority="9" w:semiHidden="1" w:unhideWhenUsed="1" w:qFormat="1"/>
-    <w:lsdException w:name="heading 9" w:uiPriority="9" w:semiHidden="1" w:unhideWhenUsed="1" w:qFormat="1"/>
+    <w:lsdException w:name="heading 2" w:semiHidden="1" w:uiPriority="9" w:unhideWhenUsed="1" w:qFormat="1"/>
+    <w:lsdException w:name="heading 3" w:semiHidden="1" w:uiPriority="9" w:unhideWhenUsed="1" w:qFormat="1"/>
+    <w:lsdException w:name="heading 4" w:semiHidden="1" w:uiPriority="9" w:unhideWhenUsed="1" w:qFormat="1"/>
+    <w:lsdException w:name="heading 5" w:semiHidden="1" w:uiPriority="9" w:unhideWhenUsed="1" w:qFormat="1"/>
+    <w:lsdException w:name="heading 6" w:semiHidden="1" w:uiPriority="9" w:unhideWhenUsed="1" w:qFormat="1"/>
+    <w:lsdException w:name="heading 7" w:semiHidden="1" w:uiPriority="9" w:unhideWhenUsed="1" w:qFormat="1"/>
+    <w:lsdException w:name="heading 8" w:semiHidden="1" w:uiPriority="9" w:unhideWhenUsed="1" w:qFormat="1"/>
+    <w:lsdException w:name="heading 9" w:semiHidden="1" w:uiPriority="9" w:unhideWhenUsed="1" w:qFormat="1"/>
     <w:lsdException w:name="index 1" w:semiHidden="1" w:unhideWhenUsed="1"/>
     <w:lsdException w:name="index 2" w:semiHidden="1" w:unhideWhenUsed="1"/>
     <w:lsdException w:name="index 3" w:semiHidden="1" w:unhideWhenUsed="1"/>
@@ -12158,22 +12093,22 @@
     <w:lsdException w:name="index 7" w:semiHidden="1" w:unhideWhenUsed="1"/>
     <w:lsdException w:name="index 8" w:semiHidden="1" w:unhideWhenUsed="1"/>
     <w:lsdException w:name="index 9" w:semiHidden="1" w:unhideWhenUsed="1"/>
-    <w:lsdException w:name="toc 1" w:uiPriority="39" w:semiHidden="1" w:unhideWhenUsed="1"/>
-    <w:lsdException w:name="toc 2" w:uiPriority="39" w:semiHidden="1" w:unhideWhenUsed="1"/>
-    <w:lsdException w:name="toc 3" w:uiPriority="39" w:semiHidden="1" w:unhideWhenUsed="1"/>
-    <w:lsdException w:name="toc 4" w:uiPriority="39" w:semiHidden="1" w:unhideWhenUsed="1"/>
-    <w:lsdException w:name="toc 5" w:uiPriority="39" w:semiHidden="1" w:unhideWhenUsed="1"/>
-    <w:lsdException w:name="toc 6" w:uiPriority="39" w:semiHidden="1" w:unhideWhenUsed="1"/>
-    <w:lsdException w:name="toc 7" w:uiPriority="39" w:semiHidden="1" w:unhideWhenUsed="1"/>
-    <w:lsdException w:name="toc 8" w:uiPriority="39" w:semiHidden="1" w:unhideWhenUsed="1"/>
-    <w:lsdException w:name="toc 9" w:uiPriority="39" w:semiHidden="1" w:unhideWhenUsed="1"/>
+    <w:lsdException w:name="toc 1" w:semiHidden="1" w:uiPriority="39" w:unhideWhenUsed="1"/>
+    <w:lsdException w:name="toc 2" w:semiHidden="1" w:uiPriority="39" w:unhideWhenUsed="1"/>
+    <w:lsdException w:name="toc 3" w:semiHidden="1" w:uiPriority="39" w:unhideWhenUsed="1"/>
+    <w:lsdException w:name="toc 4" w:semiHidden="1" w:uiPriority="39" w:unhideWhenUsed="1"/>
+    <w:lsdException w:name="toc 5" w:semiHidden="1" w:uiPriority="39" w:unhideWhenUsed="1"/>
+    <w:lsdException w:name="toc 6" w:semiHidden="1" w:uiPriority="39" w:unhideWhenUsed="1"/>
+    <w:lsdException w:name="toc 7" w:semiHidden="1" w:uiPriority="39" w:unhideWhenUsed="1"/>
+    <w:lsdException w:name="toc 8" w:semiHidden="1" w:uiPriority="39" w:unhideWhenUsed="1"/>
+    <w:lsdException w:name="toc 9" w:semiHidden="1" w:uiPriority="39" w:unhideWhenUsed="1"/>
     <w:lsdException w:name="Normal Indent" w:semiHidden="1" w:unhideWhenUsed="1"/>
     <w:lsdException w:name="footnote text" w:semiHidden="1" w:unhideWhenUsed="1"/>
     <w:lsdException w:name="annotation text" w:semiHidden="1" w:unhideWhenUsed="1"/>
     <w:lsdException w:name="header" w:semiHidden="1" w:unhideWhenUsed="1"/>
     <w:lsdException w:name="footer" w:semiHidden="1" w:unhideWhenUsed="1"/>
     <w:lsdException w:name="index heading" w:semiHidden="1" w:unhideWhenUsed="1"/>
-    <w:lsdException w:name="caption" w:uiPriority="35" w:semiHidden="1" w:unhideWhenUsed="1" w:qFormat="1"/>
+    <w:lsdException w:name="caption" w:semiHidden="1" w:uiPriority="35" w:unhideWhenUsed="1" w:qFormat="1"/>
     <w:lsdException w:name="table of figures" w:semiHidden="1" w:unhideWhenUsed="1"/>
     <w:lsdException w:name="envelope address" w:semiHidden="1" w:unhideWhenUsed="1"/>
     <w:lsdException w:name="envelope return" w:semiHidden="1" w:unhideWhenUsed="1"/>
@@ -12204,7 +12139,7 @@
     <w:lsdException w:name="Title" w:uiPriority="10" w:qFormat="1"/>
     <w:lsdException w:name="Closing" w:semiHidden="1" w:unhideWhenUsed="1"/>
     <w:lsdException w:name="Signature" w:semiHidden="1" w:unhideWhenUsed="1"/>
-    <w:lsdException w:name="Default Paragraph Font" w:uiPriority="1" w:semiHidden="1" w:unhideWhenUsed="1"/>
+    <w:lsdException w:name="Default Paragraph Font" w:semiHidden="1" w:uiPriority="1" w:unhideWhenUsed="1"/>
     <w:lsdException w:name="Body Text" w:semiHidden="1" w:unhideWhenUsed="1"/>
     <w:lsdException w:name="Body Text Indent" w:semiHidden="1" w:unhideWhenUsed="1"/>
     <w:lsdException w:name="List Continue" w:semiHidden="1" w:unhideWhenUsed="1"/>
@@ -12404,8 +12339,8 @@
     <w:lsdException w:name="Subtle Reference" w:uiPriority="31" w:qFormat="1"/>
     <w:lsdException w:name="Intense Reference" w:uiPriority="32" w:qFormat="1"/>
     <w:lsdException w:name="Book Title" w:uiPriority="33" w:qFormat="1"/>
-    <w:lsdException w:name="Bibliography" w:uiPriority="37" w:semiHidden="1" w:unhideWhenUsed="1"/>
-    <w:lsdException w:name="TOC Heading" w:uiPriority="39" w:semiHidden="1" w:unhideWhenUsed="1" w:qFormat="1"/>
+    <w:lsdException w:name="Bibliography" w:semiHidden="1" w:uiPriority="37" w:unhideWhenUsed="1"/>
+    <w:lsdException w:name="TOC Heading" w:semiHidden="1" w:uiPriority="39" w:unhideWhenUsed="1" w:qFormat="1"/>
     <w:lsdException w:name="Plain Table 1" w:uiPriority="41"/>
     <w:lsdException w:name="Plain Table 2" w:uiPriority="42"/>
     <w:lsdException w:name="Plain Table 3" w:uiPriority="43"/>
@@ -12516,7 +12451,7 @@
     <w:lsdException w:name="Unresolved Mention" w:semiHidden="1" w:unhideWhenUsed="1"/>
     <w:lsdException w:name="Smart Link" w:semiHidden="1" w:unhideWhenUsed="1"/>
   </w:latentStyles>
-  <w:style w:type="paragraph" w:styleId="Normal" w:default="1">
+  <w:style w:type="paragraph" w:default="1" w:styleId="Normal">
     <w:name w:val="Normal"/>
     <w:qFormat/>
     <w:rsid w:val="008C78CA"/>
@@ -12536,7 +12471,7 @@
       <w:outlineLvl w:val="0"/>
     </w:pPr>
     <w:rPr>
-      <w:rFonts w:asciiTheme="majorHAnsi" w:hAnsiTheme="majorHAnsi" w:eastAsiaTheme="majorEastAsia" w:cstheme="majorBidi"/>
+      <w:rFonts w:asciiTheme="majorHAnsi" w:eastAsiaTheme="majorEastAsia" w:hAnsiTheme="majorHAnsi" w:cstheme="majorBidi"/>
       <w:b/>
       <w:bCs/>
       <w:sz w:val="24"/>
@@ -12559,7 +12494,7 @@
       <w:outlineLvl w:val="1"/>
     </w:pPr>
     <w:rPr>
-      <w:rFonts w:asciiTheme="majorHAnsi" w:hAnsiTheme="majorHAnsi" w:eastAsiaTheme="majorEastAsia" w:cstheme="majorBidi"/>
+      <w:rFonts w:asciiTheme="majorHAnsi" w:eastAsiaTheme="majorEastAsia" w:hAnsiTheme="majorHAnsi" w:cstheme="majorBidi"/>
       <w:b/>
       <w:bCs/>
       <w:color w:val="6F6F74" w:themeColor="accent1"/>
@@ -12583,7 +12518,7 @@
       <w:outlineLvl w:val="2"/>
     </w:pPr>
     <w:rPr>
-      <w:rFonts w:asciiTheme="majorHAnsi" w:hAnsiTheme="majorHAnsi" w:eastAsiaTheme="majorEastAsia" w:cstheme="majorBidi"/>
+      <w:rFonts w:asciiTheme="majorHAnsi" w:eastAsiaTheme="majorEastAsia" w:hAnsiTheme="majorHAnsi" w:cstheme="majorBidi"/>
       <w:b/>
       <w:bCs/>
       <w:color w:val="6F6F74" w:themeColor="accent1"/>
@@ -12647,13 +12582,13 @@
       <w:szCs w:val="20"/>
     </w:rPr>
   </w:style>
-  <w:style w:type="character" w:styleId="DefaultParagraphFont" w:default="1">
+  <w:style w:type="character" w:default="1" w:styleId="DefaultParagraphFont">
     <w:name w:val="Default Paragraph Font"/>
     <w:uiPriority w:val="1"/>
     <w:semiHidden/>
     <w:unhideWhenUsed/>
   </w:style>
-  <w:style w:type="table" w:styleId="TableNormal" w:default="1">
+  <w:style w:type="table" w:default="1" w:styleId="TableNormal">
     <w:name w:val="Normal Table"/>
     <w:uiPriority w:val="99"/>
     <w:semiHidden/>
@@ -12668,7 +12603,7 @@
       </w:tblCellMar>
     </w:tblPr>
   </w:style>
-  <w:style w:type="numbering" w:styleId="NoList" w:default="1">
+  <w:style w:type="numbering" w:default="1" w:styleId="NoList">
     <w:name w:val="No List"/>
     <w:uiPriority w:val="99"/>
     <w:semiHidden/>
@@ -12691,14 +12626,14 @@
       <w:szCs w:val="72"/>
     </w:rPr>
   </w:style>
-  <w:style w:type="character" w:styleId="Heading1Char" w:customStyle="1">
+  <w:style w:type="character" w:customStyle="1" w:styleId="Heading1Char">
     <w:name w:val="Heading 1 Char"/>
     <w:basedOn w:val="DefaultParagraphFont"/>
     <w:link w:val="Heading1"/>
     <w:uiPriority w:val="9"/>
     <w:rsid w:val="007028B6"/>
     <w:rPr>
-      <w:rFonts w:asciiTheme="majorHAnsi" w:hAnsiTheme="majorHAnsi" w:eastAsiaTheme="majorEastAsia" w:cstheme="majorBidi"/>
+      <w:rFonts w:asciiTheme="majorHAnsi" w:eastAsiaTheme="majorEastAsia" w:hAnsiTheme="majorHAnsi" w:cstheme="majorBidi"/>
       <w:b/>
       <w:bCs/>
       <w:sz w:val="24"/>
@@ -12719,7 +12654,7 @@
       </w:tabs>
     </w:pPr>
   </w:style>
-  <w:style w:type="character" w:styleId="HeaderChar" w:customStyle="1">
+  <w:style w:type="character" w:customStyle="1" w:styleId="HeaderChar">
     <w:name w:val="Header Char"/>
     <w:basedOn w:val="DefaultParagraphFont"/>
     <w:link w:val="Header"/>
@@ -12740,7 +12675,7 @@
       </w:tabs>
     </w:pPr>
   </w:style>
-  <w:style w:type="character" w:styleId="FooterChar" w:customStyle="1">
+  <w:style w:type="character" w:customStyle="1" w:styleId="FooterChar">
     <w:name w:val="Footer Char"/>
     <w:basedOn w:val="DefaultParagraphFont"/>
     <w:link w:val="Footer"/>
@@ -12805,7 +12740,7 @@
       <w:szCs w:val="16"/>
     </w:rPr>
   </w:style>
-  <w:style w:type="character" w:styleId="BalloonTextChar" w:customStyle="1">
+  <w:style w:type="character" w:customStyle="1" w:styleId="BalloonTextChar">
     <w:name w:val="Balloon Text Char"/>
     <w:basedOn w:val="DefaultParagraphFont"/>
     <w:link w:val="BalloonText"/>
@@ -12818,14 +12753,14 @@
       <w:szCs w:val="16"/>
     </w:rPr>
   </w:style>
-  <w:style w:type="character" w:styleId="Heading2Char" w:customStyle="1">
+  <w:style w:type="character" w:customStyle="1" w:styleId="Heading2Char">
     <w:name w:val="Heading 2 Char"/>
     <w:basedOn w:val="DefaultParagraphFont"/>
     <w:link w:val="Heading2"/>
     <w:uiPriority w:val="9"/>
     <w:rsid w:val="005E6A5F"/>
     <w:rPr>
-      <w:rFonts w:asciiTheme="majorHAnsi" w:hAnsiTheme="majorHAnsi" w:eastAsiaTheme="majorEastAsia" w:cstheme="majorBidi"/>
+      <w:rFonts w:asciiTheme="majorHAnsi" w:eastAsiaTheme="majorEastAsia" w:hAnsiTheme="majorHAnsi" w:cstheme="majorBidi"/>
       <w:b/>
       <w:bCs/>
       <w:color w:val="6F6F74" w:themeColor="accent1"/>
@@ -12833,14 +12768,14 @@
       <w:szCs w:val="26"/>
     </w:rPr>
   </w:style>
-  <w:style w:type="character" w:styleId="Heading3Char" w:customStyle="1">
+  <w:style w:type="character" w:customStyle="1" w:styleId="Heading3Char">
     <w:name w:val="Heading 3 Char"/>
     <w:basedOn w:val="DefaultParagraphFont"/>
     <w:link w:val="Heading3"/>
     <w:uiPriority w:val="9"/>
     <w:rsid w:val="005E6A5F"/>
     <w:rPr>
-      <w:rFonts w:asciiTheme="majorHAnsi" w:hAnsiTheme="majorHAnsi" w:eastAsiaTheme="majorEastAsia" w:cstheme="majorBidi"/>
+      <w:rFonts w:asciiTheme="majorHAnsi" w:eastAsiaTheme="majorEastAsia" w:hAnsiTheme="majorHAnsi" w:cstheme="majorBidi"/>
       <w:b/>
       <w:bCs/>
       <w:color w:val="6F6F74" w:themeColor="accent1"/>
@@ -12859,7 +12794,7 @@
       <w:ind w:left="220"/>
     </w:pPr>
   </w:style>
-  <w:style w:type="paragraph" w:styleId="TitlePage" w:customStyle="1">
+  <w:style w:type="paragraph" w:customStyle="1" w:styleId="TitlePage">
     <w:name w:val="TitlePage"/>
     <w:basedOn w:val="Normal"/>
     <w:rsid w:val="00EB7811"/>
@@ -12892,7 +12827,7 @@
       <w:contextualSpacing/>
     </w:pPr>
   </w:style>
-  <w:style w:type="paragraph" w:styleId="Normal1" w:customStyle="1">
+  <w:style w:type="paragraph" w:customStyle="1" w:styleId="Normal1">
     <w:name w:val="Normal1"/>
     <w:rsid w:val="00E9722B"/>
     <w:pPr>
@@ -12901,7 +12836,7 @@
       <w:contextualSpacing/>
     </w:pPr>
     <w:rPr>
-      <w:rFonts w:ascii="Calibri" w:hAnsi="Calibri" w:eastAsia="Calibri" w:cs="Calibri"/>
+      <w:rFonts w:ascii="Calibri" w:eastAsia="Calibri" w:hAnsi="Calibri" w:cs="Calibri"/>
       <w:color w:val="000000"/>
       <w:szCs w:val="20"/>
     </w:rPr>
@@ -12913,12 +12848,12 @@
     <w:rsid w:val="00E36855"/>
     <w:tblPr>
       <w:tblBorders>
-        <w:top w:val="single" w:color="auto" w:sz="4" w:space="0"/>
-        <w:left w:val="single" w:color="auto" w:sz="4" w:space="0"/>
-        <w:bottom w:val="single" w:color="auto" w:sz="4" w:space="0"/>
-        <w:right w:val="single" w:color="auto" w:sz="4" w:space="0"/>
-        <w:insideH w:val="single" w:color="auto" w:sz="4" w:space="0"/>
-        <w:insideV w:val="single" w:color="auto" w:sz="4" w:space="0"/>
+        <w:top w:val="single" w:sz="4" w:space="0" w:color="auto"/>
+        <w:left w:val="single" w:sz="4" w:space="0" w:color="auto"/>
+        <w:bottom w:val="single" w:sz="4" w:space="0" w:color="auto"/>
+        <w:right w:val="single" w:sz="4" w:space="0" w:color="auto"/>
+        <w:insideH w:val="single" w:sz="4" w:space="0" w:color="auto"/>
+        <w:insideV w:val="single" w:sz="4" w:space="0" w:color="auto"/>
       </w:tblBorders>
     </w:tblPr>
   </w:style>
@@ -12947,7 +12882,7 @@
       <w:szCs w:val="20"/>
     </w:rPr>
   </w:style>
-  <w:style w:type="character" w:styleId="CommentTextChar" w:customStyle="1">
+  <w:style w:type="character" w:customStyle="1" w:styleId="CommentTextChar">
     <w:name w:val="Comment Text Char"/>
     <w:basedOn w:val="DefaultParagraphFont"/>
     <w:link w:val="CommentText"/>
@@ -12973,7 +12908,7 @@
       <w:bCs/>
     </w:rPr>
   </w:style>
-  <w:style w:type="character" w:styleId="CommentSubjectChar" w:customStyle="1">
+  <w:style w:type="character" w:customStyle="1" w:styleId="CommentSubjectChar">
     <w:name w:val="Comment Subject Char"/>
     <w:basedOn w:val="CommentTextChar"/>
     <w:link w:val="CommentSubject"/>
@@ -13023,21 +12958,21 @@
       <w:spacing w:before="360" w:after="80"/>
     </w:pPr>
     <w:rPr>
-      <w:rFonts w:ascii="Georgia" w:hAnsi="Georgia" w:eastAsia="Georgia" w:cs="Georgia"/>
+      <w:rFonts w:ascii="Georgia" w:eastAsia="Georgia" w:hAnsi="Georgia" w:cs="Georgia"/>
       <w:i/>
       <w:color w:val="666666"/>
       <w:sz w:val="48"/>
       <w:szCs w:val="48"/>
     </w:rPr>
   </w:style>
-  <w:style w:type="table" w:styleId="a" w:customStyle="1">
+  <w:style w:type="table" w:customStyle="1" w:styleId="a">
     <w:basedOn w:val="TableNormal"/>
     <w:tblPr>
       <w:tblStyleRowBandSize w:val="1"/>
       <w:tblStyleColBandSize w:val="1"/>
     </w:tblPr>
   </w:style>
-  <w:style w:type="table" w:styleId="a0" w:customStyle="1">
+  <w:style w:type="table" w:customStyle="1" w:styleId="a0">
     <w:basedOn w:val="TableNormal"/>
     <w:tblPr>
       <w:tblStyleRowBandSize w:val="1"/>
@@ -13342,6 +13277,12 @@
 </file>
 
 <file path=customXml/item1.xml><?xml version="1.0" encoding="utf-8"?>
+<go:gDocsCustomXmlDataStorage xmlns:go="http://customooxmlschemas.google.com/" xmlns:r="http://schemas.openxmlformats.org/officeDocument/2006/relationships">
+  <go:docsCustomData xmlns:go="http://customooxmlschemas.google.com/" roundtripDataSignature="AMtx7mi9hMm1w2n+Vt6hN/m6X//z+ToJ7Q==">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</go:docsCustomData>
+</go:gDocsCustomXmlDataStorage>
+</file>
+
+<file path=customXml/item2.xml><?xml version="1.0" encoding="utf-8"?>
 <b:Sources xmlns:b="http://schemas.openxmlformats.org/officeDocument/2006/bibliography" xmlns="http://schemas.openxmlformats.org/officeDocument/2006/bibliography" SelectedStyle="\APASixthEditionOfficeOnline.xsl" StyleName="APA" Version="6">
   <b:Source>
     <b:Tag>Smi23</b:Tag>
@@ -13397,25 +13338,19 @@
 </b:Sources>
 </file>
 
-<file path=customXml/item2.xml><?xml version="1.0" encoding="utf-8"?>
-<go:gDocsCustomXmlDataStorage xmlns:go="http://customooxmlschemas.google.com/" xmlns:r="http://schemas.openxmlformats.org/officeDocument/2006/relationships">
-  <go:docsCustomData xmlns:go="http://customooxmlschemas.google.com/" roundtripDataSignature="AMtx7mi9hMm1w2n+Vt6hN/m6X//z+ToJ7Q==">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</go:docsCustomData>
-</go:gDocsCustomXmlDataStorage>
-</file>
-
 <file path=customXml/itemProps1.xml><?xml version="1.0" encoding="utf-8"?>
-<ds:datastoreItem xmlns:ds="http://schemas.openxmlformats.org/officeDocument/2006/customXml" ds:itemID="{119407D8-7FC4-47F1-85AD-0300064F059B}">
-  <ds:schemaRefs>
-    <ds:schemaRef ds:uri="http://schemas.openxmlformats.org/officeDocument/2006/bibliography"/>
-  </ds:schemaRefs>
-</ds:datastoreItem>
-</file>
-
-<file path=customXml/itemProps2.xml><?xml version="1.0" encoding="utf-8"?>
 <ds:datastoreItem xmlns:ds="http://schemas.openxmlformats.org/officeDocument/2006/customXml" ds:itemID="{11111111-1234-1234-1234-123412341234}">
   <ds:schemaRefs>
     <ds:schemaRef ds:uri="http://customooxmlschemas.google.com/"/>
     <ds:schemaRef ds:uri="http://schemas.openxmlformats.org/officeDocument/2006/relationships"/>
   </ds:schemaRefs>
 </ds:datastoreItem>
+</file>
+
+<file path=customXml/itemProps2.xml><?xml version="1.0" encoding="utf-8"?>
+<ds:datastoreItem xmlns:ds="http://schemas.openxmlformats.org/officeDocument/2006/customXml" ds:itemID="{119407D8-7FC4-47F1-85AD-0300064F059B}">
+  <ds:schemaRefs>
+    <ds:schemaRef ds:uri="http://schemas.openxmlformats.org/officeDocument/2006/bibliography"/>
+  </ds:schemaRefs>
+</ds:datastoreItem>
 </file>
</xml_diff>